<commit_message>
feat(PEC) : Fini le PEC
</commit_message>
<xml_diff>
--- a/Moreira_Thomas_PEC.docx
+++ b/Moreira_Thomas_PEC.docx
@@ -1,6 +1,6 @@
 
 <file path=word/document.xml><?xml version="1.0" encoding="utf-8"?>
-<w:document xmlns:wpc="http://schemas.microsoft.com/office/word/2010/wordprocessingCanvas" xmlns:cx="http://schemas.microsoft.com/office/drawing/2014/chartex" xmlns:cx1="http://schemas.microsoft.com/office/drawing/2015/9/8/chartex" xmlns:cx2="http://schemas.microsoft.com/office/drawing/2015/10/21/chartex" xmlns:cx3="http://schemas.microsoft.com/office/drawing/2016/5/9/chartex" xmlns:cx4="http://schemas.microsoft.com/office/drawing/2016/5/10/chartex" xmlns:cx5="http://schemas.microsoft.com/office/drawing/2016/5/11/chartex" xmlns:cx6="http://schemas.microsoft.com/office/drawing/2016/5/12/chartex" xmlns:cx7="http://schemas.microsoft.com/office/drawing/2016/5/13/chartex" xmlns:cx8="http://schemas.microsoft.com/office/drawing/2016/5/14/chartex" xmlns:mc="http://schemas.openxmlformats.org/markup-compatibility/2006" xmlns:aink="http://schemas.microsoft.com/office/drawing/2016/ink" xmlns:am3d="http://schemas.microsoft.com/office/drawing/2017/model3d" xmlns:o="urn:schemas-microsoft-com:office:office" xmlns:oel="http://schemas.microsoft.com/office/2019/extlst" xmlns:r="http://schemas.openxmlformats.org/officeDocument/2006/relationships" xmlns:m="http://schemas.openxmlformats.org/officeDocument/2006/math" xmlns:v="urn:schemas-microsoft-com:vml" xmlns:wp14="http://schemas.microsoft.com/office/word/2010/wordprocessingDrawing" xmlns:wp="http://schemas.openxmlformats.org/drawingml/2006/wordprocessingDrawing" xmlns:w10="urn:schemas-microsoft-com:office:word" xmlns:w="http://schemas.openxmlformats.org/wordprocessingml/2006/main" xmlns:w14="http://schemas.microsoft.com/office/word/2010/wordml" xmlns:w15="http://schemas.microsoft.com/office/word/2012/wordml" xmlns:w16cex="http://schemas.microsoft.com/office/word/2018/wordml/cex" xmlns:w16cid="http://schemas.microsoft.com/office/word/2016/wordml/cid" xmlns:w16="http://schemas.microsoft.com/office/word/2018/wordml" xmlns:w16du="http://schemas.microsoft.com/office/word/2023/wordml/word16du" xmlns:w16sdtdh="http://schemas.microsoft.com/office/word/2020/wordml/sdtdatahash" xmlns:w16sdtfl="http://schemas.microsoft.com/office/word/2024/wordml/sdtformatlock" xmlns:w16se="http://schemas.microsoft.com/office/word/2015/wordml/symex" xmlns:wpg="http://schemas.microsoft.com/office/word/2010/wordprocessingGroup" xmlns:wpi="http://schemas.microsoft.com/office/word/2010/wordprocessingInk" xmlns:wne="http://schemas.microsoft.com/office/word/2006/wordml" xmlns:wps="http://schemas.microsoft.com/office/word/2010/wordprocessingShape" mc:Ignorable="w14 w15 w16se w16cid w16 w16cex w16sdtdh w16sdtfl w16du wp14">
+<w:document xmlns:wpc="http://schemas.microsoft.com/office/word/2010/wordprocessingCanvas" xmlns:cx="http://schemas.microsoft.com/office/drawing/2014/chartex" xmlns:cx1="http://schemas.microsoft.com/office/drawing/2015/9/8/chartex" xmlns:cx2="http://schemas.microsoft.com/office/drawing/2015/10/21/chartex" xmlns:cx3="http://schemas.microsoft.com/office/drawing/2016/5/9/chartex" xmlns:cx4="http://schemas.microsoft.com/office/drawing/2016/5/10/chartex" xmlns:cx5="http://schemas.microsoft.com/office/drawing/2016/5/11/chartex" xmlns:cx6="http://schemas.microsoft.com/office/drawing/2016/5/12/chartex" xmlns:cx7="http://schemas.microsoft.com/office/drawing/2016/5/13/chartex" xmlns:cx8="http://schemas.microsoft.com/office/drawing/2016/5/14/chartex" xmlns:mc="http://schemas.openxmlformats.org/markup-compatibility/2006" xmlns:aink="http://schemas.microsoft.com/office/drawing/2016/ink" xmlns:am3d="http://schemas.microsoft.com/office/drawing/2017/model3d" xmlns:o="urn:schemas-microsoft-com:office:office" xmlns:oel="http://schemas.microsoft.com/office/2019/extlst" xmlns:r="http://schemas.openxmlformats.org/officeDocument/2006/relationships" xmlns:m="http://schemas.openxmlformats.org/officeDocument/2006/math" xmlns:v="urn:schemas-microsoft-com:vml" xmlns:wp14="http://schemas.microsoft.com/office/word/2010/wordprocessingDrawing" xmlns:wp="http://schemas.openxmlformats.org/drawingml/2006/wordprocessingDrawing" xmlns:w10="urn:schemas-microsoft-com:office:word" xmlns:w="http://schemas.openxmlformats.org/wordprocessingml/2006/main" xmlns:w14="http://schemas.microsoft.com/office/word/2010/wordml" xmlns:w15="http://schemas.microsoft.com/office/word/2012/wordml" xmlns:w16cex="http://schemas.microsoft.com/office/word/2018/wordml/cex" xmlns:w16cid="http://schemas.microsoft.com/office/word/2016/wordml/cid" xmlns:w16="http://schemas.microsoft.com/office/word/2018/wordml" xmlns:w16sdtdh="http://schemas.microsoft.com/office/word/2020/wordml/sdtdatahash" xmlns:w16se="http://schemas.microsoft.com/office/word/2015/wordml/symex" xmlns:wpg="http://schemas.microsoft.com/office/word/2010/wordprocessingGroup" xmlns:wpi="http://schemas.microsoft.com/office/word/2010/wordprocessingInk" xmlns:wne="http://schemas.microsoft.com/office/word/2006/wordml" xmlns:wps="http://schemas.microsoft.com/office/word/2010/wordprocessingShape" mc:Ignorable="w14 w15 w16se w16cid w16 w16cex w16sdtdh wp14">
   <w:body>
     <w:p>
       <w:pPr>
@@ -33,7 +33,7 @@
     </w:p>
     <w:p>
       <w:pPr>
-        <w:spacing w:beforeAutospacing="1" w:afterAutospacing="1" w:line="240" w:lineRule="auto"/>
+        <w:spacing w:beforeAutospacing="1" w:after="0" w:line="240" w:lineRule="auto"/>
         <w:rPr>
           <w:rFonts w:ascii="Times New Roman" w:eastAsia="Times New Roman" w:hAnsi="Times New Roman" w:cs="Times New Roman"/>
           <w:kern w:val="0"/>
@@ -78,7 +78,41 @@
           <w14:ligatures w14:val="none"/>
         </w:rPr>
         <w:br/>
+      </w:r>
+      <w:r>
+        <w:rPr>
+          <w:rFonts w:ascii="Times New Roman" w:eastAsia="Times New Roman" w:hAnsi="Times New Roman" w:cs="Times New Roman"/>
+          <w:kern w:val="0"/>
+          <w:sz w:val="24"/>
+          <w:szCs w:val="24"/>
+          <w:lang w:eastAsia="fr-CH"/>
+          <w14:ligatures w14:val="none"/>
+        </w:rPr>
         <w:t>Tél. 079 904 85 03</w:t>
+      </w:r>
+    </w:p>
+    <w:p>
+      <w:pPr>
+        <w:spacing w:after="0" w:line="240" w:lineRule="auto"/>
+        <w:rPr>
+          <w:rFonts w:ascii="Times New Roman" w:eastAsia="Times New Roman" w:hAnsi="Times New Roman" w:cs="Times New Roman"/>
+          <w:kern w:val="0"/>
+          <w:sz w:val="24"/>
+          <w:szCs w:val="24"/>
+          <w:lang w:eastAsia="fr-CH"/>
+          <w14:ligatures w14:val="none"/>
+        </w:rPr>
+      </w:pPr>
+      <w:r>
+        <w:rPr>
+          <w:rFonts w:ascii="Times New Roman" w:eastAsia="Times New Roman" w:hAnsi="Times New Roman" w:cs="Times New Roman"/>
+          <w:kern w:val="0"/>
+          <w:sz w:val="24"/>
+          <w:szCs w:val="24"/>
+          <w:lang w:eastAsia="fr-CH"/>
+          <w14:ligatures w14:val="none"/>
+        </w:rPr>
+        <w:t>Email po51oro@eduvaud.ch</w:t>
       </w:r>
       <w:r>
         <w:rPr>
@@ -131,12 +165,42 @@
       </w:pPr>
       <w:r>
         <w:rPr>
-          <w:noProof/>
-        </w:rPr>
-      </w:r>
+          <w:rFonts w:ascii="Times New Roman" w:eastAsia="Times New Roman" w:hAnsi="Times New Roman" w:cs="Times New Roman"/>
+          <w:kern w:val="0"/>
+          <w:sz w:val="24"/>
+          <w:szCs w:val="24"/>
+          <w:lang w:eastAsia="fr-CH"/>
+          <w14:ligatures w14:val="none"/>
+        </w:rPr>
+        <w:t xml:space="preserve">Formation actuelle : </w:t>
+      </w:r>
+      <w:r>
+        <w:rPr>
+          <w:rFonts w:ascii="Times New Roman" w:eastAsia="Times New Roman" w:hAnsi="Times New Roman" w:cs="Times New Roman"/>
+          <w:kern w:val="0"/>
+          <w:sz w:val="24"/>
+          <w:szCs w:val="24"/>
+          <w:lang w:eastAsia="fr-CH"/>
+          <w14:ligatures w14:val="none"/>
+        </w:rPr>
+        <w:t>Apprentissage CFC en informatique, orientation développement – École des Métiers, Lausanne (2022–2027)</w:t>
+      </w:r>
+    </w:p>
+    <w:p>
+      <w:pPr>
+        <w:spacing w:after="0" w:line="240" w:lineRule="auto"/>
+        <w:rPr>
+          <w:rFonts w:ascii="Times New Roman" w:eastAsia="Times New Roman" w:hAnsi="Times New Roman" w:cs="Times New Roman"/>
+          <w:kern w:val="0"/>
+          <w:sz w:val="24"/>
+          <w:szCs w:val="24"/>
+          <w:lang w:eastAsia="fr-CH"/>
+          <w14:ligatures w14:val="none"/>
+        </w:rPr>
+      </w:pPr>
       <w:r>
         <w:pict w14:anchorId="09A5C860">
-          <v:rect id="Rectangle 1" o:spid="_x0000_s1033" style="width:453.6pt;height:1.5pt;visibility:visible;mso-wrap-style:square;mso-left-percent:-10001;mso-top-percent:-10001;mso-position-horizontal:absolute;mso-position-horizontal-relative:char;mso-position-vertical:absolute;mso-position-vertical-relative:line;mso-left-percent:-10001;mso-top-percent:-10001;v-text-anchor:top" o:gfxdata="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" fillcolor="#a0a0a0" stroked="f" strokeweight="0">
+          <v:rect id="Rectangle 1" o:spid="_x0000_s1033" style="width:453.6pt;height:1.5pt;visibility:visible;mso-wrap-style:square;mso-left-percent:-10001;mso-top-percent:-10001;mso-position-horizontal:absolute;mso-position-horizontal-relative:char;mso-position-vertical:absolute;mso-position-vertical-relative:line;mso-left-percent:-10001;mso-top-percent:-10001;v-text-anchor:top" fillcolor="#a0a0a0" stroked="f" strokeweight="0">
             <w10:anchorlock/>
           </v:rect>
         </w:pict>
@@ -207,13 +271,8 @@
         </w:rPr>
       </w:pPr>
       <w:r>
-        <w:rPr>
-          <w:noProof/>
-        </w:rPr>
-      </w:r>
-      <w:r>
         <w:pict w14:anchorId="24275706">
-          <v:rect id="Rectangle 3" o:spid="_x0000_s1032" style="width:453.6pt;height:1.5pt;visibility:visible;mso-wrap-style:square;mso-left-percent:-10001;mso-top-percent:-10001;mso-position-horizontal:absolute;mso-position-horizontal-relative:char;mso-position-vertical:absolute;mso-position-vertical-relative:line;mso-left-percent:-10001;mso-top-percent:-10001;v-text-anchor:top" o:gfxdata="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" fillcolor="#a0a0a0" stroked="f" strokeweight="0">
+          <v:rect id="Rectangle 3" o:spid="_x0000_s1032" style="width:453.6pt;height:1.5pt;visibility:visible;mso-wrap-style:square;mso-left-percent:-10001;mso-top-percent:-10001;mso-position-horizontal:absolute;mso-position-horizontal-relative:char;mso-position-vertical:absolute;mso-position-vertical-relative:line;mso-left-percent:-10001;mso-top-percent:-10001;v-text-anchor:top" fillcolor="#a0a0a0" stroked="f" strokeweight="0">
             <w10:anchorlock/>
           </v:rect>
         </w:pict>
@@ -957,6 +1016,7 @@
           <w:lang w:eastAsia="fr-CH"/>
           <w14:ligatures w14:val="none"/>
         </w:rPr>
+        <w:lastRenderedPageBreak/>
         <w:t xml:space="preserve">Configuration de réseaux, mise en place de VPN et bonnes pratiques de sécurisation des données. </w:t>
       </w:r>
     </w:p>
@@ -987,7 +1047,6 @@
           <w:lang w:eastAsia="fr-CH"/>
           <w14:ligatures w14:val="none"/>
         </w:rPr>
-        <w:lastRenderedPageBreak/>
         <w:t>Virtualisation et Cloud  :</w:t>
       </w:r>
     </w:p>
@@ -1074,13 +1133,8 @@
         </w:rPr>
       </w:pPr>
       <w:r>
-        <w:rPr>
-          <w:noProof/>
-        </w:rPr>
-      </w:r>
-      <w:r>
         <w:pict w14:anchorId="31CFE3A5">
-          <v:rect id="Rectangle 5" o:spid="_x0000_s1031" style="width:453.6pt;height:1.5pt;visibility:visible;mso-wrap-style:square;mso-left-percent:-10001;mso-top-percent:-10001;mso-position-horizontal:absolute;mso-position-horizontal-relative:char;mso-position-vertical:absolute;mso-position-vertical-relative:line;mso-left-percent:-10001;mso-top-percent:-10001;v-text-anchor:top" o:gfxdata="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" fillcolor="#a0a0a0" stroked="f" strokeweight="0">
+          <v:rect id="Rectangle 5" o:spid="_x0000_s1031" style="width:453.6pt;height:1.5pt;visibility:visible;mso-wrap-style:square;mso-left-percent:-10001;mso-top-percent:-10001;mso-position-horizontal:absolute;mso-position-horizontal-relative:char;mso-position-vertical:absolute;mso-position-vertical-relative:line;mso-left-percent:-10001;mso-top-percent:-10001;v-text-anchor:top" fillcolor="#a0a0a0" stroked="f" strokeweight="0">
             <w10:anchorlock/>
           </v:rect>
         </w:pict>
@@ -1860,13 +1914,8 @@
         </w:rPr>
       </w:pPr>
       <w:r>
-        <w:rPr>
-          <w:noProof/>
-        </w:rPr>
-      </w:r>
-      <w:r>
         <w:pict w14:anchorId="084AEAAD">
-          <v:rect id="Rectangle 7" o:spid="_x0000_s1030" style="width:453.6pt;height:1.5pt;visibility:visible;mso-wrap-style:square;mso-left-percent:-10001;mso-top-percent:-10001;mso-position-horizontal:absolute;mso-position-horizontal-relative:char;mso-position-vertical:absolute;mso-position-vertical-relative:line;mso-left-percent:-10001;mso-top-percent:-10001;v-text-anchor:top" o:gfxdata="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" fillcolor="#a0a0a0" stroked="f" strokeweight="0">
+          <v:rect id="Rectangle 7" o:spid="_x0000_s1030" style="width:453.6pt;height:1.5pt;visibility:visible;mso-wrap-style:square;mso-left-percent:-10001;mso-top-percent:-10001;mso-position-horizontal:absolute;mso-position-horizontal-relative:char;mso-position-vertical:absolute;mso-position-vertical-relative:line;mso-left-percent:-10001;mso-top-percent:-10001;v-text-anchor:top" fillcolor="#a0a0a0" stroked="f" strokeweight="0">
             <w10:anchorlock/>
           </v:rect>
         </w:pict>
@@ -1898,6 +1947,1597 @@
           <w:lang w:eastAsia="fr-CH"/>
           <w14:ligatures w14:val="none"/>
         </w:rPr>
+        <w:t xml:space="preserve">Compétences </w:t>
+      </w:r>
+      <w:r>
+        <w:rPr>
+          <w:rFonts w:ascii="Arial Black" w:eastAsia="Times New Roman" w:hAnsi="Arial Black" w:cs="Times New Roman"/>
+          <w:b/>
+          <w:bCs/>
+          <w:kern w:val="0"/>
+          <w:sz w:val="27"/>
+          <w:szCs w:val="27"/>
+          <w:lang w:eastAsia="fr-CH"/>
+          <w14:ligatures w14:val="none"/>
+        </w:rPr>
+        <w:t>Transversales</w:t>
+      </w:r>
+    </w:p>
+    <w:p>
+      <w:pPr>
+        <w:numPr>
+          <w:ilvl w:val="0"/>
+          <w:numId w:val="20"/>
+        </w:numPr>
+        <w:spacing w:beforeAutospacing="1" w:after="0" w:line="240" w:lineRule="auto"/>
+        <w:rPr>
+          <w:rFonts w:ascii="Times New Roman" w:eastAsia="Times New Roman" w:hAnsi="Times New Roman" w:cs="Times New Roman"/>
+          <w:kern w:val="0"/>
+          <w:sz w:val="24"/>
+          <w:szCs w:val="24"/>
+          <w:lang w:eastAsia="fr-CH"/>
+          <w14:ligatures w14:val="none"/>
+        </w:rPr>
+      </w:pPr>
+      <w:r>
+        <w:rPr>
+          <w:rFonts w:ascii="Times New Roman" w:eastAsia="Times New Roman" w:hAnsi="Times New Roman" w:cs="Times New Roman"/>
+          <w:b/>
+          <w:bCs/>
+          <w:kern w:val="0"/>
+          <w:sz w:val="24"/>
+          <w:szCs w:val="24"/>
+          <w:lang w:eastAsia="fr-CH"/>
+          <w14:ligatures w14:val="none"/>
+        </w:rPr>
+        <w:t>Communication</w:t>
+      </w:r>
+      <w:r>
+        <w:rPr>
+          <w:rFonts w:ascii="Times New Roman" w:eastAsia="Times New Roman" w:hAnsi="Times New Roman" w:cs="Times New Roman"/>
+          <w:b/>
+          <w:bCs/>
+          <w:kern w:val="0"/>
+          <w:sz w:val="24"/>
+          <w:szCs w:val="24"/>
+          <w:lang w:eastAsia="fr-CH"/>
+          <w14:ligatures w14:val="none"/>
+        </w:rPr>
+        <w:t xml:space="preserve"> :</w:t>
+      </w:r>
+    </w:p>
+    <w:p>
+      <w:pPr>
+        <w:numPr>
+          <w:ilvl w:val="1"/>
+          <w:numId w:val="20"/>
+        </w:numPr>
+        <w:spacing w:after="0" w:line="240" w:lineRule="auto"/>
+        <w:rPr>
+          <w:rFonts w:ascii="Times New Roman" w:eastAsia="Times New Roman" w:hAnsi="Times New Roman" w:cs="Times New Roman"/>
+          <w:kern w:val="0"/>
+          <w:sz w:val="24"/>
+          <w:szCs w:val="24"/>
+          <w:lang w:eastAsia="fr-CH"/>
+          <w14:ligatures w14:val="none"/>
+        </w:rPr>
+      </w:pPr>
+      <w:r>
+        <w:rPr>
+          <w:rFonts w:ascii="Times New Roman" w:eastAsia="Times New Roman" w:hAnsi="Times New Roman" w:cs="Times New Roman"/>
+          <w:kern w:val="0"/>
+          <w:sz w:val="24"/>
+          <w:szCs w:val="24"/>
+          <w:lang w:eastAsia="fr-CH"/>
+          <w14:ligatures w14:val="none"/>
+        </w:rPr>
+        <w:t>Maîtrise du français et du portugais en langue maternelle, anglais niveau B2.</w:t>
+      </w:r>
+      <w:r>
+        <w:rPr>
+          <w:rFonts w:ascii="Times New Roman" w:eastAsia="Times New Roman" w:hAnsi="Times New Roman" w:cs="Times New Roman"/>
+          <w:kern w:val="0"/>
+          <w:sz w:val="24"/>
+          <w:szCs w:val="24"/>
+          <w:lang w:eastAsia="fr-CH"/>
+          <w14:ligatures w14:val="none"/>
+        </w:rPr>
+        <w:t xml:space="preserve"> </w:t>
+      </w:r>
+    </w:p>
+    <w:p>
+      <w:pPr>
+        <w:numPr>
+          <w:ilvl w:val="1"/>
+          <w:numId w:val="20"/>
+        </w:numPr>
+        <w:spacing w:after="0" w:line="240" w:lineRule="auto"/>
+        <w:rPr>
+          <w:rFonts w:ascii="Times New Roman" w:eastAsia="Times New Roman" w:hAnsi="Times New Roman" w:cs="Times New Roman"/>
+          <w:kern w:val="0"/>
+          <w:sz w:val="24"/>
+          <w:szCs w:val="24"/>
+          <w:lang w:eastAsia="fr-CH"/>
+          <w14:ligatures w14:val="none"/>
+        </w:rPr>
+      </w:pPr>
+      <w:r>
+        <w:rPr>
+          <w:rFonts w:ascii="Times New Roman" w:eastAsia="Times New Roman" w:hAnsi="Times New Roman" w:cs="Times New Roman"/>
+          <w:kern w:val="0"/>
+          <w:sz w:val="24"/>
+          <w:szCs w:val="24"/>
+          <w:lang w:eastAsia="fr-CH"/>
+          <w14:ligatures w14:val="none"/>
+        </w:rPr>
+        <w:t>Réalisation de présentations orales et interactions professionnelles efficaces.</w:t>
+      </w:r>
+    </w:p>
+    <w:p>
+      <w:pPr>
+        <w:numPr>
+          <w:ilvl w:val="0"/>
+          <w:numId w:val="20"/>
+        </w:numPr>
+        <w:spacing w:after="0" w:line="240" w:lineRule="auto"/>
+        <w:rPr>
+          <w:rFonts w:ascii="Times New Roman" w:eastAsia="Times New Roman" w:hAnsi="Times New Roman" w:cs="Times New Roman"/>
+          <w:kern w:val="0"/>
+          <w:sz w:val="24"/>
+          <w:szCs w:val="24"/>
+          <w:lang w:eastAsia="fr-CH"/>
+          <w14:ligatures w14:val="none"/>
+        </w:rPr>
+      </w:pPr>
+      <w:r>
+        <w:rPr>
+          <w:rFonts w:ascii="Times New Roman" w:eastAsia="Times New Roman" w:hAnsi="Times New Roman" w:cs="Times New Roman"/>
+          <w:b/>
+          <w:bCs/>
+          <w:kern w:val="0"/>
+          <w:sz w:val="24"/>
+          <w:szCs w:val="24"/>
+          <w:lang w:eastAsia="fr-CH"/>
+          <w14:ligatures w14:val="none"/>
+        </w:rPr>
+        <w:t xml:space="preserve">Travail </w:t>
+      </w:r>
+      <w:r>
+        <w:rPr>
+          <w:rFonts w:ascii="Times New Roman" w:eastAsia="Times New Roman" w:hAnsi="Times New Roman" w:cs="Times New Roman"/>
+          <w:b/>
+          <w:bCs/>
+          <w:kern w:val="0"/>
+          <w:sz w:val="24"/>
+          <w:szCs w:val="24"/>
+          <w:lang w:eastAsia="fr-CH"/>
+          <w14:ligatures w14:val="none"/>
+        </w:rPr>
+        <w:t>d’équipe :</w:t>
+      </w:r>
+    </w:p>
+    <w:p>
+      <w:pPr>
+        <w:numPr>
+          <w:ilvl w:val="1"/>
+          <w:numId w:val="20"/>
+        </w:numPr>
+        <w:spacing w:after="0" w:line="240" w:lineRule="auto"/>
+        <w:rPr>
+          <w:rFonts w:ascii="Times New Roman" w:eastAsia="Times New Roman" w:hAnsi="Times New Roman" w:cs="Times New Roman"/>
+          <w:kern w:val="0"/>
+          <w:sz w:val="24"/>
+          <w:szCs w:val="24"/>
+          <w:lang w:eastAsia="fr-CH"/>
+          <w14:ligatures w14:val="none"/>
+        </w:rPr>
+      </w:pPr>
+      <w:r>
+        <w:rPr>
+          <w:rFonts w:ascii="Times New Roman" w:eastAsia="Times New Roman" w:hAnsi="Times New Roman" w:cs="Times New Roman"/>
+          <w:kern w:val="0"/>
+          <w:sz w:val="24"/>
+          <w:szCs w:val="24"/>
+          <w:lang w:eastAsia="fr-CH"/>
+          <w14:ligatures w14:val="none"/>
+        </w:rPr>
+        <w:lastRenderedPageBreak/>
+        <w:t>Collaboration active au sein d’équipes pluridisciplinaires.</w:t>
+      </w:r>
+      <w:r>
+        <w:rPr>
+          <w:rFonts w:ascii="Times New Roman" w:eastAsia="Times New Roman" w:hAnsi="Times New Roman" w:cs="Times New Roman"/>
+          <w:kern w:val="0"/>
+          <w:sz w:val="24"/>
+          <w:szCs w:val="24"/>
+          <w:lang w:eastAsia="fr-CH"/>
+          <w14:ligatures w14:val="none"/>
+        </w:rPr>
+        <w:t xml:space="preserve"> </w:t>
+      </w:r>
+    </w:p>
+    <w:p>
+      <w:pPr>
+        <w:numPr>
+          <w:ilvl w:val="1"/>
+          <w:numId w:val="20"/>
+        </w:numPr>
+        <w:spacing w:after="0" w:line="240" w:lineRule="auto"/>
+        <w:rPr>
+          <w:rFonts w:ascii="Times New Roman" w:eastAsia="Times New Roman" w:hAnsi="Times New Roman" w:cs="Times New Roman"/>
+          <w:kern w:val="0"/>
+          <w:sz w:val="24"/>
+          <w:szCs w:val="24"/>
+          <w:lang w:eastAsia="fr-CH"/>
+          <w14:ligatures w14:val="none"/>
+        </w:rPr>
+      </w:pPr>
+      <w:r>
+        <w:rPr>
+          <w:rFonts w:ascii="Times New Roman" w:eastAsia="Times New Roman" w:hAnsi="Times New Roman" w:cs="Times New Roman"/>
+          <w:kern w:val="0"/>
+          <w:sz w:val="24"/>
+          <w:szCs w:val="24"/>
+          <w:lang w:eastAsia="fr-CH"/>
+          <w14:ligatures w14:val="none"/>
+        </w:rPr>
+        <w:t>Gestion de conflits et coordination d’activités lors de projets</w:t>
+      </w:r>
+      <w:r>
+        <w:rPr>
+          <w:rFonts w:ascii="Times New Roman" w:eastAsia="Times New Roman" w:hAnsi="Times New Roman" w:cs="Times New Roman"/>
+          <w:kern w:val="0"/>
+          <w:sz w:val="24"/>
+          <w:szCs w:val="24"/>
+          <w:lang w:eastAsia="fr-CH"/>
+          <w14:ligatures w14:val="none"/>
+        </w:rPr>
+        <w:t>.</w:t>
+      </w:r>
+    </w:p>
+    <w:p>
+      <w:pPr>
+        <w:numPr>
+          <w:ilvl w:val="0"/>
+          <w:numId w:val="20"/>
+        </w:numPr>
+        <w:spacing w:after="0" w:line="240" w:lineRule="auto"/>
+        <w:rPr>
+          <w:rFonts w:ascii="Times New Roman" w:eastAsia="Times New Roman" w:hAnsi="Times New Roman" w:cs="Times New Roman"/>
+          <w:kern w:val="0"/>
+          <w:sz w:val="24"/>
+          <w:szCs w:val="24"/>
+          <w:lang w:eastAsia="fr-CH"/>
+          <w14:ligatures w14:val="none"/>
+        </w:rPr>
+      </w:pPr>
+      <w:r>
+        <w:rPr>
+          <w:rFonts w:ascii="Times New Roman" w:eastAsia="Times New Roman" w:hAnsi="Times New Roman" w:cs="Times New Roman"/>
+          <w:b/>
+          <w:bCs/>
+          <w:kern w:val="0"/>
+          <w:sz w:val="24"/>
+          <w:szCs w:val="24"/>
+          <w:lang w:eastAsia="fr-CH"/>
+          <w14:ligatures w14:val="none"/>
+        </w:rPr>
+        <w:t>Organisation :</w:t>
+      </w:r>
+    </w:p>
+    <w:p>
+      <w:pPr>
+        <w:numPr>
+          <w:ilvl w:val="1"/>
+          <w:numId w:val="20"/>
+        </w:numPr>
+        <w:spacing w:after="0" w:line="240" w:lineRule="auto"/>
+        <w:rPr>
+          <w:rFonts w:ascii="Times New Roman" w:eastAsia="Times New Roman" w:hAnsi="Times New Roman" w:cs="Times New Roman"/>
+          <w:kern w:val="0"/>
+          <w:sz w:val="24"/>
+          <w:szCs w:val="24"/>
+          <w:lang w:eastAsia="fr-CH"/>
+          <w14:ligatures w14:val="none"/>
+        </w:rPr>
+      </w:pPr>
+      <w:r>
+        <w:rPr>
+          <w:rFonts w:ascii="Times New Roman" w:eastAsia="Times New Roman" w:hAnsi="Times New Roman" w:cs="Times New Roman"/>
+          <w:kern w:val="0"/>
+          <w:sz w:val="24"/>
+          <w:szCs w:val="24"/>
+          <w:lang w:eastAsia="fr-CH"/>
+          <w14:ligatures w14:val="none"/>
+        </w:rPr>
+        <w:t xml:space="preserve">Création de sites web statiques et responsives. </w:t>
+      </w:r>
+    </w:p>
+    <w:p>
+      <w:pPr>
+        <w:numPr>
+          <w:ilvl w:val="1"/>
+          <w:numId w:val="20"/>
+        </w:numPr>
+        <w:spacing w:after="0" w:line="240" w:lineRule="auto"/>
+        <w:rPr>
+          <w:rFonts w:ascii="Times New Roman" w:eastAsia="Times New Roman" w:hAnsi="Times New Roman" w:cs="Times New Roman"/>
+          <w:kern w:val="0"/>
+          <w:sz w:val="24"/>
+          <w:szCs w:val="24"/>
+          <w:lang w:eastAsia="fr-CH"/>
+          <w14:ligatures w14:val="none"/>
+        </w:rPr>
+      </w:pPr>
+      <w:r>
+        <w:rPr>
+          <w:rFonts w:ascii="Times New Roman" w:eastAsia="Times New Roman" w:hAnsi="Times New Roman" w:cs="Times New Roman"/>
+          <w:kern w:val="0"/>
+          <w:sz w:val="24"/>
+          <w:szCs w:val="24"/>
+          <w:lang w:eastAsia="fr-CH"/>
+          <w14:ligatures w14:val="none"/>
+        </w:rPr>
+        <w:t>Suivi et respect des délais dans le cadre de projets variés.</w:t>
+      </w:r>
+      <w:r>
+        <w:rPr>
+          <w:rFonts w:ascii="Times New Roman" w:eastAsia="Times New Roman" w:hAnsi="Times New Roman" w:cs="Times New Roman"/>
+          <w:kern w:val="0"/>
+          <w:sz w:val="24"/>
+          <w:szCs w:val="24"/>
+          <w:lang w:eastAsia="fr-CH"/>
+          <w14:ligatures w14:val="none"/>
+        </w:rPr>
+        <w:t xml:space="preserve"> </w:t>
+      </w:r>
+    </w:p>
+    <w:p>
+      <w:pPr>
+        <w:numPr>
+          <w:ilvl w:val="0"/>
+          <w:numId w:val="20"/>
+        </w:numPr>
+        <w:spacing w:after="0" w:line="240" w:lineRule="auto"/>
+        <w:rPr>
+          <w:rFonts w:ascii="Times New Roman" w:eastAsia="Times New Roman" w:hAnsi="Times New Roman" w:cs="Times New Roman"/>
+          <w:kern w:val="0"/>
+          <w:sz w:val="24"/>
+          <w:szCs w:val="24"/>
+          <w:lang w:eastAsia="fr-CH"/>
+          <w14:ligatures w14:val="none"/>
+        </w:rPr>
+      </w:pPr>
+      <w:r>
+        <w:rPr>
+          <w:rFonts w:ascii="Times New Roman" w:eastAsia="Times New Roman" w:hAnsi="Times New Roman" w:cs="Times New Roman"/>
+          <w:b/>
+          <w:bCs/>
+          <w:kern w:val="0"/>
+          <w:sz w:val="24"/>
+          <w:szCs w:val="24"/>
+          <w:lang w:eastAsia="fr-CH"/>
+          <w14:ligatures w14:val="none"/>
+        </w:rPr>
+        <w:t xml:space="preserve">Adaptabilité </w:t>
+      </w:r>
+      <w:r>
+        <w:rPr>
+          <w:rFonts w:ascii="Times New Roman" w:eastAsia="Times New Roman" w:hAnsi="Times New Roman" w:cs="Times New Roman"/>
+          <w:b/>
+          <w:bCs/>
+          <w:kern w:val="0"/>
+          <w:sz w:val="24"/>
+          <w:szCs w:val="24"/>
+          <w:lang w:eastAsia="fr-CH"/>
+          <w14:ligatures w14:val="none"/>
+        </w:rPr>
+        <w:t>:</w:t>
+      </w:r>
+    </w:p>
+    <w:p>
+      <w:pPr>
+        <w:numPr>
+          <w:ilvl w:val="1"/>
+          <w:numId w:val="20"/>
+        </w:numPr>
+        <w:spacing w:after="0" w:line="240" w:lineRule="auto"/>
+        <w:rPr>
+          <w:rFonts w:ascii="Times New Roman" w:eastAsia="Times New Roman" w:hAnsi="Times New Roman" w:cs="Times New Roman"/>
+          <w:kern w:val="0"/>
+          <w:sz w:val="24"/>
+          <w:szCs w:val="24"/>
+          <w:lang w:eastAsia="fr-CH"/>
+          <w14:ligatures w14:val="none"/>
+        </w:rPr>
+      </w:pPr>
+      <w:r>
+        <w:rPr>
+          <w:rFonts w:ascii="Times New Roman" w:eastAsia="Times New Roman" w:hAnsi="Times New Roman" w:cs="Times New Roman"/>
+          <w:kern w:val="0"/>
+          <w:sz w:val="24"/>
+          <w:szCs w:val="24"/>
+          <w:lang w:eastAsia="fr-CH"/>
+          <w14:ligatures w14:val="none"/>
+        </w:rPr>
+        <w:t>Capacité à travailler avec différents outils et technologies.</w:t>
+      </w:r>
+    </w:p>
+    <w:p>
+      <w:pPr>
+        <w:numPr>
+          <w:ilvl w:val="1"/>
+          <w:numId w:val="20"/>
+        </w:numPr>
+        <w:spacing w:after="0" w:line="240" w:lineRule="auto"/>
+        <w:rPr>
+          <w:rFonts w:ascii="Times New Roman" w:eastAsia="Times New Roman" w:hAnsi="Times New Roman" w:cs="Times New Roman"/>
+          <w:kern w:val="0"/>
+          <w:sz w:val="24"/>
+          <w:szCs w:val="24"/>
+          <w:lang w:eastAsia="fr-CH"/>
+          <w14:ligatures w14:val="none"/>
+        </w:rPr>
+      </w:pPr>
+      <w:r>
+        <w:rPr>
+          <w:rFonts w:ascii="Times New Roman" w:eastAsia="Times New Roman" w:hAnsi="Times New Roman" w:cs="Times New Roman"/>
+          <w:kern w:val="0"/>
+          <w:sz w:val="24"/>
+          <w:szCs w:val="24"/>
+          <w:lang w:eastAsia="fr-CH"/>
+          <w14:ligatures w14:val="none"/>
+        </w:rPr>
+        <w:t>Autonomie développée via l’auto-formation et polyvalence professionnelle.</w:t>
+      </w:r>
+    </w:p>
+    <w:p>
+      <w:pPr>
+        <w:numPr>
+          <w:ilvl w:val="0"/>
+          <w:numId w:val="20"/>
+        </w:numPr>
+        <w:spacing w:after="0" w:line="240" w:lineRule="auto"/>
+        <w:rPr>
+          <w:rFonts w:ascii="Times New Roman" w:eastAsia="Times New Roman" w:hAnsi="Times New Roman" w:cs="Times New Roman"/>
+          <w:kern w:val="0"/>
+          <w:sz w:val="24"/>
+          <w:szCs w:val="24"/>
+          <w:lang w:eastAsia="fr-CH"/>
+          <w14:ligatures w14:val="none"/>
+        </w:rPr>
+      </w:pPr>
+      <w:r>
+        <w:rPr>
+          <w:rFonts w:ascii="Times New Roman" w:eastAsia="Times New Roman" w:hAnsi="Times New Roman" w:cs="Times New Roman"/>
+          <w:b/>
+          <w:bCs/>
+          <w:kern w:val="0"/>
+          <w:sz w:val="24"/>
+          <w:szCs w:val="24"/>
+          <w:lang w:eastAsia="fr-CH"/>
+          <w14:ligatures w14:val="none"/>
+        </w:rPr>
+        <w:t>Discipline</w:t>
+      </w:r>
+      <w:r>
+        <w:rPr>
+          <w:rFonts w:ascii="Times New Roman" w:eastAsia="Times New Roman" w:hAnsi="Times New Roman" w:cs="Times New Roman"/>
+          <w:b/>
+          <w:bCs/>
+          <w:kern w:val="0"/>
+          <w:sz w:val="24"/>
+          <w:szCs w:val="24"/>
+          <w:lang w:eastAsia="fr-CH"/>
+          <w14:ligatures w14:val="none"/>
+        </w:rPr>
+        <w:t xml:space="preserve"> :</w:t>
+      </w:r>
+    </w:p>
+    <w:p>
+      <w:pPr>
+        <w:numPr>
+          <w:ilvl w:val="1"/>
+          <w:numId w:val="20"/>
+        </w:numPr>
+        <w:spacing w:after="0" w:line="240" w:lineRule="auto"/>
+        <w:rPr>
+          <w:rFonts w:ascii="Times New Roman" w:eastAsia="Times New Roman" w:hAnsi="Times New Roman" w:cs="Times New Roman"/>
+          <w:kern w:val="0"/>
+          <w:sz w:val="24"/>
+          <w:szCs w:val="24"/>
+          <w:lang w:eastAsia="fr-CH"/>
+          <w14:ligatures w14:val="none"/>
+        </w:rPr>
+      </w:pPr>
+      <w:r>
+        <w:rPr>
+          <w:rFonts w:ascii="Times New Roman" w:eastAsia="Times New Roman" w:hAnsi="Times New Roman" w:cs="Times New Roman"/>
+          <w:kern w:val="0"/>
+          <w:sz w:val="24"/>
+          <w:szCs w:val="24"/>
+          <w:lang w:eastAsia="fr-CH"/>
+          <w14:ligatures w14:val="none"/>
+        </w:rPr>
+        <w:t>Rigueur, persévérance et concentration dans les activités quotidiennes.</w:t>
+      </w:r>
+    </w:p>
+    <w:p>
+      <w:pPr>
+        <w:numPr>
+          <w:ilvl w:val="1"/>
+          <w:numId w:val="20"/>
+        </w:numPr>
+        <w:spacing w:after="0" w:line="240" w:lineRule="auto"/>
+        <w:rPr>
+          <w:rFonts w:ascii="Arial Black" w:eastAsia="Times New Roman" w:hAnsi="Arial Black" w:cs="Times New Roman"/>
+          <w:b/>
+          <w:bCs/>
+          <w:kern w:val="0"/>
+          <w:sz w:val="27"/>
+          <w:szCs w:val="27"/>
+          <w:lang w:eastAsia="fr-CH"/>
+          <w14:ligatures w14:val="none"/>
+        </w:rPr>
+      </w:pPr>
+      <w:r>
+        <w:rPr>
+          <w:rFonts w:ascii="Times New Roman" w:eastAsia="Times New Roman" w:hAnsi="Times New Roman" w:cs="Times New Roman"/>
+          <w:kern w:val="0"/>
+          <w:sz w:val="24"/>
+          <w:szCs w:val="24"/>
+          <w:lang w:eastAsia="fr-CH"/>
+          <w14:ligatures w14:val="none"/>
+        </w:rPr>
+        <w:t>Pratique intensive de sports (MMA, musculation) favorisant l’endurance mentale et physique</w:t>
+      </w:r>
+      <w:r>
+        <w:rPr>
+          <w:rFonts w:ascii="Times New Roman" w:eastAsia="Times New Roman" w:hAnsi="Times New Roman" w:cs="Times New Roman"/>
+          <w:kern w:val="0"/>
+          <w:sz w:val="24"/>
+          <w:szCs w:val="24"/>
+          <w:lang w:eastAsia="fr-CH"/>
+          <w14:ligatures w14:val="none"/>
+        </w:rPr>
+        <w:t>.</w:t>
+      </w:r>
+    </w:p>
+    <w:p>
+      <w:pPr>
+        <w:spacing w:after="0" w:line="240" w:lineRule="auto"/>
+      </w:pPr>
+      <w:r>
+        <w:pict w14:anchorId="15FDE26D">
+          <v:rect id="_x0000_s1035" style="width:453.6pt;height:1.5pt;visibility:visible;mso-wrap-style:square;mso-left-percent:-10001;mso-top-percent:-10001;mso-position-horizontal:absolute;mso-position-horizontal-relative:char;mso-position-vertical:absolute;mso-position-vertical-relative:line;mso-left-percent:-10001;mso-top-percent:-10001;v-text-anchor:top" fillcolor="#a0a0a0" stroked="f" strokeweight="0">
+            <w10:anchorlock/>
+          </v:rect>
+        </w:pict>
+      </w:r>
+    </w:p>
+    <w:p>
+      <w:pPr>
+        <w:spacing w:after="0" w:line="240" w:lineRule="auto"/>
+      </w:pPr>
+    </w:p>
+    <w:p>
+      <w:pPr>
+        <w:spacing w:after="0" w:line="240" w:lineRule="auto"/>
+        <w:rPr>
+          <w:rFonts w:ascii="Arial Black" w:eastAsia="Times New Roman" w:hAnsi="Arial Black" w:cs="Times New Roman"/>
+          <w:b/>
+          <w:bCs/>
+          <w:kern w:val="0"/>
+          <w:sz w:val="27"/>
+          <w:szCs w:val="27"/>
+          <w:lang w:eastAsia="fr-CH"/>
+          <w14:ligatures w14:val="none"/>
+        </w:rPr>
+      </w:pPr>
+      <w:r>
+        <w:rPr>
+          <w:rFonts w:ascii="Arial Black" w:eastAsia="Times New Roman" w:hAnsi="Arial Black" w:cs="Times New Roman"/>
+          <w:b/>
+          <w:bCs/>
+          <w:kern w:val="0"/>
+          <w:sz w:val="27"/>
+          <w:szCs w:val="27"/>
+          <w:lang w:eastAsia="fr-CH"/>
+          <w14:ligatures w14:val="none"/>
+        </w:rPr>
+        <w:t>Projet Professionnel</w:t>
+      </w:r>
+    </w:p>
+    <w:p>
+      <w:pPr>
+        <w:numPr>
+          <w:ilvl w:val="0"/>
+          <w:numId w:val="21"/>
+        </w:numPr>
+        <w:spacing w:beforeAutospacing="1" w:after="0" w:line="240" w:lineRule="auto"/>
+        <w:rPr>
+          <w:rFonts w:ascii="Times New Roman" w:eastAsia="Times New Roman" w:hAnsi="Times New Roman" w:cs="Times New Roman"/>
+          <w:kern w:val="0"/>
+          <w:sz w:val="24"/>
+          <w:szCs w:val="24"/>
+          <w:lang w:eastAsia="fr-CH"/>
+          <w14:ligatures w14:val="none"/>
+        </w:rPr>
+      </w:pPr>
+      <w:r>
+        <w:rPr>
+          <w:rFonts w:ascii="Times New Roman" w:eastAsia="Times New Roman" w:hAnsi="Times New Roman" w:cs="Times New Roman"/>
+          <w:b/>
+          <w:bCs/>
+          <w:kern w:val="0"/>
+          <w:sz w:val="24"/>
+          <w:szCs w:val="24"/>
+          <w:lang w:eastAsia="fr-CH"/>
+          <w14:ligatures w14:val="none"/>
+        </w:rPr>
+        <w:t>Court terme (1-2 ans)</w:t>
+      </w:r>
+      <w:r>
+        <w:rPr>
+          <w:rFonts w:ascii="Times New Roman" w:eastAsia="Times New Roman" w:hAnsi="Times New Roman" w:cs="Times New Roman"/>
+          <w:b/>
+          <w:bCs/>
+          <w:kern w:val="0"/>
+          <w:sz w:val="24"/>
+          <w:szCs w:val="24"/>
+          <w:lang w:eastAsia="fr-CH"/>
+          <w14:ligatures w14:val="none"/>
+        </w:rPr>
+        <w:t xml:space="preserve"> :</w:t>
+      </w:r>
+    </w:p>
+    <w:p>
+      <w:pPr>
+        <w:numPr>
+          <w:ilvl w:val="1"/>
+          <w:numId w:val="21"/>
+        </w:numPr>
+        <w:spacing w:after="0" w:line="240" w:lineRule="auto"/>
+        <w:rPr>
+          <w:rFonts w:ascii="Times New Roman" w:eastAsia="Times New Roman" w:hAnsi="Times New Roman" w:cs="Times New Roman"/>
+          <w:kern w:val="0"/>
+          <w:sz w:val="24"/>
+          <w:szCs w:val="24"/>
+          <w:lang w:eastAsia="fr-CH"/>
+          <w14:ligatures w14:val="none"/>
+        </w:rPr>
+      </w:pPr>
+      <w:r>
+        <w:rPr>
+          <w:rFonts w:ascii="Times New Roman" w:eastAsia="Times New Roman" w:hAnsi="Times New Roman" w:cs="Times New Roman"/>
+          <w:kern w:val="0"/>
+          <w:sz w:val="24"/>
+          <w:szCs w:val="24"/>
+          <w:lang w:eastAsia="fr-CH"/>
+          <w14:ligatures w14:val="none"/>
+        </w:rPr>
+        <w:t>Réussir mon CFC, progresser en développement, obtenir des évaluations positives en entreprise</w:t>
+      </w:r>
+      <w:r>
+        <w:rPr>
+          <w:rFonts w:ascii="Times New Roman" w:eastAsia="Times New Roman" w:hAnsi="Times New Roman" w:cs="Times New Roman"/>
+          <w:kern w:val="0"/>
+          <w:sz w:val="24"/>
+          <w:szCs w:val="24"/>
+          <w:lang w:eastAsia="fr-CH"/>
+          <w14:ligatures w14:val="none"/>
+        </w:rPr>
+        <w:t>.</w:t>
+      </w:r>
+    </w:p>
+    <w:p>
+      <w:pPr>
+        <w:numPr>
+          <w:ilvl w:val="0"/>
+          <w:numId w:val="21"/>
+        </w:numPr>
+        <w:spacing w:after="0" w:line="240" w:lineRule="auto"/>
+        <w:rPr>
+          <w:rFonts w:ascii="Times New Roman" w:eastAsia="Times New Roman" w:hAnsi="Times New Roman" w:cs="Times New Roman"/>
+          <w:kern w:val="0"/>
+          <w:sz w:val="24"/>
+          <w:szCs w:val="24"/>
+          <w:lang w:eastAsia="fr-CH"/>
+          <w14:ligatures w14:val="none"/>
+        </w:rPr>
+      </w:pPr>
+      <w:r>
+        <w:rPr>
+          <w:rFonts w:ascii="Times New Roman" w:eastAsia="Times New Roman" w:hAnsi="Times New Roman" w:cs="Times New Roman"/>
+          <w:b/>
+          <w:bCs/>
+          <w:kern w:val="0"/>
+          <w:sz w:val="24"/>
+          <w:szCs w:val="24"/>
+          <w:lang w:eastAsia="fr-CH"/>
+          <w14:ligatures w14:val="none"/>
+        </w:rPr>
+        <w:t>Moyen terme (3-5 ans)</w:t>
+      </w:r>
+      <w:r>
+        <w:rPr>
+          <w:rFonts w:ascii="Times New Roman" w:eastAsia="Times New Roman" w:hAnsi="Times New Roman" w:cs="Times New Roman"/>
+          <w:b/>
+          <w:bCs/>
+          <w:kern w:val="0"/>
+          <w:sz w:val="24"/>
+          <w:szCs w:val="24"/>
+          <w:lang w:eastAsia="fr-CH"/>
+          <w14:ligatures w14:val="none"/>
+        </w:rPr>
+        <w:t xml:space="preserve"> :</w:t>
+      </w:r>
+    </w:p>
+    <w:p>
+      <w:pPr>
+        <w:numPr>
+          <w:ilvl w:val="1"/>
+          <w:numId w:val="21"/>
+        </w:numPr>
+        <w:spacing w:after="0" w:line="240" w:lineRule="auto"/>
+        <w:rPr>
+          <w:rFonts w:ascii="Times New Roman" w:eastAsia="Times New Roman" w:hAnsi="Times New Roman" w:cs="Times New Roman"/>
+          <w:kern w:val="0"/>
+          <w:sz w:val="24"/>
+          <w:szCs w:val="24"/>
+          <w:lang w:eastAsia="fr-CH"/>
+          <w14:ligatures w14:val="none"/>
+        </w:rPr>
+      </w:pPr>
+      <w:r>
+        <w:rPr>
+          <w:rFonts w:ascii="Times New Roman" w:eastAsia="Times New Roman" w:hAnsi="Times New Roman" w:cs="Times New Roman"/>
+          <w:kern w:val="0"/>
+          <w:sz w:val="24"/>
+          <w:szCs w:val="24"/>
+          <w:lang w:eastAsia="fr-CH"/>
+          <w14:ligatures w14:val="none"/>
+        </w:rPr>
+        <w:t xml:space="preserve">Travailler dans une entreprise tech en tant que développeur </w:t>
+      </w:r>
+      <w:r>
+        <w:rPr>
+          <w:rFonts w:ascii="Times New Roman" w:eastAsia="Times New Roman" w:hAnsi="Times New Roman" w:cs="Times New Roman"/>
+          <w:kern w:val="0"/>
+          <w:sz w:val="24"/>
+          <w:szCs w:val="24"/>
+          <w:lang w:eastAsia="fr-CH"/>
+          <w14:ligatures w14:val="none"/>
+        </w:rPr>
+        <w:t xml:space="preserve">frontend </w:t>
+      </w:r>
+      <w:r>
+        <w:rPr>
+          <w:rFonts w:ascii="Times New Roman" w:eastAsia="Times New Roman" w:hAnsi="Times New Roman" w:cs="Times New Roman"/>
+          <w:kern w:val="0"/>
+          <w:sz w:val="24"/>
+          <w:szCs w:val="24"/>
+          <w:lang w:eastAsia="fr-CH"/>
+          <w14:ligatures w14:val="none"/>
+        </w:rPr>
+        <w:t xml:space="preserve">ou </w:t>
+      </w:r>
+      <w:r>
+        <w:rPr>
+          <w:rFonts w:ascii="Times New Roman" w:eastAsia="Times New Roman" w:hAnsi="Times New Roman" w:cs="Times New Roman"/>
+          <w:kern w:val="0"/>
+          <w:sz w:val="24"/>
+          <w:szCs w:val="24"/>
+          <w:lang w:eastAsia="fr-CH"/>
+          <w14:ligatures w14:val="none"/>
+        </w:rPr>
+        <w:t>UI/UX design</w:t>
+      </w:r>
+      <w:r>
+        <w:rPr>
+          <w:rFonts w:ascii="Times New Roman" w:eastAsia="Times New Roman" w:hAnsi="Times New Roman" w:cs="Times New Roman"/>
+          <w:kern w:val="0"/>
+          <w:sz w:val="24"/>
+          <w:szCs w:val="24"/>
+          <w:lang w:eastAsia="fr-CH"/>
+          <w14:ligatures w14:val="none"/>
+        </w:rPr>
+        <w:t xml:space="preserve">, renforcer mes compétences en </w:t>
+      </w:r>
+      <w:r>
+        <w:rPr>
+          <w:rFonts w:ascii="Times New Roman" w:eastAsia="Times New Roman" w:hAnsi="Times New Roman" w:cs="Times New Roman"/>
+          <w:kern w:val="0"/>
+          <w:sz w:val="24"/>
+          <w:szCs w:val="24"/>
+          <w:lang w:eastAsia="fr-CH"/>
+          <w14:ligatures w14:val="none"/>
+        </w:rPr>
+        <w:t>programmation</w:t>
+      </w:r>
+      <w:r>
+        <w:rPr>
+          <w:rFonts w:ascii="Times New Roman" w:eastAsia="Times New Roman" w:hAnsi="Times New Roman" w:cs="Times New Roman"/>
+          <w:kern w:val="0"/>
+          <w:sz w:val="24"/>
+          <w:szCs w:val="24"/>
+          <w:lang w:eastAsia="fr-CH"/>
+          <w14:ligatures w14:val="none"/>
+        </w:rPr>
+        <w:t>.</w:t>
+      </w:r>
+    </w:p>
+    <w:p>
+      <w:pPr>
+        <w:numPr>
+          <w:ilvl w:val="0"/>
+          <w:numId w:val="21"/>
+        </w:numPr>
+        <w:spacing w:after="0" w:line="240" w:lineRule="auto"/>
+        <w:rPr>
+          <w:rFonts w:ascii="Times New Roman" w:eastAsia="Times New Roman" w:hAnsi="Times New Roman" w:cs="Times New Roman"/>
+          <w:kern w:val="0"/>
+          <w:sz w:val="24"/>
+          <w:szCs w:val="24"/>
+          <w:lang w:eastAsia="fr-CH"/>
+          <w14:ligatures w14:val="none"/>
+        </w:rPr>
+      </w:pPr>
+      <w:r>
+        <w:rPr>
+          <w:rFonts w:ascii="Times New Roman" w:eastAsia="Times New Roman" w:hAnsi="Times New Roman" w:cs="Times New Roman"/>
+          <w:b/>
+          <w:bCs/>
+          <w:kern w:val="0"/>
+          <w:sz w:val="24"/>
+          <w:szCs w:val="24"/>
+          <w:lang w:eastAsia="fr-CH"/>
+          <w14:ligatures w14:val="none"/>
+        </w:rPr>
+        <w:t xml:space="preserve">Long </w:t>
+      </w:r>
+      <w:r>
+        <w:rPr>
+          <w:rFonts w:ascii="Times New Roman" w:eastAsia="Times New Roman" w:hAnsi="Times New Roman" w:cs="Times New Roman"/>
+          <w:b/>
+          <w:bCs/>
+          <w:kern w:val="0"/>
+          <w:sz w:val="24"/>
+          <w:szCs w:val="24"/>
+          <w:lang w:eastAsia="fr-CH"/>
+          <w14:ligatures w14:val="none"/>
+        </w:rPr>
+        <w:t>terme (5</w:t>
+      </w:r>
+      <w:r>
+        <w:rPr>
+          <w:rFonts w:ascii="Times New Roman" w:eastAsia="Times New Roman" w:hAnsi="Times New Roman" w:cs="Times New Roman"/>
+          <w:b/>
+          <w:bCs/>
+          <w:kern w:val="0"/>
+          <w:sz w:val="24"/>
+          <w:szCs w:val="24"/>
+          <w:lang w:eastAsia="fr-CH"/>
+          <w14:ligatures w14:val="none"/>
+        </w:rPr>
+        <w:t>-10</w:t>
+      </w:r>
+      <w:r>
+        <w:rPr>
+          <w:rFonts w:ascii="Times New Roman" w:eastAsia="Times New Roman" w:hAnsi="Times New Roman" w:cs="Times New Roman"/>
+          <w:b/>
+          <w:bCs/>
+          <w:kern w:val="0"/>
+          <w:sz w:val="24"/>
+          <w:szCs w:val="24"/>
+          <w:lang w:eastAsia="fr-CH"/>
+          <w14:ligatures w14:val="none"/>
+        </w:rPr>
+        <w:t xml:space="preserve"> ans) :</w:t>
+      </w:r>
+    </w:p>
+    <w:p>
+      <w:pPr>
+        <w:numPr>
+          <w:ilvl w:val="1"/>
+          <w:numId w:val="21"/>
+        </w:numPr>
+        <w:spacing w:after="0" w:line="240" w:lineRule="auto"/>
+        <w:rPr>
+          <w:rFonts w:ascii="Times New Roman" w:eastAsia="Times New Roman" w:hAnsi="Times New Roman" w:cs="Times New Roman"/>
+          <w:kern w:val="0"/>
+          <w:sz w:val="24"/>
+          <w:szCs w:val="24"/>
+          <w:lang w:eastAsia="fr-CH"/>
+          <w14:ligatures w14:val="none"/>
+        </w:rPr>
+      </w:pPr>
+      <w:r>
+        <w:rPr>
+          <w:rFonts w:ascii="Times New Roman" w:eastAsia="Times New Roman" w:hAnsi="Times New Roman" w:cs="Times New Roman"/>
+          <w:kern w:val="0"/>
+          <w:sz w:val="24"/>
+          <w:szCs w:val="24"/>
+          <w:lang w:eastAsia="fr-CH"/>
+          <w14:ligatures w14:val="none"/>
+        </w:rPr>
+        <w:t>Évoluer vers un poste de chef de projet technique ou ingénieur logiciel, encadrer des projets innovants en IA ou cybersécurité</w:t>
+      </w:r>
+      <w:r>
+        <w:rPr>
+          <w:rFonts w:ascii="Times New Roman" w:eastAsia="Times New Roman" w:hAnsi="Times New Roman" w:cs="Times New Roman"/>
+          <w:kern w:val="0"/>
+          <w:sz w:val="24"/>
+          <w:szCs w:val="24"/>
+          <w:lang w:eastAsia="fr-CH"/>
+          <w14:ligatures w14:val="none"/>
+        </w:rPr>
+        <w:t>.</w:t>
+      </w:r>
+    </w:p>
+    <w:p>
+      <w:pPr>
+        <w:spacing w:after="0" w:line="240" w:lineRule="auto"/>
+      </w:pPr>
+      <w:r>
+        <w:pict w14:anchorId="1E2FF6E7">
+          <v:rect id="_x0000_s1036" style="width:453.6pt;height:1.5pt;visibility:visible;mso-wrap-style:square;mso-left-percent:-10001;mso-top-percent:-10001;mso-position-horizontal:absolute;mso-position-horizontal-relative:char;mso-position-vertical:absolute;mso-position-vertical-relative:line;mso-left-percent:-10001;mso-top-percent:-10001;v-text-anchor:top" fillcolor="#a0a0a0" stroked="f" strokeweight="0">
+            <w10:anchorlock/>
+          </v:rect>
+        </w:pict>
+      </w:r>
+    </w:p>
+    <w:p>
+      <w:pPr>
+        <w:spacing w:after="0" w:line="240" w:lineRule="auto"/>
+      </w:pPr>
+    </w:p>
+    <w:p>
+      <w:pPr>
+        <w:spacing w:after="0" w:line="240" w:lineRule="auto"/>
+        <w:rPr>
+          <w:rFonts w:ascii="Arial Black" w:eastAsia="Times New Roman" w:hAnsi="Arial Black" w:cs="Times New Roman"/>
+          <w:b/>
+          <w:bCs/>
+          <w:kern w:val="0"/>
+          <w:sz w:val="27"/>
+          <w:szCs w:val="27"/>
+          <w:lang w:eastAsia="fr-CH"/>
+          <w14:ligatures w14:val="none"/>
+        </w:rPr>
+      </w:pPr>
+      <w:r>
+        <w:rPr>
+          <w:rFonts w:ascii="Arial Black" w:eastAsia="Times New Roman" w:hAnsi="Arial Black" w:cs="Times New Roman"/>
+          <w:b/>
+          <w:bCs/>
+          <w:kern w:val="0"/>
+          <w:sz w:val="27"/>
+          <w:szCs w:val="27"/>
+          <w:lang w:eastAsia="fr-CH"/>
+          <w14:ligatures w14:val="none"/>
+        </w:rPr>
+        <w:t xml:space="preserve">Projet </w:t>
+      </w:r>
+      <w:r>
+        <w:rPr>
+          <w:rFonts w:ascii="Arial Black" w:eastAsia="Times New Roman" w:hAnsi="Arial Black" w:cs="Times New Roman"/>
+          <w:b/>
+          <w:bCs/>
+          <w:kern w:val="0"/>
+          <w:sz w:val="27"/>
+          <w:szCs w:val="27"/>
+          <w:lang w:eastAsia="fr-CH"/>
+          <w14:ligatures w14:val="none"/>
+        </w:rPr>
+        <w:t>Académiques</w:t>
+      </w:r>
+    </w:p>
+    <w:p>
+      <w:pPr>
+        <w:numPr>
+          <w:ilvl w:val="0"/>
+          <w:numId w:val="25"/>
+        </w:numPr>
+        <w:spacing w:beforeAutospacing="1" w:after="0" w:line="240" w:lineRule="auto"/>
+        <w:rPr>
+          <w:rFonts w:ascii="Times New Roman" w:eastAsia="Times New Roman" w:hAnsi="Times New Roman" w:cs="Times New Roman"/>
+          <w:kern w:val="0"/>
+          <w:sz w:val="24"/>
+          <w:szCs w:val="24"/>
+          <w:lang w:eastAsia="fr-CH"/>
+          <w14:ligatures w14:val="none"/>
+        </w:rPr>
+      </w:pPr>
+      <w:r>
+        <w:rPr>
+          <w:rFonts w:ascii="Times New Roman" w:eastAsia="Times New Roman" w:hAnsi="Times New Roman" w:cs="Times New Roman"/>
+          <w:b/>
+          <w:bCs/>
+          <w:kern w:val="0"/>
+          <w:sz w:val="24"/>
+          <w:szCs w:val="24"/>
+          <w:lang w:eastAsia="fr-CH"/>
+          <w14:ligatures w14:val="none"/>
+        </w:rPr>
+        <w:t>Projet programmation Mobile</w:t>
+      </w:r>
+      <w:r>
+        <w:rPr>
+          <w:rFonts w:ascii="Times New Roman" w:eastAsia="Times New Roman" w:hAnsi="Times New Roman" w:cs="Times New Roman"/>
+          <w:b/>
+          <w:bCs/>
+          <w:kern w:val="0"/>
+          <w:sz w:val="24"/>
+          <w:szCs w:val="24"/>
+          <w:lang w:eastAsia="fr-CH"/>
+          <w14:ligatures w14:val="none"/>
+        </w:rPr>
+        <w:t xml:space="preserve"> :</w:t>
+      </w:r>
+    </w:p>
+    <w:p>
+      <w:pPr>
+        <w:numPr>
+          <w:ilvl w:val="1"/>
+          <w:numId w:val="25"/>
+        </w:numPr>
+        <w:spacing w:after="0" w:line="240" w:lineRule="auto"/>
+        <w:rPr>
+          <w:rFonts w:ascii="Times New Roman" w:eastAsia="Times New Roman" w:hAnsi="Times New Roman" w:cs="Times New Roman"/>
+          <w:kern w:val="0"/>
+          <w:sz w:val="24"/>
+          <w:szCs w:val="24"/>
+          <w:lang w:eastAsia="fr-CH"/>
+          <w14:ligatures w14:val="none"/>
+        </w:rPr>
+      </w:pPr>
+      <w:r>
+        <w:rPr>
+          <w:rFonts w:ascii="Times New Roman" w:eastAsia="Times New Roman" w:hAnsi="Times New Roman" w:cs="Times New Roman"/>
+          <w:kern w:val="0"/>
+          <w:sz w:val="24"/>
+          <w:szCs w:val="24"/>
+          <w:lang w:eastAsia="fr-CH"/>
+          <w14:ligatures w14:val="none"/>
+        </w:rPr>
+        <w:t>Développement d’une application Android avec Android Studio et SQLite, incluant la conception d’interfaces, la gestion d’une base de données locale et la réalisation de tests fonctionnels.</w:t>
+      </w:r>
+    </w:p>
+    <w:p>
+      <w:pPr>
+        <w:spacing w:after="0" w:line="240" w:lineRule="auto"/>
+        <w:jc w:val="center"/>
+        <w:rPr>
+          <w:rFonts w:ascii="Times New Roman" w:eastAsia="Times New Roman" w:hAnsi="Times New Roman" w:cs="Times New Roman"/>
+          <w:kern w:val="0"/>
+          <w:sz w:val="24"/>
+          <w:szCs w:val="24"/>
+          <w:lang w:eastAsia="fr-CH"/>
+          <w14:ligatures w14:val="none"/>
+        </w:rPr>
+      </w:pPr>
+      <w:r>
+        <w:rPr>
+          <w:rFonts w:ascii="Times New Roman" w:eastAsia="Times New Roman" w:hAnsi="Times New Roman" w:cs="Times New Roman"/>
+          <w:kern w:val="0"/>
+          <w:sz w:val="24"/>
+          <w:szCs w:val="24"/>
+          <w:lang w:eastAsia="fr-CH"/>
+          <w14:ligatures w14:val="none"/>
+        </w:rPr>
+        <w:drawing>
+          <wp:inline distT="0" distB="0" distL="0" distR="0" wp14:anchorId="57C33B94" wp14:editId="3BAD8B00">
+            <wp:extent cx="1396669" cy="2880000"/>
+            <wp:effectExtent l="0" t="0" r="0" b="0"/>
+            <wp:docPr id="66583582" name="Image 1"/>
+            <wp:cNvGraphicFramePr>
+              <a:graphicFrameLocks xmlns:a="http://schemas.openxmlformats.org/drawingml/2006/main" noChangeAspect="1"/>
+            </wp:cNvGraphicFramePr>
+            <a:graphic xmlns:a="http://schemas.openxmlformats.org/drawingml/2006/main">
+              <a:graphicData uri="http://schemas.openxmlformats.org/drawingml/2006/picture">
+                <pic:pic xmlns:pic="http://schemas.openxmlformats.org/drawingml/2006/picture">
+                  <pic:nvPicPr>
+                    <pic:cNvPr id="66583582" name=""/>
+                    <pic:cNvPicPr/>
+                  </pic:nvPicPr>
+                  <pic:blipFill>
+                    <a:blip r:embed="rId6"/>
+                    <a:stretch>
+                      <a:fillRect/>
+                    </a:stretch>
+                  </pic:blipFill>
+                  <pic:spPr>
+                    <a:xfrm>
+                      <a:off x="0" y="0"/>
+                      <a:ext cx="1396669" cy="2880000"/>
+                    </a:xfrm>
+                    <a:prstGeom prst="rect">
+                      <a:avLst/>
+                    </a:prstGeom>
+                  </pic:spPr>
+                </pic:pic>
+              </a:graphicData>
+            </a:graphic>
+          </wp:inline>
+        </w:drawing>
+      </w:r>
+      <w:r>
+        <w:rPr>
+          <w:rFonts w:ascii="Times New Roman" w:eastAsia="Times New Roman" w:hAnsi="Times New Roman" w:cs="Times New Roman"/>
+          <w:kern w:val="0"/>
+          <w:sz w:val="24"/>
+          <w:szCs w:val="24"/>
+          <w:lang w:eastAsia="fr-CH"/>
+          <w14:ligatures w14:val="none"/>
+        </w:rPr>
+        <w:t xml:space="preserve">  </w:t>
+      </w:r>
+      <w:r>
+        <w:rPr>
+          <w:rFonts w:ascii="Times New Roman" w:eastAsia="Times New Roman" w:hAnsi="Times New Roman" w:cs="Times New Roman"/>
+          <w:kern w:val="0"/>
+          <w:sz w:val="24"/>
+          <w:szCs w:val="24"/>
+          <w:lang w:eastAsia="fr-CH"/>
+          <w14:ligatures w14:val="none"/>
+        </w:rPr>
+        <w:drawing>
+          <wp:inline distT="0" distB="0" distL="0" distR="0" wp14:anchorId="44EC830C" wp14:editId="05A470A7">
+            <wp:extent cx="1398285" cy="2880000"/>
+            <wp:effectExtent l="0" t="0" r="0" b="0"/>
+            <wp:docPr id="1073386788" name="Image 1"/>
+            <wp:cNvGraphicFramePr>
+              <a:graphicFrameLocks xmlns:a="http://schemas.openxmlformats.org/drawingml/2006/main" noChangeAspect="1"/>
+            </wp:cNvGraphicFramePr>
+            <a:graphic xmlns:a="http://schemas.openxmlformats.org/drawingml/2006/main">
+              <a:graphicData uri="http://schemas.openxmlformats.org/drawingml/2006/picture">
+                <pic:pic xmlns:pic="http://schemas.openxmlformats.org/drawingml/2006/picture">
+                  <pic:nvPicPr>
+                    <pic:cNvPr id="1073386788" name=""/>
+                    <pic:cNvPicPr/>
+                  </pic:nvPicPr>
+                  <pic:blipFill>
+                    <a:blip r:embed="rId7"/>
+                    <a:stretch>
+                      <a:fillRect/>
+                    </a:stretch>
+                  </pic:blipFill>
+                  <pic:spPr>
+                    <a:xfrm>
+                      <a:off x="0" y="0"/>
+                      <a:ext cx="1398285" cy="2880000"/>
+                    </a:xfrm>
+                    <a:prstGeom prst="rect">
+                      <a:avLst/>
+                    </a:prstGeom>
+                  </pic:spPr>
+                </pic:pic>
+              </a:graphicData>
+            </a:graphic>
+          </wp:inline>
+        </w:drawing>
+      </w:r>
+      <w:r>
+        <w:rPr>
+          <w:rFonts w:ascii="Times New Roman" w:eastAsia="Times New Roman" w:hAnsi="Times New Roman" w:cs="Times New Roman"/>
+          <w:kern w:val="0"/>
+          <w:sz w:val="24"/>
+          <w:szCs w:val="24"/>
+          <w:lang w:eastAsia="fr-CH"/>
+          <w14:ligatures w14:val="none"/>
+        </w:rPr>
+        <w:t xml:space="preserve">  </w:t>
+      </w:r>
+      <w:r>
+        <w:rPr>
+          <w:noProof/>
+        </w:rPr>
+        <w:drawing>
+          <wp:inline distT="0" distB="0" distL="0" distR="0" wp14:anchorId="0935092D" wp14:editId="7825E87A">
+            <wp:extent cx="1396666" cy="2880000"/>
+            <wp:effectExtent l="0" t="0" r="0" b="0"/>
+            <wp:docPr id="117842212" name="Image 1"/>
+            <wp:cNvGraphicFramePr>
+              <a:graphicFrameLocks xmlns:a="http://schemas.openxmlformats.org/drawingml/2006/main" noChangeAspect="1"/>
+            </wp:cNvGraphicFramePr>
+            <a:graphic xmlns:a="http://schemas.openxmlformats.org/drawingml/2006/main">
+              <a:graphicData uri="http://schemas.openxmlformats.org/drawingml/2006/picture">
+                <pic:pic xmlns:pic="http://schemas.openxmlformats.org/drawingml/2006/picture">
+                  <pic:nvPicPr>
+                    <pic:cNvPr id="117842212" name=""/>
+                    <pic:cNvPicPr/>
+                  </pic:nvPicPr>
+                  <pic:blipFill>
+                    <a:blip r:embed="rId8"/>
+                    <a:stretch>
+                      <a:fillRect/>
+                    </a:stretch>
+                  </pic:blipFill>
+                  <pic:spPr>
+                    <a:xfrm>
+                      <a:off x="0" y="0"/>
+                      <a:ext cx="1396666" cy="2880000"/>
+                    </a:xfrm>
+                    <a:prstGeom prst="rect">
+                      <a:avLst/>
+                    </a:prstGeom>
+                  </pic:spPr>
+                </pic:pic>
+              </a:graphicData>
+            </a:graphic>
+          </wp:inline>
+        </w:drawing>
+      </w:r>
+    </w:p>
+    <w:p>
+      <w:pPr>
+        <w:numPr>
+          <w:ilvl w:val="0"/>
+          <w:numId w:val="25"/>
+        </w:numPr>
+        <w:spacing w:beforeAutospacing="1" w:after="0" w:line="240" w:lineRule="auto"/>
+        <w:rPr>
+          <w:rFonts w:ascii="Times New Roman" w:eastAsia="Times New Roman" w:hAnsi="Times New Roman" w:cs="Times New Roman"/>
+          <w:kern w:val="0"/>
+          <w:sz w:val="24"/>
+          <w:szCs w:val="24"/>
+          <w:lang w:eastAsia="fr-CH"/>
+          <w14:ligatures w14:val="none"/>
+        </w:rPr>
+      </w:pPr>
+      <w:r>
+        <w:rPr>
+          <w:rFonts w:ascii="Times New Roman" w:eastAsia="Times New Roman" w:hAnsi="Times New Roman" w:cs="Times New Roman"/>
+          <w:b/>
+          <w:bCs/>
+          <w:kern w:val="0"/>
+          <w:sz w:val="24"/>
+          <w:szCs w:val="24"/>
+          <w:lang w:eastAsia="fr-CH"/>
+          <w14:ligatures w14:val="none"/>
+        </w:rPr>
+        <w:lastRenderedPageBreak/>
+        <w:t>Projet Sécurité</w:t>
+      </w:r>
+      <w:r>
+        <w:rPr>
+          <w:rFonts w:ascii="Times New Roman" w:eastAsia="Times New Roman" w:hAnsi="Times New Roman" w:cs="Times New Roman"/>
+          <w:b/>
+          <w:bCs/>
+          <w:kern w:val="0"/>
+          <w:sz w:val="24"/>
+          <w:szCs w:val="24"/>
+          <w:lang w:eastAsia="fr-CH"/>
+          <w14:ligatures w14:val="none"/>
+        </w:rPr>
+        <w:t xml:space="preserve"> :</w:t>
+      </w:r>
+    </w:p>
+    <w:p>
+      <w:pPr>
+        <w:numPr>
+          <w:ilvl w:val="1"/>
+          <w:numId w:val="25"/>
+        </w:numPr>
+        <w:spacing w:after="0" w:line="240" w:lineRule="auto"/>
+        <w:rPr>
+          <w:rFonts w:ascii="Times New Roman" w:eastAsia="Times New Roman" w:hAnsi="Times New Roman" w:cs="Times New Roman"/>
+          <w:kern w:val="0"/>
+          <w:sz w:val="24"/>
+          <w:szCs w:val="24"/>
+          <w:lang w:eastAsia="fr-CH"/>
+          <w14:ligatures w14:val="none"/>
+        </w:rPr>
+      </w:pPr>
+      <w:r>
+        <w:rPr>
+          <w:rFonts w:ascii="Times New Roman" w:eastAsia="Times New Roman" w:hAnsi="Times New Roman" w:cs="Times New Roman"/>
+          <w:kern w:val="0"/>
+          <w:sz w:val="24"/>
+          <w:szCs w:val="24"/>
+          <w:lang w:eastAsia="fr-CH"/>
+          <w14:ligatures w14:val="none"/>
+        </w:rPr>
+        <w:t>Développement d’un site e-commerce avec un focus sur l’authentification sécurisée des utilisateurs (clients et administrateurs), incluant le hachage des mots de passe et l’utilisation de tokens JWT conformément aux normes étudiées.</w:t>
+      </w:r>
+    </w:p>
+    <w:p>
+      <w:pPr>
+        <w:spacing w:after="0" w:line="240" w:lineRule="auto"/>
+        <w:ind w:left="720"/>
+        <w:jc w:val="center"/>
+        <w:rPr>
+          <w:rFonts w:ascii="Times New Roman" w:eastAsia="Times New Roman" w:hAnsi="Times New Roman" w:cs="Times New Roman"/>
+          <w:kern w:val="0"/>
+          <w:sz w:val="24"/>
+          <w:szCs w:val="24"/>
+          <w:lang w:eastAsia="fr-CH"/>
+          <w14:ligatures w14:val="none"/>
+        </w:rPr>
+      </w:pPr>
+      <w:r>
+        <w:rPr>
+          <w:noProof/>
+        </w:rPr>
+        <w:drawing>
+          <wp:inline distT="0" distB="0" distL="0" distR="0" wp14:anchorId="4915D7B6" wp14:editId="2E6D8EA2">
+            <wp:extent cx="3936959" cy="2004270"/>
+            <wp:effectExtent l="0" t="0" r="0" b="0"/>
+            <wp:docPr id="862419152" name="Image 862419152"/>
+            <wp:cNvGraphicFramePr>
+              <a:graphicFrameLocks xmlns:a="http://schemas.openxmlformats.org/drawingml/2006/main" noChangeAspect="1"/>
+            </wp:cNvGraphicFramePr>
+            <a:graphic xmlns:a="http://schemas.openxmlformats.org/drawingml/2006/main">
+              <a:graphicData uri="http://schemas.openxmlformats.org/drawingml/2006/picture">
+                <pic:pic xmlns:pic="http://schemas.openxmlformats.org/drawingml/2006/picture">
+                  <pic:nvPicPr>
+                    <pic:cNvPr id="0" name=""/>
+                    <pic:cNvPicPr/>
+                  </pic:nvPicPr>
+                  <pic:blipFill>
+                    <a:blip r:embed="rId9" cstate="print">
+                      <a:extLst>
+                        <a:ext uri="{28A0092B-C50C-407E-A947-70E740481C1C}">
+                          <a14:useLocalDpi xmlns:a14="http://schemas.microsoft.com/office/drawing/2010/main" val="0"/>
+                        </a:ext>
+                      </a:extLst>
+                    </a:blip>
+                    <a:stretch>
+                      <a:fillRect/>
+                    </a:stretch>
+                  </pic:blipFill>
+                  <pic:spPr>
+                    <a:xfrm>
+                      <a:off x="0" y="0"/>
+                      <a:ext cx="3953161" cy="2012519"/>
+                    </a:xfrm>
+                    <a:prstGeom prst="rect">
+                      <a:avLst/>
+                    </a:prstGeom>
+                  </pic:spPr>
+                </pic:pic>
+              </a:graphicData>
+            </a:graphic>
+          </wp:inline>
+        </w:drawing>
+      </w:r>
+      <w:r>
+        <w:rPr>
+          <w:noProof/>
+          <w:szCs w:val="16"/>
+        </w:rPr>
+        <w:drawing>
+          <wp:inline distT="0" distB="0" distL="0" distR="0" wp14:anchorId="13E6CC9C" wp14:editId="6C26DDC5">
+            <wp:extent cx="1291800" cy="2098071"/>
+            <wp:effectExtent l="0" t="0" r="0" b="0"/>
+            <wp:docPr id="4" name="Image 4"/>
+            <wp:cNvGraphicFramePr>
+              <a:graphicFrameLocks xmlns:a="http://schemas.openxmlformats.org/drawingml/2006/main" noChangeAspect="1"/>
+            </wp:cNvGraphicFramePr>
+            <a:graphic xmlns:a="http://schemas.openxmlformats.org/drawingml/2006/main">
+              <a:graphicData uri="http://schemas.openxmlformats.org/drawingml/2006/picture">
+                <pic:pic xmlns:pic="http://schemas.openxmlformats.org/drawingml/2006/picture">
+                  <pic:nvPicPr>
+                    <pic:cNvPr id="1" name=""/>
+                    <pic:cNvPicPr/>
+                  </pic:nvPicPr>
+                  <pic:blipFill>
+                    <a:blip r:embed="rId10"/>
+                    <a:stretch>
+                      <a:fillRect/>
+                    </a:stretch>
+                  </pic:blipFill>
+                  <pic:spPr>
+                    <a:xfrm>
+                      <a:off x="0" y="0"/>
+                      <a:ext cx="1314857" cy="2135519"/>
+                    </a:xfrm>
+                    <a:prstGeom prst="rect">
+                      <a:avLst/>
+                    </a:prstGeom>
+                  </pic:spPr>
+                </pic:pic>
+              </a:graphicData>
+            </a:graphic>
+          </wp:inline>
+        </w:drawing>
+      </w:r>
+    </w:p>
+    <w:p>
+      <w:pPr>
+        <w:numPr>
+          <w:ilvl w:val="0"/>
+          <w:numId w:val="25"/>
+        </w:numPr>
+        <w:spacing w:beforeAutospacing="1" w:after="0" w:line="240" w:lineRule="auto"/>
+        <w:rPr>
+          <w:rFonts w:ascii="Times New Roman" w:eastAsia="Times New Roman" w:hAnsi="Times New Roman" w:cs="Times New Roman"/>
+          <w:kern w:val="0"/>
+          <w:sz w:val="24"/>
+          <w:szCs w:val="24"/>
+          <w:lang w:eastAsia="fr-CH"/>
+          <w14:ligatures w14:val="none"/>
+        </w:rPr>
+      </w:pPr>
+      <w:r>
+        <w:rPr>
+          <w:rFonts w:ascii="Times New Roman" w:eastAsia="Times New Roman" w:hAnsi="Times New Roman" w:cs="Times New Roman"/>
+          <w:b/>
+          <w:bCs/>
+          <w:kern w:val="0"/>
+          <w:sz w:val="24"/>
+          <w:szCs w:val="24"/>
+          <w:lang w:eastAsia="fr-CH"/>
+          <w14:ligatures w14:val="none"/>
+        </w:rPr>
+        <w:t>Projet Jeux CMD</w:t>
+      </w:r>
+      <w:r>
+        <w:rPr>
+          <w:rFonts w:ascii="Times New Roman" w:eastAsia="Times New Roman" w:hAnsi="Times New Roman" w:cs="Times New Roman"/>
+          <w:b/>
+          <w:bCs/>
+          <w:kern w:val="0"/>
+          <w:sz w:val="24"/>
+          <w:szCs w:val="24"/>
+          <w:lang w:eastAsia="fr-CH"/>
+          <w14:ligatures w14:val="none"/>
+        </w:rPr>
+        <w:t xml:space="preserve"> :</w:t>
+      </w:r>
+    </w:p>
+    <w:p>
+      <w:pPr>
+        <w:numPr>
+          <w:ilvl w:val="1"/>
+          <w:numId w:val="25"/>
+        </w:numPr>
+        <w:spacing w:after="0" w:line="240" w:lineRule="auto"/>
+        <w:rPr>
+          <w:rFonts w:ascii="Times New Roman" w:eastAsia="Times New Roman" w:hAnsi="Times New Roman" w:cs="Times New Roman"/>
+          <w:kern w:val="0"/>
+          <w:sz w:val="24"/>
+          <w:szCs w:val="24"/>
+          <w:lang w:eastAsia="fr-CH"/>
+          <w14:ligatures w14:val="none"/>
+        </w:rPr>
+      </w:pPr>
+      <w:r>
+        <w:rPr>
+          <w:rFonts w:ascii="Times New Roman" w:eastAsia="Times New Roman" w:hAnsi="Times New Roman" w:cs="Times New Roman"/>
+          <w:kern w:val="0"/>
+          <w:sz w:val="24"/>
+          <w:szCs w:val="24"/>
+          <w:lang w:eastAsia="fr-CH"/>
+          <w14:ligatures w14:val="none"/>
+        </w:rPr>
+        <w:t xml:space="preserve">Développement d’un jeu de type </w:t>
+      </w:r>
+      <w:r>
+        <w:rPr>
+          <w:rFonts w:ascii="Times New Roman" w:eastAsia="Times New Roman" w:hAnsi="Times New Roman" w:cs="Times New Roman"/>
+          <w:i/>
+          <w:iCs/>
+          <w:kern w:val="0"/>
+          <w:sz w:val="24"/>
+          <w:szCs w:val="24"/>
+          <w:lang w:eastAsia="fr-CH"/>
+          <w14:ligatures w14:val="none"/>
+        </w:rPr>
+        <w:t>shoot ’em up</w:t>
+      </w:r>
+      <w:r>
+        <w:rPr>
+          <w:rFonts w:ascii="Times New Roman" w:eastAsia="Times New Roman" w:hAnsi="Times New Roman" w:cs="Times New Roman"/>
+          <w:kern w:val="0"/>
+          <w:sz w:val="24"/>
+          <w:szCs w:val="24"/>
+          <w:lang w:eastAsia="fr-CH"/>
+          <w14:ligatures w14:val="none"/>
+        </w:rPr>
+        <w:t xml:space="preserve"> en C# pour console, où le joueur pilote un vaisseau spatial, évite les tirs ennemis et tente d’obtenir le meilleur score possible.</w:t>
+      </w:r>
+    </w:p>
+    <w:p>
+      <w:pPr>
+        <w:spacing w:after="0" w:line="240" w:lineRule="auto"/>
+        <w:rPr>
+          <w:rFonts w:ascii="Times New Roman" w:eastAsia="Times New Roman" w:hAnsi="Times New Roman" w:cs="Times New Roman"/>
+          <w:kern w:val="0"/>
+          <w:sz w:val="24"/>
+          <w:szCs w:val="24"/>
+          <w:lang w:eastAsia="fr-CH"/>
+          <w14:ligatures w14:val="none"/>
+        </w:rPr>
+      </w:pPr>
+      <w:r>
+        <w:rPr>
+          <w:noProof/>
+        </w:rPr>
+        <w:drawing>
+          <wp:inline distT="0" distB="0" distL="0" distR="0" wp14:anchorId="1F3E9831" wp14:editId="5BC0252E">
+            <wp:extent cx="5760720" cy="2880360"/>
+            <wp:effectExtent l="0" t="0" r="0" b="0"/>
+            <wp:docPr id="1345444981" name="Image 1"/>
+            <wp:cNvGraphicFramePr>
+              <a:graphicFrameLocks xmlns:a="http://schemas.openxmlformats.org/drawingml/2006/main" noChangeAspect="1"/>
+            </wp:cNvGraphicFramePr>
+            <a:graphic xmlns:a="http://schemas.openxmlformats.org/drawingml/2006/main">
+              <a:graphicData uri="http://schemas.openxmlformats.org/drawingml/2006/picture">
+                <pic:pic xmlns:pic="http://schemas.openxmlformats.org/drawingml/2006/picture">
+                  <pic:nvPicPr>
+                    <pic:cNvPr id="0" name="Picture 30"/>
+                    <pic:cNvPicPr>
+                      <a:picLocks noChangeAspect="1" noChangeArrowheads="1"/>
+                    </pic:cNvPicPr>
+                  </pic:nvPicPr>
+                  <pic:blipFill>
+                    <a:blip r:embed="rId11">
+                      <a:extLst>
+                        <a:ext uri="{28A0092B-C50C-407E-A947-70E740481C1C}">
+                          <a14:useLocalDpi xmlns:a14="http://schemas.microsoft.com/office/drawing/2010/main" val="0"/>
+                        </a:ext>
+                      </a:extLst>
+                    </a:blip>
+                    <a:srcRect/>
+                    <a:stretch>
+                      <a:fillRect/>
+                    </a:stretch>
+                  </pic:blipFill>
+                  <pic:spPr bwMode="auto">
+                    <a:xfrm>
+                      <a:off x="0" y="0"/>
+                      <a:ext cx="5760720" cy="2880360"/>
+                    </a:xfrm>
+                    <a:prstGeom prst="rect">
+                      <a:avLst/>
+                    </a:prstGeom>
+                    <a:noFill/>
+                    <a:ln>
+                      <a:noFill/>
+                    </a:ln>
+                  </pic:spPr>
+                </pic:pic>
+              </a:graphicData>
+            </a:graphic>
+          </wp:inline>
+        </w:drawing>
+      </w:r>
+      <w:r>
+        <w:pict w14:anchorId="20AAF51F">
+          <v:rect id="Rectangle 9" o:spid="_x0000_s1039" style="width:453.6pt;height:1.5pt;visibility:visible;mso-wrap-style:square;mso-left-percent:-10001;mso-top-percent:-10001;mso-position-horizontal:absolute;mso-position-horizontal-relative:char;mso-position-vertical:absolute;mso-position-vertical-relative:line;mso-left-percent:-10001;mso-top-percent:-10001;v-text-anchor:top" fillcolor="#a0a0a0" stroked="f" strokeweight="0">
+            <w10:anchorlock/>
+          </v:rect>
+        </w:pict>
+      </w:r>
+    </w:p>
+    <w:p>
+      <w:pPr>
+        <w:spacing w:beforeAutospacing="1" w:afterAutospacing="1" w:line="240" w:lineRule="auto"/>
+        <w:outlineLvl w:val="2"/>
+        <w:rPr>
+          <w:rFonts w:ascii="Arial Black" w:eastAsia="Times New Roman" w:hAnsi="Arial Black" w:cs="Times New Roman"/>
+          <w:b/>
+          <w:bCs/>
+          <w:kern w:val="0"/>
+          <w:sz w:val="27"/>
+          <w:szCs w:val="27"/>
+          <w:lang w:eastAsia="fr-CH"/>
+          <w14:ligatures w14:val="none"/>
+        </w:rPr>
+      </w:pPr>
+      <w:r>
+        <w:rPr>
+          <w:rFonts w:ascii="Arial Black" w:eastAsia="Times New Roman" w:hAnsi="Arial Black" w:cs="Times New Roman"/>
+          <w:b/>
+          <w:bCs/>
+          <w:kern w:val="0"/>
+          <w:sz w:val="27"/>
+          <w:szCs w:val="27"/>
+          <w:lang w:eastAsia="fr-CH"/>
+          <w14:ligatures w14:val="none"/>
+        </w:rPr>
         <w:t>Parcours scolaire</w:t>
       </w:r>
     </w:p>
@@ -1924,7 +3564,20 @@
           <w:lang w:eastAsia="fr-CH"/>
           <w14:ligatures w14:val="none"/>
         </w:rPr>
-        <w:t>2022-2026</w:t>
+        <w:t>2022-202</w:t>
+      </w:r>
+      <w:r>
+        <w:rPr>
+          <w:rFonts w:ascii="Times New Roman" w:eastAsia="Times New Roman" w:hAnsi="Times New Roman" w:cs="Times New Roman"/>
+          <w:b/>
+          <w:bCs/>
+          <w:kern w:val="0"/>
+          <w:sz w:val="24"/>
+          <w:szCs w:val="24"/>
+          <w:lang w:eastAsia="fr-CH"/>
+          <w14:ligatures w14:val="none"/>
+        </w:rPr>
+        <w:t>7</w:t>
       </w:r>
       <w:r>
         <w:rPr>
@@ -1962,7 +3615,7 @@
           <w:lang w:eastAsia="fr-CH"/>
           <w14:ligatures w14:val="none"/>
         </w:rPr>
-        <w:t>2021-2022</w:t>
+        <w:t>2016-2021</w:t>
       </w:r>
       <w:r>
         <w:rPr>
@@ -1974,7 +3627,18 @@
           <w14:ligatures w14:val="none"/>
         </w:rPr>
         <w:br/>
-        <w:t>Classe de Raccordement I, Montreux-Ouest</w:t>
+        <w:t xml:space="preserve">École secondaire VG, </w:t>
+      </w:r>
+      <w:r>
+        <w:rPr>
+          <w:rFonts w:ascii="Times New Roman" w:eastAsia="Times New Roman" w:hAnsi="Times New Roman" w:cs="Times New Roman"/>
+          <w:kern w:val="0"/>
+          <w:sz w:val="24"/>
+          <w:szCs w:val="24"/>
+          <w:lang w:eastAsia="fr-CH"/>
+          <w14:ligatures w14:val="none"/>
+        </w:rPr>
+        <w:t>Cossonay-Ville PAM</w:t>
       </w:r>
     </w:p>
     <w:p>
@@ -2001,7 +3665,20 @@
           <w14:ligatures w14:val="none"/>
         </w:rPr>
         <w:lastRenderedPageBreak/>
-        <w:t>2016-2021</w:t>
+        <w:t>2010-201</w:t>
+      </w:r>
+      <w:r>
+        <w:rPr>
+          <w:rFonts w:ascii="Times New Roman" w:eastAsia="Times New Roman" w:hAnsi="Times New Roman" w:cs="Times New Roman"/>
+          <w:b/>
+          <w:bCs/>
+          <w:kern w:val="0"/>
+          <w:sz w:val="24"/>
+          <w:szCs w:val="24"/>
+          <w:lang w:eastAsia="fr-CH"/>
+          <w14:ligatures w14:val="none"/>
+        </w:rPr>
+        <w:t>8</w:t>
       </w:r>
       <w:r>
         <w:rPr>
@@ -2013,67 +3690,35 @@
           <w14:ligatures w14:val="none"/>
         </w:rPr>
         <w:br/>
-        <w:t>École secondaire VG, Montreux-Ouest</w:t>
-      </w:r>
-    </w:p>
-    <w:p>
-      <w:pPr>
-        <w:spacing w:beforeAutospacing="1" w:afterAutospacing="1" w:line="240" w:lineRule="auto"/>
-        <w:rPr>
-          <w:rFonts w:ascii="Times New Roman" w:eastAsia="Times New Roman" w:hAnsi="Times New Roman" w:cs="Times New Roman"/>
-          <w:kern w:val="0"/>
-          <w:sz w:val="24"/>
-          <w:szCs w:val="24"/>
-          <w:lang w:eastAsia="fr-CH"/>
-          <w14:ligatures w14:val="none"/>
-        </w:rPr>
-      </w:pPr>
-      <w:r>
-        <w:rPr>
-          <w:rFonts w:ascii="Times New Roman" w:eastAsia="Times New Roman" w:hAnsi="Times New Roman" w:cs="Times New Roman"/>
-          <w:b/>
-          <w:bCs/>
-          <w:kern w:val="0"/>
-          <w:sz w:val="24"/>
-          <w:szCs w:val="24"/>
-          <w:lang w:eastAsia="fr-CH"/>
-          <w14:ligatures w14:val="none"/>
-        </w:rPr>
-        <w:t>2010-2016</w:t>
-      </w:r>
-      <w:r>
-        <w:rPr>
-          <w:rFonts w:ascii="Times New Roman" w:eastAsia="Times New Roman" w:hAnsi="Times New Roman" w:cs="Times New Roman"/>
-          <w:kern w:val="0"/>
-          <w:sz w:val="24"/>
-          <w:szCs w:val="24"/>
-          <w:lang w:eastAsia="fr-CH"/>
-          <w14:ligatures w14:val="none"/>
-        </w:rPr>
-        <w:br/>
-        <w:t>École primaire en Syrie</w:t>
-      </w:r>
-    </w:p>
-    <w:p>
-      <w:pPr>
-        <w:spacing w:after="0" w:line="240" w:lineRule="auto"/>
-        <w:rPr>
-          <w:rFonts w:ascii="Times New Roman" w:eastAsia="Times New Roman" w:hAnsi="Times New Roman" w:cs="Times New Roman"/>
-          <w:kern w:val="0"/>
-          <w:sz w:val="24"/>
-          <w:szCs w:val="24"/>
-          <w:lang w:eastAsia="fr-CH"/>
-          <w14:ligatures w14:val="none"/>
-        </w:rPr>
-      </w:pPr>
-      <w:r>
-        <w:rPr>
-          <w:noProof/>
-        </w:rPr>
-      </w:r>
+        <w:t xml:space="preserve">École primaire </w:t>
+      </w:r>
+      <w:r>
+        <w:rPr>
+          <w:rFonts w:ascii="Times New Roman" w:eastAsia="Times New Roman" w:hAnsi="Times New Roman" w:cs="Times New Roman"/>
+          <w:kern w:val="0"/>
+          <w:sz w:val="24"/>
+          <w:szCs w:val="24"/>
+          <w:lang w:eastAsia="fr-CH"/>
+          <w14:ligatures w14:val="none"/>
+        </w:rPr>
+        <w:t>à Montricher &amp; l’Isle</w:t>
+      </w:r>
+    </w:p>
+    <w:p>
+      <w:pPr>
+        <w:spacing w:after="0" w:line="240" w:lineRule="auto"/>
+        <w:rPr>
+          <w:rFonts w:ascii="Times New Roman" w:eastAsia="Times New Roman" w:hAnsi="Times New Roman" w:cs="Times New Roman"/>
+          <w:kern w:val="0"/>
+          <w:sz w:val="24"/>
+          <w:szCs w:val="24"/>
+          <w:lang w:eastAsia="fr-CH"/>
+          <w14:ligatures w14:val="none"/>
+        </w:rPr>
+      </w:pPr>
       <w:r>
         <w:pict w14:anchorId="50FC8C9D">
-          <v:rect id="Rectangle 9" o:spid="_x0000_s1029" style="width:453.6pt;height:1.5pt;visibility:visible;mso-wrap-style:square;mso-left-percent:-10001;mso-top-percent:-10001;mso-position-horizontal:absolute;mso-position-horizontal-relative:char;mso-position-vertical:absolute;mso-position-vertical-relative:line;mso-left-percent:-10001;mso-top-percent:-10001;v-text-anchor:top" o:gfxdata="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" fillcolor="#a0a0a0" stroked="f" strokeweight="0">
+          <v:rect id="_x0000_s1029" style="width:453.6pt;height:1.5pt;visibility:visible;mso-wrap-style:square;mso-left-percent:-10001;mso-top-percent:-10001;mso-position-horizontal:absolute;mso-position-horizontal-relative:char;mso-position-vertical:absolute;mso-position-vertical-relative:line;mso-left-percent:-10001;mso-top-percent:-10001;v-text-anchor:top" fillcolor="#a0a0a0" stroked="f" strokeweight="0">
             <w10:anchorlock/>
           </v:rect>
         </w:pict>
@@ -2135,7 +3780,7 @@
           <w:lang w:eastAsia="fr-CH"/>
           <w14:ligatures w14:val="none"/>
         </w:rPr>
-        <w:t>Kurde</w:t>
+        <w:t>Portugais</w:t>
       </w:r>
       <w:r>
         <w:rPr>
@@ -2187,7 +3832,18 @@
           <w:lang w:eastAsia="fr-CH"/>
           <w14:ligatures w14:val="none"/>
         </w:rPr>
-        <w:t xml:space="preserve"> : Excellentes connaissances (oral et écrit)</w:t>
+        <w:t xml:space="preserve"> : </w:t>
+      </w:r>
+      <w:r>
+        <w:rPr>
+          <w:rFonts w:ascii="Times New Roman" w:eastAsia="Times New Roman" w:hAnsi="Times New Roman" w:cs="Times New Roman"/>
+          <w:kern w:val="0"/>
+          <w:sz w:val="24"/>
+          <w:szCs w:val="24"/>
+          <w:lang w:eastAsia="fr-CH"/>
+          <w14:ligatures w14:val="none"/>
+        </w:rPr>
+        <w:t>Langue maternelle</w:t>
       </w:r>
     </w:p>
     <w:p>
@@ -2228,7 +3884,18 @@
           <w:lang w:eastAsia="fr-CH"/>
           <w14:ligatures w14:val="none"/>
         </w:rPr>
-        <w:t xml:space="preserve"> : Excellentes connaissances (oral et écrit)</w:t>
+        <w:t xml:space="preserve"> : </w:t>
+      </w:r>
+      <w:r>
+        <w:rPr>
+          <w:rFonts w:ascii="Times New Roman" w:eastAsia="Times New Roman" w:hAnsi="Times New Roman" w:cs="Times New Roman"/>
+          <w:kern w:val="0"/>
+          <w:sz w:val="24"/>
+          <w:szCs w:val="24"/>
+          <w:lang w:eastAsia="fr-CH"/>
+          <w14:ligatures w14:val="none"/>
+        </w:rPr>
+        <w:t>Niveau B2</w:t>
       </w:r>
     </w:p>
     <w:p>
@@ -2258,40 +3925,46 @@
           <w:lang w:eastAsia="fr-CH"/>
           <w14:ligatures w14:val="none"/>
         </w:rPr>
-        <w:t>Arabe</w:t>
-      </w:r>
-      <w:r>
-        <w:rPr>
-          <w:rFonts w:ascii="Times New Roman" w:eastAsia="Times New Roman" w:hAnsi="Times New Roman" w:cs="Times New Roman"/>
-          <w:kern w:val="0"/>
-          <w:sz w:val="24"/>
-          <w:szCs w:val="24"/>
-          <w:lang w:eastAsia="fr-CH"/>
-          <w14:ligatures w14:val="none"/>
-        </w:rPr>
-        <w:t xml:space="preserve"> : Excellentes connaissances (oral et écrit)</w:t>
-      </w:r>
-    </w:p>
-    <w:p>
-      <w:pPr>
-        <w:spacing w:after="0" w:line="240" w:lineRule="auto"/>
-        <w:rPr>
-          <w:rFonts w:ascii="Times New Roman" w:eastAsia="Times New Roman" w:hAnsi="Times New Roman" w:cs="Times New Roman"/>
-          <w:kern w:val="0"/>
-          <w:sz w:val="24"/>
-          <w:szCs w:val="24"/>
-          <w:lang w:eastAsia="fr-CH"/>
-          <w14:ligatures w14:val="none"/>
-        </w:rPr>
-      </w:pPr>
-      <w:r>
-        <w:rPr>
-          <w:noProof/>
-        </w:rPr>
-      </w:r>
+        <w:t>Allemand</w:t>
+      </w:r>
+      <w:r>
+        <w:rPr>
+          <w:rFonts w:ascii="Times New Roman" w:eastAsia="Times New Roman" w:hAnsi="Times New Roman" w:cs="Times New Roman"/>
+          <w:kern w:val="0"/>
+          <w:sz w:val="24"/>
+          <w:szCs w:val="24"/>
+          <w:lang w:eastAsia="fr-CH"/>
+          <w14:ligatures w14:val="none"/>
+        </w:rPr>
+        <w:t xml:space="preserve"> : </w:t>
+      </w:r>
+      <w:r>
+        <w:rPr>
+          <w:rFonts w:ascii="Times New Roman" w:eastAsia="Times New Roman" w:hAnsi="Times New Roman" w:cs="Times New Roman"/>
+          <w:kern w:val="0"/>
+          <w:sz w:val="24"/>
+          <w:szCs w:val="24"/>
+          <w:lang w:eastAsia="fr-CH"/>
+          <w14:ligatures w14:val="none"/>
+        </w:rPr>
+        <w:t>Niveau A2</w:t>
+      </w:r>
+    </w:p>
+    <w:p>
+      <w:pPr>
+        <w:spacing w:after="0" w:line="240" w:lineRule="auto"/>
+        <w:rPr>
+          <w:rFonts w:ascii="Times New Roman" w:eastAsia="Times New Roman" w:hAnsi="Times New Roman" w:cs="Times New Roman"/>
+          <w:kern w:val="0"/>
+          <w:sz w:val="24"/>
+          <w:szCs w:val="24"/>
+          <w:lang w:eastAsia="fr-CH"/>
+          <w14:ligatures w14:val="none"/>
+        </w:rPr>
+      </w:pPr>
       <w:r>
         <w:pict w14:anchorId="6B4BB506">
-          <v:rect id="Rectangle 11" o:spid="_x0000_s1028" style="width:453.6pt;height:1.5pt;visibility:visible;mso-wrap-style:square;mso-left-percent:-10001;mso-top-percent:-10001;mso-position-horizontal:absolute;mso-position-horizontal-relative:char;mso-position-vertical:absolute;mso-position-vertical-relative:line;mso-left-percent:-10001;mso-top-percent:-10001;v-text-anchor:top" o:gfxdata="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" fillcolor="#a0a0a0" stroked="f" strokeweight="0">
+          <v:rect id="Rectangle 11" o:spid="_x0000_s1028" style="width:453.6pt;height:1.5pt;visibility:visible;mso-wrap-style:square;mso-left-percent:-10001;mso-top-percent:-10001;mso-position-horizontal:absolute;mso-position-horizontal-relative:char;mso-position-vertical:absolute;mso-position-vertical-relative:line;mso-left-percent:-10001;mso-top-percent:-10001;v-text-anchor:top" fillcolor="#a0a0a0" stroked="f" strokeweight="0">
             <w10:anchorlock/>
           </v:rect>
         </w:pict>
@@ -2328,52 +4001,86 @@
     </w:p>
     <w:p>
       <w:pPr>
-        <w:numPr>
-          <w:ilvl w:val="0"/>
-          <w:numId w:val="3"/>
-        </w:numPr>
         <w:spacing w:beforeAutospacing="1" w:afterAutospacing="1" w:line="240" w:lineRule="auto"/>
-        <w:rPr>
-          <w:rFonts w:ascii="Times New Roman" w:eastAsia="Times New Roman" w:hAnsi="Times New Roman" w:cs="Times New Roman"/>
-          <w:kern w:val="0"/>
-          <w:sz w:val="24"/>
-          <w:szCs w:val="24"/>
-          <w:lang w:eastAsia="fr-CH"/>
-          <w14:ligatures w14:val="none"/>
-        </w:rPr>
-      </w:pPr>
-      <w:r>
-        <w:rPr>
-          <w:rFonts w:ascii="Times New Roman" w:eastAsia="Times New Roman" w:hAnsi="Times New Roman" w:cs="Times New Roman"/>
-          <w:kern w:val="0"/>
-          <w:sz w:val="24"/>
-          <w:szCs w:val="24"/>
-          <w:lang w:eastAsia="fr-CH"/>
-          <w14:ligatures w14:val="none"/>
-        </w:rPr>
-        <w:t>Calme, organisé, sympathique, fiable, souriant, appliqué, curieux.</w:t>
-      </w:r>
-    </w:p>
-    <w:p>
-      <w:pPr>
-        <w:spacing w:after="0" w:line="240" w:lineRule="auto"/>
-        <w:rPr>
-          <w:rFonts w:ascii="Times New Roman" w:eastAsia="Times New Roman" w:hAnsi="Times New Roman" w:cs="Times New Roman"/>
-          <w:kern w:val="0"/>
-          <w:sz w:val="24"/>
-          <w:szCs w:val="24"/>
-          <w:lang w:eastAsia="fr-CH"/>
-          <w14:ligatures w14:val="none"/>
-        </w:rPr>
-      </w:pPr>
-      <w:r>
-        <w:rPr>
-          <w:noProof/>
-        </w:rPr>
+        <w:outlineLvl w:val="2"/>
+        <w:rPr>
+          <w:rFonts w:ascii="Times New Roman" w:eastAsia="Times New Roman" w:hAnsi="Times New Roman" w:cs="Times New Roman"/>
+          <w:kern w:val="0"/>
+          <w:sz w:val="24"/>
+          <w:szCs w:val="24"/>
+          <w:lang w:eastAsia="fr-CH"/>
+          <w14:ligatures w14:val="none"/>
+        </w:rPr>
+      </w:pPr>
+      <w:r>
+        <w:rPr>
+          <w:rFonts w:ascii="Times New Roman" w:eastAsia="Times New Roman" w:hAnsi="Times New Roman" w:cs="Times New Roman"/>
+          <w:kern w:val="0"/>
+          <w:sz w:val="24"/>
+          <w:szCs w:val="24"/>
+          <w:lang w:eastAsia="fr-CH"/>
+          <w14:ligatures w14:val="none"/>
+        </w:rPr>
+        <w:t>Sérieux, discret et organisé​</w:t>
+      </w:r>
+      <w:r>
+        <w:rPr>
+          <w:rFonts w:ascii="Times New Roman" w:eastAsia="Times New Roman" w:hAnsi="Times New Roman" w:cs="Times New Roman"/>
+          <w:kern w:val="0"/>
+          <w:sz w:val="24"/>
+          <w:szCs w:val="24"/>
+          <w:lang w:eastAsia="fr-CH"/>
+          <w14:ligatures w14:val="none"/>
+        </w:rPr>
+        <w:t>, c</w:t>
+      </w:r>
+      <w:r>
+        <w:rPr>
+          <w:rFonts w:ascii="Times New Roman" w:eastAsia="Times New Roman" w:hAnsi="Times New Roman" w:cs="Times New Roman"/>
+          <w:kern w:val="0"/>
+          <w:sz w:val="24"/>
+          <w:szCs w:val="24"/>
+          <w:lang w:eastAsia="fr-CH"/>
+          <w14:ligatures w14:val="none"/>
+        </w:rPr>
+        <w:t>omprend vite et bonne mémoire​</w:t>
+      </w:r>
+      <w:r>
+        <w:rPr>
+          <w:rFonts w:ascii="Times New Roman" w:eastAsia="Times New Roman" w:hAnsi="Times New Roman" w:cs="Times New Roman"/>
+          <w:kern w:val="0"/>
+          <w:sz w:val="24"/>
+          <w:szCs w:val="24"/>
+          <w:lang w:eastAsia="fr-CH"/>
+          <w14:ligatures w14:val="none"/>
+        </w:rPr>
+        <w:t>, p</w:t>
+      </w:r>
+      <w:r>
+        <w:rPr>
+          <w:rFonts w:ascii="Times New Roman" w:eastAsia="Times New Roman" w:hAnsi="Times New Roman" w:cs="Times New Roman"/>
+          <w:kern w:val="0"/>
+          <w:sz w:val="24"/>
+          <w:szCs w:val="24"/>
+          <w:lang w:eastAsia="fr-CH"/>
+          <w14:ligatures w14:val="none"/>
+        </w:rPr>
+        <w:t>laisir à travailler en équipe</w:t>
+      </w:r>
+      <w:r>
+        <w:rPr>
+          <w:rFonts w:ascii="Times New Roman" w:eastAsia="Times New Roman" w:hAnsi="Times New Roman" w:cs="Times New Roman"/>
+          <w:kern w:val="0"/>
+          <w:sz w:val="24"/>
+          <w:szCs w:val="24"/>
+          <w:lang w:eastAsia="fr-CH"/>
+          <w14:ligatures w14:val="none"/>
+        </w:rPr>
+        <w:t xml:space="preserve"> </w:t>
       </w:r>
       <w:r>
         <w:pict w14:anchorId="57C00420">
-          <v:rect id="Rectangle 13" o:spid="_x0000_s1027" style="width:453.6pt;height:1.5pt;visibility:visible;mso-wrap-style:square;mso-left-percent:-10001;mso-top-percent:-10001;mso-position-horizontal:absolute;mso-position-horizontal-relative:char;mso-position-vertical:absolute;mso-position-vertical-relative:line;mso-left-percent:-10001;mso-top-percent:-10001;v-text-anchor:top" o:gfxdata="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" fillcolor="#a0a0a0" stroked="f" strokeweight="0">
+          <v:rect id="Rectangle 13" o:spid="_x0000_s1027" style="width:453.6pt;height:1.5pt;visibility:visible;mso-wrap-style:square;mso-left-percent:-10001;mso-top-percent:-10001;mso-position-horizontal:absolute;mso-position-horizontal-relative:char;mso-position-vertical:absolute;mso-position-vertical-relative:line;mso-left-percent:-10001;mso-top-percent:-10001;v-text-anchor:top" fillcolor="#a0a0a0" stroked="f" strokeweight="0">
             <w10:anchorlock/>
           </v:rect>
         </w:pict>
@@ -2433,7 +4140,7 @@
           <w:lang w:eastAsia="fr-CH"/>
           <w14:ligatures w14:val="none"/>
         </w:rPr>
-        <w:t>Informatique, jeux vidéo, sport (piscine, foot, fitness)</w:t>
+        <w:t>MMA, musculation, moto</w:t>
       </w:r>
     </w:p>
     <w:p>
@@ -2458,7 +4165,7 @@
           <w:lang w:eastAsia="fr-CH"/>
           <w14:ligatures w14:val="none"/>
         </w:rPr>
-        <w:t>En informatique, les jeux vidéo me permet de m'évader du quotidien et de réduire mon stress grâce à la compétition. Cela m'offre une pause bienvenue et me permet de me concentrer davantage après ces moments de détente.</w:t>
+        <w:t>Le MMA et la musculation sont pour moi bien plus que des activités physiques : ils m’aident à développer la discipline, la persévérance et la gestion du stress. Ces sports me permettent d’évacuer les tensions, d’améliorer ma condition physique et de renforcer ma confiance en moi.</w:t>
       </w:r>
     </w:p>
     <w:p>
@@ -2483,29 +4190,49 @@
           <w:lang w:eastAsia="fr-CH"/>
           <w14:ligatures w14:val="none"/>
         </w:rPr>
-        <w:t>La natation et le fitness. Pratiquer la natation et le fitness m'aide à maintenir un équilibre physique et mental. En effet, ces activités me permettent de rester en forme, et de libérer le stress aussi. Elles m'offrent aussi d'améliorer ma concentration au quotidien.</w:t>
-      </w:r>
-    </w:p>
-    <w:p>
-      <w:pPr>
-        <w:spacing w:after="0" w:line="240" w:lineRule="auto"/>
-        <w:rPr>
-          <w:rFonts w:ascii="Times New Roman" w:eastAsia="Times New Roman" w:hAnsi="Times New Roman" w:cs="Times New Roman"/>
-          <w:kern w:val="0"/>
-          <w:sz w:val="24"/>
-          <w:szCs w:val="24"/>
-          <w:lang w:eastAsia="fr-CH"/>
-          <w14:ligatures w14:val="none"/>
-        </w:rPr>
-      </w:pPr>
-      <w:r>
-        <w:rPr>
-          <w:noProof/>
-        </w:rPr>
-      </w:r>
-      <w:r>
-        <w:pict w14:anchorId="06A787F5">
-          <v:rect id="Rectangle 15" o:spid="_x0000_s1026" style="width:453.6pt;height:1.5pt;visibility:visible;mso-wrap-style:square;mso-left-percent:-10001;mso-top-percent:-10001;mso-position-horizontal:absolute;mso-position-horizontal-relative:char;mso-position-vertical:absolute;mso-position-vertical-relative:line;mso-left-percent:-10001;mso-top-percent:-10001;v-text-anchor:top" o:gfxdata="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" fillcolor="#a0a0a0" stroked="f" strokeweight="0">
+        <w:t>La pratique régulière de la musculation m'aide à rester en forme et à maintenir un bon équilibre mental, tandis que le MMA m’apprend à garder mon calme même dans des situations intenses.</w:t>
+      </w:r>
+    </w:p>
+    <w:p>
+      <w:pPr>
+        <w:spacing w:after="0" w:line="240" w:lineRule="auto"/>
+        <w:ind w:left="720"/>
+        <w:rPr>
+          <w:rFonts w:ascii="Times New Roman" w:eastAsia="Times New Roman" w:hAnsi="Times New Roman" w:cs="Times New Roman"/>
+          <w:kern w:val="0"/>
+          <w:sz w:val="24"/>
+          <w:szCs w:val="24"/>
+          <w:lang w:eastAsia="fr-CH"/>
+          <w14:ligatures w14:val="none"/>
+        </w:rPr>
+      </w:pPr>
+      <w:r>
+        <w:rPr>
+          <w:rFonts w:ascii="Times New Roman" w:eastAsia="Times New Roman" w:hAnsi="Times New Roman" w:cs="Times New Roman"/>
+          <w:kern w:val="0"/>
+          <w:sz w:val="24"/>
+          <w:szCs w:val="24"/>
+          <w:lang w:eastAsia="fr-CH"/>
+          <w14:ligatures w14:val="none"/>
+        </w:rPr>
+        <w:t>La moto, quant à elle, est une véritable passion. Elle me procure un sentiment de liberté et d’évasion. Conduire me permet de me vider l’esprit, de me recentrer, et d'apprécier pleinement l’instant présent. C’est une manière pour moi de décompresser tout en cultivant la concentration et la maîtrise de soi.</w:t>
+      </w:r>
+    </w:p>
+    <w:p>
+      <w:pPr>
+        <w:spacing w:after="0" w:line="240" w:lineRule="auto"/>
+        <w:rPr>
+          <w:rFonts w:ascii="Times New Roman" w:eastAsia="Times New Roman" w:hAnsi="Times New Roman" w:cs="Times New Roman"/>
+          <w:kern w:val="0"/>
+          <w:sz w:val="24"/>
+          <w:szCs w:val="24"/>
+          <w:lang w:eastAsia="fr-CH"/>
+          <w14:ligatures w14:val="none"/>
+        </w:rPr>
+      </w:pPr>
+      <w:r>
+        <w:pict w14:anchorId="7C37DD29">
+          <v:rect id="Rectangle 15" o:spid="_x0000_s1038" style="width:453.6pt;height:1.5pt;visibility:visible;mso-wrap-style:square;mso-left-percent:-10001;mso-top-percent:-10001;mso-position-horizontal:absolute;mso-position-horizontal-relative:char;mso-position-vertical:absolute;mso-position-vertical-relative:line;mso-left-percent:-10001;mso-top-percent:-10001;v-text-anchor:top" fillcolor="#a0a0a0" stroked="f" strokeweight="0">
             <w10:anchorlock/>
           </v:rect>
         </w:pict>
@@ -2593,7 +4320,7 @@
         </w:rPr>
         <w:br/>
       </w:r>
-      <w:hyperlink r:id="rId5">
+      <w:hyperlink r:id="rId12">
         <w:r>
           <w:rPr>
             <w:rStyle w:val="Lienhypertexte"/>
@@ -2663,7 +4390,15 @@
         <w:t>+41 78 911 48 71</w:t>
       </w:r>
     </w:p>
-    <w:p/>
+    <w:p>
+      <w:r>
+        <w:pict w14:anchorId="353EDA2A">
+          <v:rect id="_x0000_s1037" style="width:453.6pt;height:1.5pt;visibility:visible;mso-wrap-style:square;mso-left-percent:-10001;mso-top-percent:-10001;mso-position-horizontal:absolute;mso-position-horizontal-relative:char;mso-position-vertical:absolute;mso-position-vertical-relative:line;mso-left-percent:-10001;mso-top-percent:-10001;v-text-anchor:top" fillcolor="#a0a0a0" stroked="f" strokeweight="0">
+            <w10:anchorlock/>
+          </v:rect>
+        </w:pict>
+      </w:r>
+    </w:p>
     <w:sectPr>
       <w:pgSz w:w="11906" w:h="16838"/>
       <w:pgMar w:top="1417" w:right="1417" w:bottom="1417" w:left="1417" w:header="0" w:footer="0" w:gutter="0"/>
@@ -2676,7 +4411,7 @@
 </file>
 
 <file path=word/numbering.xml><?xml version="1.0" encoding="utf-8"?>
-<w:numbering xmlns:wpc="http://schemas.microsoft.com/office/word/2010/wordprocessingCanvas" xmlns:cx="http://schemas.microsoft.com/office/drawing/2014/chartex" xmlns:cx1="http://schemas.microsoft.com/office/drawing/2015/9/8/chartex" xmlns:cx2="http://schemas.microsoft.com/office/drawing/2015/10/21/chartex" xmlns:cx3="http://schemas.microsoft.com/office/drawing/2016/5/9/chartex" xmlns:cx4="http://schemas.microsoft.com/office/drawing/2016/5/10/chartex" xmlns:cx5="http://schemas.microsoft.com/office/drawing/2016/5/11/chartex" xmlns:cx6="http://schemas.microsoft.com/office/drawing/2016/5/12/chartex" xmlns:cx7="http://schemas.microsoft.com/office/drawing/2016/5/13/chartex" xmlns:cx8="http://schemas.microsoft.com/office/drawing/2016/5/14/chartex" xmlns:mc="http://schemas.openxmlformats.org/markup-compatibility/2006" xmlns:aink="http://schemas.microsoft.com/office/drawing/2016/ink" xmlns:am3d="http://schemas.microsoft.com/office/drawing/2017/model3d" xmlns:o="urn:schemas-microsoft-com:office:office" xmlns:oel="http://schemas.microsoft.com/office/2019/extlst" xmlns:r="http://schemas.openxmlformats.org/officeDocument/2006/relationships" xmlns:m="http://schemas.openxmlformats.org/officeDocument/2006/math" xmlns:v="urn:schemas-microsoft-com:vml" xmlns:wp14="http://schemas.microsoft.com/office/word/2010/wordprocessingDrawing" xmlns:wp="http://schemas.openxmlformats.org/drawingml/2006/wordprocessingDrawing" xmlns:w10="urn:schemas-microsoft-com:office:word" xmlns:w="http://schemas.openxmlformats.org/wordprocessingml/2006/main" xmlns:w14="http://schemas.microsoft.com/office/word/2010/wordml" xmlns:w15="http://schemas.microsoft.com/office/word/2012/wordml" xmlns:w16cex="http://schemas.microsoft.com/office/word/2018/wordml/cex" xmlns:w16cid="http://schemas.microsoft.com/office/word/2016/wordml/cid" xmlns:w16="http://schemas.microsoft.com/office/word/2018/wordml" xmlns:w16du="http://schemas.microsoft.com/office/word/2023/wordml/word16du" xmlns:w16sdtdh="http://schemas.microsoft.com/office/word/2020/wordml/sdtdatahash" xmlns:w16sdtfl="http://schemas.microsoft.com/office/word/2024/wordml/sdtformatlock" xmlns:w16se="http://schemas.microsoft.com/office/word/2015/wordml/symex" xmlns:wpg="http://schemas.microsoft.com/office/word/2010/wordprocessingGroup" xmlns:wpi="http://schemas.microsoft.com/office/word/2010/wordprocessingInk" xmlns:wne="http://schemas.microsoft.com/office/word/2006/wordml" xmlns:wps="http://schemas.microsoft.com/office/word/2010/wordprocessingShape" mc:Ignorable="w14 w15 w16se w16cid w16 w16cex w16sdtdh w16sdtfl w16du wp14">
+<w:numbering xmlns:wpc="http://schemas.microsoft.com/office/word/2010/wordprocessingCanvas" xmlns:cx="http://schemas.microsoft.com/office/drawing/2014/chartex" xmlns:cx1="http://schemas.microsoft.com/office/drawing/2015/9/8/chartex" xmlns:cx2="http://schemas.microsoft.com/office/drawing/2015/10/21/chartex" xmlns:cx3="http://schemas.microsoft.com/office/drawing/2016/5/9/chartex" xmlns:cx4="http://schemas.microsoft.com/office/drawing/2016/5/10/chartex" xmlns:cx5="http://schemas.microsoft.com/office/drawing/2016/5/11/chartex" xmlns:cx6="http://schemas.microsoft.com/office/drawing/2016/5/12/chartex" xmlns:cx7="http://schemas.microsoft.com/office/drawing/2016/5/13/chartex" xmlns:cx8="http://schemas.microsoft.com/office/drawing/2016/5/14/chartex" xmlns:mc="http://schemas.openxmlformats.org/markup-compatibility/2006" xmlns:aink="http://schemas.microsoft.com/office/drawing/2016/ink" xmlns:am3d="http://schemas.microsoft.com/office/drawing/2017/model3d" xmlns:o="urn:schemas-microsoft-com:office:office" xmlns:oel="http://schemas.microsoft.com/office/2019/extlst" xmlns:r="http://schemas.openxmlformats.org/officeDocument/2006/relationships" xmlns:m="http://schemas.openxmlformats.org/officeDocument/2006/math" xmlns:v="urn:schemas-microsoft-com:vml" xmlns:wp14="http://schemas.microsoft.com/office/word/2010/wordprocessingDrawing" xmlns:wp="http://schemas.openxmlformats.org/drawingml/2006/wordprocessingDrawing" xmlns:w10="urn:schemas-microsoft-com:office:word" xmlns:w="http://schemas.openxmlformats.org/wordprocessingml/2006/main" xmlns:w14="http://schemas.microsoft.com/office/word/2010/wordml" xmlns:w15="http://schemas.microsoft.com/office/word/2012/wordml" xmlns:w16cex="http://schemas.microsoft.com/office/word/2018/wordml/cex" xmlns:w16cid="http://schemas.microsoft.com/office/word/2016/wordml/cid" xmlns:w16="http://schemas.microsoft.com/office/word/2018/wordml" xmlns:w16sdtdh="http://schemas.microsoft.com/office/word/2020/wordml/sdtdatahash" xmlns:w16se="http://schemas.microsoft.com/office/word/2015/wordml/symex" xmlns:wpg="http://schemas.microsoft.com/office/word/2010/wordprocessingGroup" xmlns:wpi="http://schemas.microsoft.com/office/word/2010/wordprocessingInk" xmlns:wne="http://schemas.microsoft.com/office/word/2006/wordml" xmlns:wps="http://schemas.microsoft.com/office/word/2010/wordprocessingShape" mc:Ignorable="w14 w15 w16se w16cid w16 w16cex w16sdtdh wp14">
   <w:abstractNum w:abstractNumId="0" w15:restartNumberingAfterBreak="0">
     <w:nsid w:val="0DC60C38"/>
     <w:multiLevelType w:val="multilevel"/>
@@ -2949,6 +4684,123 @@
     </w:lvl>
   </w:abstractNum>
   <w:abstractNum w:abstractNumId="2" w15:restartNumberingAfterBreak="0">
+    <w:nsid w:val="184B259C"/>
+    <w:multiLevelType w:val="multilevel"/>
+    <w:tmpl w:val="AB2AE9A4"/>
+    <w:lvl w:ilvl="0">
+      <w:start w:val="1"/>
+      <w:numFmt w:val="decimal"/>
+      <w:lvlText w:val="%1."/>
+      <w:lvlJc w:val="left"/>
+      <w:pPr>
+        <w:tabs>
+          <w:tab w:val="num" w:pos="720"/>
+        </w:tabs>
+        <w:ind w:left="720" w:hanging="360"/>
+      </w:pPr>
+    </w:lvl>
+    <w:lvl w:ilvl="1">
+      <w:start w:val="1"/>
+      <w:numFmt w:val="bullet"/>
+      <w:lvlText w:val="o"/>
+      <w:lvlJc w:val="left"/>
+      <w:pPr>
+        <w:tabs>
+          <w:tab w:val="num" w:pos="1440"/>
+        </w:tabs>
+        <w:ind w:left="1440" w:hanging="360"/>
+      </w:pPr>
+      <w:rPr>
+        <w:rFonts w:ascii="Courier New" w:hAnsi="Courier New" w:cs="Courier New" w:hint="default"/>
+        <w:sz w:val="20"/>
+      </w:rPr>
+    </w:lvl>
+    <w:lvl w:ilvl="2">
+      <w:start w:val="1"/>
+      <w:numFmt w:val="decimal"/>
+      <w:lvlText w:val="%3."/>
+      <w:lvlJc w:val="left"/>
+      <w:pPr>
+        <w:tabs>
+          <w:tab w:val="num" w:pos="2160"/>
+        </w:tabs>
+        <w:ind w:left="2160" w:hanging="360"/>
+      </w:pPr>
+    </w:lvl>
+    <w:lvl w:ilvl="3">
+      <w:start w:val="1"/>
+      <w:numFmt w:val="decimal"/>
+      <w:lvlText w:val="%4."/>
+      <w:lvlJc w:val="left"/>
+      <w:pPr>
+        <w:tabs>
+          <w:tab w:val="num" w:pos="2880"/>
+        </w:tabs>
+        <w:ind w:left="2880" w:hanging="360"/>
+      </w:pPr>
+    </w:lvl>
+    <w:lvl w:ilvl="4">
+      <w:start w:val="1"/>
+      <w:numFmt w:val="decimal"/>
+      <w:lvlText w:val="%5."/>
+      <w:lvlJc w:val="left"/>
+      <w:pPr>
+        <w:tabs>
+          <w:tab w:val="num" w:pos="3600"/>
+        </w:tabs>
+        <w:ind w:left="3600" w:hanging="360"/>
+      </w:pPr>
+    </w:lvl>
+    <w:lvl w:ilvl="5">
+      <w:start w:val="1"/>
+      <w:numFmt w:val="decimal"/>
+      <w:lvlText w:val="%6."/>
+      <w:lvlJc w:val="left"/>
+      <w:pPr>
+        <w:tabs>
+          <w:tab w:val="num" w:pos="4320"/>
+        </w:tabs>
+        <w:ind w:left="4320" w:hanging="360"/>
+      </w:pPr>
+    </w:lvl>
+    <w:lvl w:ilvl="6">
+      <w:start w:val="1"/>
+      <w:numFmt w:val="decimal"/>
+      <w:lvlText w:val="%7."/>
+      <w:lvlJc w:val="left"/>
+      <w:pPr>
+        <w:tabs>
+          <w:tab w:val="num" w:pos="5040"/>
+        </w:tabs>
+        <w:ind w:left="5040" w:hanging="360"/>
+      </w:pPr>
+    </w:lvl>
+    <w:lvl w:ilvl="7">
+      <w:start w:val="1"/>
+      <w:numFmt w:val="decimal"/>
+      <w:lvlText w:val="%8."/>
+      <w:lvlJc w:val="left"/>
+      <w:pPr>
+        <w:tabs>
+          <w:tab w:val="num" w:pos="5760"/>
+        </w:tabs>
+        <w:ind w:left="5760" w:hanging="360"/>
+      </w:pPr>
+    </w:lvl>
+    <w:lvl w:ilvl="8">
+      <w:start w:val="1"/>
+      <w:numFmt w:val="decimal"/>
+      <w:lvlText w:val="%9."/>
+      <w:lvlJc w:val="left"/>
+      <w:pPr>
+        <w:tabs>
+          <w:tab w:val="num" w:pos="6480"/>
+        </w:tabs>
+        <w:ind w:left="6480" w:hanging="360"/>
+      </w:pPr>
+    </w:lvl>
+  </w:abstractNum>
+  <w:abstractNum w:abstractNumId="3" w15:restartNumberingAfterBreak="0">
     <w:nsid w:val="29990F8E"/>
     <w:multiLevelType w:val="multilevel"/>
     <w:tmpl w:val="EF843396"/>
@@ -3097,7 +4949,7 @@
       </w:rPr>
     </w:lvl>
   </w:abstractNum>
-  <w:abstractNum w:abstractNumId="3" w15:restartNumberingAfterBreak="0">
+  <w:abstractNum w:abstractNumId="4" w15:restartNumberingAfterBreak="0">
     <w:nsid w:val="2A0B1CFA"/>
     <w:multiLevelType w:val="multilevel"/>
     <w:tmpl w:val="AF26DE98"/>
@@ -3246,7 +5098,7 @@
       </w:rPr>
     </w:lvl>
   </w:abstractNum>
-  <w:abstractNum w:abstractNumId="4" w15:restartNumberingAfterBreak="0">
+  <w:abstractNum w:abstractNumId="5" w15:restartNumberingAfterBreak="0">
     <w:nsid w:val="2B581B62"/>
     <w:multiLevelType w:val="multilevel"/>
     <w:tmpl w:val="8AB48A90"/>
@@ -3395,7 +5247,7 @@
       </w:rPr>
     </w:lvl>
   </w:abstractNum>
-  <w:abstractNum w:abstractNumId="5" w15:restartNumberingAfterBreak="0">
+  <w:abstractNum w:abstractNumId="6" w15:restartNumberingAfterBreak="0">
     <w:nsid w:val="2DA554F0"/>
     <w:multiLevelType w:val="multilevel"/>
     <w:tmpl w:val="875082E8"/>
@@ -3544,7 +5396,7 @@
       </w:rPr>
     </w:lvl>
   </w:abstractNum>
-  <w:abstractNum w:abstractNumId="6" w15:restartNumberingAfterBreak="0">
+  <w:abstractNum w:abstractNumId="7" w15:restartNumberingAfterBreak="0">
     <w:nsid w:val="3B3A5CDC"/>
     <w:multiLevelType w:val="multilevel"/>
     <w:tmpl w:val="4B5C7434"/>
@@ -3693,7 +5545,7 @@
       </w:rPr>
     </w:lvl>
   </w:abstractNum>
-  <w:abstractNum w:abstractNumId="7" w15:restartNumberingAfterBreak="0">
+  <w:abstractNum w:abstractNumId="8" w15:restartNumberingAfterBreak="0">
     <w:nsid w:val="40C20465"/>
     <w:multiLevelType w:val="multilevel"/>
     <w:tmpl w:val="AA5AEB16"/>
@@ -3842,7 +5694,7 @@
       </w:rPr>
     </w:lvl>
   </w:abstractNum>
-  <w:abstractNum w:abstractNumId="8" w15:restartNumberingAfterBreak="0">
+  <w:abstractNum w:abstractNumId="9" w15:restartNumberingAfterBreak="0">
     <w:nsid w:val="44541D3D"/>
     <w:multiLevelType w:val="multilevel"/>
     <w:tmpl w:val="AD9E21D4"/>
@@ -3991,7 +5843,7 @@
       </w:rPr>
     </w:lvl>
   </w:abstractNum>
-  <w:abstractNum w:abstractNumId="9" w15:restartNumberingAfterBreak="0">
+  <w:abstractNum w:abstractNumId="10" w15:restartNumberingAfterBreak="0">
     <w:nsid w:val="46CB0DF6"/>
     <w:multiLevelType w:val="multilevel"/>
     <w:tmpl w:val="B688F81C"/>
@@ -4140,7 +5992,354 @@
       </w:rPr>
     </w:lvl>
   </w:abstractNum>
-  <w:abstractNum w:abstractNumId="10" w15:restartNumberingAfterBreak="0">
+  <w:abstractNum w:abstractNumId="11" w15:restartNumberingAfterBreak="0">
+    <w:nsid w:val="475F3BE5"/>
+    <w:multiLevelType w:val="hybridMultilevel"/>
+    <w:tmpl w:val="DED08DFC"/>
+    <w:lvl w:ilvl="0" w:tplc="100C0003">
+      <w:start w:val="1"/>
+      <w:numFmt w:val="bullet"/>
+      <w:lvlText w:val="o"/>
+      <w:lvlJc w:val="left"/>
+      <w:pPr>
+        <w:ind w:left="2136" w:hanging="360"/>
+      </w:pPr>
+      <w:rPr>
+        <w:rFonts w:ascii="Courier New" w:hAnsi="Courier New" w:cs="Courier New" w:hint="default"/>
+      </w:rPr>
+    </w:lvl>
+    <w:lvl w:ilvl="1" w:tplc="100C0003" w:tentative="1">
+      <w:start w:val="1"/>
+      <w:numFmt w:val="bullet"/>
+      <w:lvlText w:val="o"/>
+      <w:lvlJc w:val="left"/>
+      <w:pPr>
+        <w:ind w:left="2856" w:hanging="360"/>
+      </w:pPr>
+      <w:rPr>
+        <w:rFonts w:ascii="Courier New" w:hAnsi="Courier New" w:cs="Courier New" w:hint="default"/>
+      </w:rPr>
+    </w:lvl>
+    <w:lvl w:ilvl="2" w:tplc="100C0005" w:tentative="1">
+      <w:start w:val="1"/>
+      <w:numFmt w:val="bullet"/>
+      <w:lvlText w:val=""/>
+      <w:lvlJc w:val="left"/>
+      <w:pPr>
+        <w:ind w:left="3576" w:hanging="360"/>
+      </w:pPr>
+      <w:rPr>
+        <w:rFonts w:ascii="Wingdings" w:hAnsi="Wingdings" w:hint="default"/>
+      </w:rPr>
+    </w:lvl>
+    <w:lvl w:ilvl="3" w:tplc="100C0001" w:tentative="1">
+      <w:start w:val="1"/>
+      <w:numFmt w:val="bullet"/>
+      <w:lvlText w:val=""/>
+      <w:lvlJc w:val="left"/>
+      <w:pPr>
+        <w:ind w:left="4296" w:hanging="360"/>
+      </w:pPr>
+      <w:rPr>
+        <w:rFonts w:ascii="Symbol" w:hAnsi="Symbol" w:hint="default"/>
+      </w:rPr>
+    </w:lvl>
+    <w:lvl w:ilvl="4" w:tplc="100C0003" w:tentative="1">
+      <w:start w:val="1"/>
+      <w:numFmt w:val="bullet"/>
+      <w:lvlText w:val="o"/>
+      <w:lvlJc w:val="left"/>
+      <w:pPr>
+        <w:ind w:left="5016" w:hanging="360"/>
+      </w:pPr>
+      <w:rPr>
+        <w:rFonts w:ascii="Courier New" w:hAnsi="Courier New" w:cs="Courier New" w:hint="default"/>
+      </w:rPr>
+    </w:lvl>
+    <w:lvl w:ilvl="5" w:tplc="100C0005" w:tentative="1">
+      <w:start w:val="1"/>
+      <w:numFmt w:val="bullet"/>
+      <w:lvlText w:val=""/>
+      <w:lvlJc w:val="left"/>
+      <w:pPr>
+        <w:ind w:left="5736" w:hanging="360"/>
+      </w:pPr>
+      <w:rPr>
+        <w:rFonts w:ascii="Wingdings" w:hAnsi="Wingdings" w:hint="default"/>
+      </w:rPr>
+    </w:lvl>
+    <w:lvl w:ilvl="6" w:tplc="100C0001" w:tentative="1">
+      <w:start w:val="1"/>
+      <w:numFmt w:val="bullet"/>
+      <w:lvlText w:val=""/>
+      <w:lvlJc w:val="left"/>
+      <w:pPr>
+        <w:ind w:left="6456" w:hanging="360"/>
+      </w:pPr>
+      <w:rPr>
+        <w:rFonts w:ascii="Symbol" w:hAnsi="Symbol" w:hint="default"/>
+      </w:rPr>
+    </w:lvl>
+    <w:lvl w:ilvl="7" w:tplc="100C0003" w:tentative="1">
+      <w:start w:val="1"/>
+      <w:numFmt w:val="bullet"/>
+      <w:lvlText w:val="o"/>
+      <w:lvlJc w:val="left"/>
+      <w:pPr>
+        <w:ind w:left="7176" w:hanging="360"/>
+      </w:pPr>
+      <w:rPr>
+        <w:rFonts w:ascii="Courier New" w:hAnsi="Courier New" w:cs="Courier New" w:hint="default"/>
+      </w:rPr>
+    </w:lvl>
+    <w:lvl w:ilvl="8" w:tplc="100C0005" w:tentative="1">
+      <w:start w:val="1"/>
+      <w:numFmt w:val="bullet"/>
+      <w:lvlText w:val=""/>
+      <w:lvlJc w:val="left"/>
+      <w:pPr>
+        <w:ind w:left="7896" w:hanging="360"/>
+      </w:pPr>
+      <w:rPr>
+        <w:rFonts w:ascii="Wingdings" w:hAnsi="Wingdings" w:hint="default"/>
+      </w:rPr>
+    </w:lvl>
+  </w:abstractNum>
+  <w:abstractNum w:abstractNumId="12" w15:restartNumberingAfterBreak="0">
+    <w:nsid w:val="48936943"/>
+    <w:multiLevelType w:val="multilevel"/>
+    <w:tmpl w:val="AB2AE9A4"/>
+    <w:lvl w:ilvl="0">
+      <w:start w:val="1"/>
+      <w:numFmt w:val="decimal"/>
+      <w:lvlText w:val="%1."/>
+      <w:lvlJc w:val="left"/>
+      <w:pPr>
+        <w:tabs>
+          <w:tab w:val="num" w:pos="720"/>
+        </w:tabs>
+        <w:ind w:left="720" w:hanging="360"/>
+      </w:pPr>
+    </w:lvl>
+    <w:lvl w:ilvl="1">
+      <w:start w:val="1"/>
+      <w:numFmt w:val="bullet"/>
+      <w:lvlText w:val="o"/>
+      <w:lvlJc w:val="left"/>
+      <w:pPr>
+        <w:tabs>
+          <w:tab w:val="num" w:pos="1440"/>
+        </w:tabs>
+        <w:ind w:left="1440" w:hanging="360"/>
+      </w:pPr>
+      <w:rPr>
+        <w:rFonts w:ascii="Courier New" w:hAnsi="Courier New" w:cs="Courier New" w:hint="default"/>
+        <w:sz w:val="20"/>
+      </w:rPr>
+    </w:lvl>
+    <w:lvl w:ilvl="2">
+      <w:start w:val="1"/>
+      <w:numFmt w:val="decimal"/>
+      <w:lvlText w:val="%3."/>
+      <w:lvlJc w:val="left"/>
+      <w:pPr>
+        <w:tabs>
+          <w:tab w:val="num" w:pos="2160"/>
+        </w:tabs>
+        <w:ind w:left="2160" w:hanging="360"/>
+      </w:pPr>
+    </w:lvl>
+    <w:lvl w:ilvl="3">
+      <w:start w:val="1"/>
+      <w:numFmt w:val="decimal"/>
+      <w:lvlText w:val="%4."/>
+      <w:lvlJc w:val="left"/>
+      <w:pPr>
+        <w:tabs>
+          <w:tab w:val="num" w:pos="2880"/>
+        </w:tabs>
+        <w:ind w:left="2880" w:hanging="360"/>
+      </w:pPr>
+    </w:lvl>
+    <w:lvl w:ilvl="4">
+      <w:start w:val="1"/>
+      <w:numFmt w:val="decimal"/>
+      <w:lvlText w:val="%5."/>
+      <w:lvlJc w:val="left"/>
+      <w:pPr>
+        <w:tabs>
+          <w:tab w:val="num" w:pos="3600"/>
+        </w:tabs>
+        <w:ind w:left="3600" w:hanging="360"/>
+      </w:pPr>
+    </w:lvl>
+    <w:lvl w:ilvl="5">
+      <w:start w:val="1"/>
+      <w:numFmt w:val="decimal"/>
+      <w:lvlText w:val="%6."/>
+      <w:lvlJc w:val="left"/>
+      <w:pPr>
+        <w:tabs>
+          <w:tab w:val="num" w:pos="4320"/>
+        </w:tabs>
+        <w:ind w:left="4320" w:hanging="360"/>
+      </w:pPr>
+    </w:lvl>
+    <w:lvl w:ilvl="6">
+      <w:start w:val="1"/>
+      <w:numFmt w:val="decimal"/>
+      <w:lvlText w:val="%7."/>
+      <w:lvlJc w:val="left"/>
+      <w:pPr>
+        <w:tabs>
+          <w:tab w:val="num" w:pos="5040"/>
+        </w:tabs>
+        <w:ind w:left="5040" w:hanging="360"/>
+      </w:pPr>
+    </w:lvl>
+    <w:lvl w:ilvl="7">
+      <w:start w:val="1"/>
+      <w:numFmt w:val="decimal"/>
+      <w:lvlText w:val="%8."/>
+      <w:lvlJc w:val="left"/>
+      <w:pPr>
+        <w:tabs>
+          <w:tab w:val="num" w:pos="5760"/>
+        </w:tabs>
+        <w:ind w:left="5760" w:hanging="360"/>
+      </w:pPr>
+    </w:lvl>
+    <w:lvl w:ilvl="8">
+      <w:start w:val="1"/>
+      <w:numFmt w:val="decimal"/>
+      <w:lvlText w:val="%9."/>
+      <w:lvlJc w:val="left"/>
+      <w:pPr>
+        <w:tabs>
+          <w:tab w:val="num" w:pos="6480"/>
+        </w:tabs>
+        <w:ind w:left="6480" w:hanging="360"/>
+      </w:pPr>
+    </w:lvl>
+  </w:abstractNum>
+  <w:abstractNum w:abstractNumId="13" w15:restartNumberingAfterBreak="0">
+    <w:nsid w:val="4D6D0BB3"/>
+    <w:multiLevelType w:val="multilevel"/>
+    <w:tmpl w:val="AB2AE9A4"/>
+    <w:lvl w:ilvl="0">
+      <w:start w:val="1"/>
+      <w:numFmt w:val="decimal"/>
+      <w:lvlText w:val="%1."/>
+      <w:lvlJc w:val="left"/>
+      <w:pPr>
+        <w:tabs>
+          <w:tab w:val="num" w:pos="720"/>
+        </w:tabs>
+        <w:ind w:left="720" w:hanging="360"/>
+      </w:pPr>
+    </w:lvl>
+    <w:lvl w:ilvl="1">
+      <w:start w:val="1"/>
+      <w:numFmt w:val="bullet"/>
+      <w:lvlText w:val="o"/>
+      <w:lvlJc w:val="left"/>
+      <w:pPr>
+        <w:tabs>
+          <w:tab w:val="num" w:pos="1440"/>
+        </w:tabs>
+        <w:ind w:left="1440" w:hanging="360"/>
+      </w:pPr>
+      <w:rPr>
+        <w:rFonts w:ascii="Courier New" w:hAnsi="Courier New" w:cs="Courier New" w:hint="default"/>
+        <w:sz w:val="20"/>
+      </w:rPr>
+    </w:lvl>
+    <w:lvl w:ilvl="2">
+      <w:start w:val="1"/>
+      <w:numFmt w:val="decimal"/>
+      <w:lvlText w:val="%3."/>
+      <w:lvlJc w:val="left"/>
+      <w:pPr>
+        <w:tabs>
+          <w:tab w:val="num" w:pos="2160"/>
+        </w:tabs>
+        <w:ind w:left="2160" w:hanging="360"/>
+      </w:pPr>
+    </w:lvl>
+    <w:lvl w:ilvl="3">
+      <w:start w:val="1"/>
+      <w:numFmt w:val="decimal"/>
+      <w:lvlText w:val="%4."/>
+      <w:lvlJc w:val="left"/>
+      <w:pPr>
+        <w:tabs>
+          <w:tab w:val="num" w:pos="2880"/>
+        </w:tabs>
+        <w:ind w:left="2880" w:hanging="360"/>
+      </w:pPr>
+    </w:lvl>
+    <w:lvl w:ilvl="4">
+      <w:start w:val="1"/>
+      <w:numFmt w:val="decimal"/>
+      <w:lvlText w:val="%5."/>
+      <w:lvlJc w:val="left"/>
+      <w:pPr>
+        <w:tabs>
+          <w:tab w:val="num" w:pos="3600"/>
+        </w:tabs>
+        <w:ind w:left="3600" w:hanging="360"/>
+      </w:pPr>
+    </w:lvl>
+    <w:lvl w:ilvl="5">
+      <w:start w:val="1"/>
+      <w:numFmt w:val="decimal"/>
+      <w:lvlText w:val="%6."/>
+      <w:lvlJc w:val="left"/>
+      <w:pPr>
+        <w:tabs>
+          <w:tab w:val="num" w:pos="4320"/>
+        </w:tabs>
+        <w:ind w:left="4320" w:hanging="360"/>
+      </w:pPr>
+    </w:lvl>
+    <w:lvl w:ilvl="6">
+      <w:start w:val="1"/>
+      <w:numFmt w:val="decimal"/>
+      <w:lvlText w:val="%7."/>
+      <w:lvlJc w:val="left"/>
+      <w:pPr>
+        <w:tabs>
+          <w:tab w:val="num" w:pos="5040"/>
+        </w:tabs>
+        <w:ind w:left="5040" w:hanging="360"/>
+      </w:pPr>
+    </w:lvl>
+    <w:lvl w:ilvl="7">
+      <w:start w:val="1"/>
+      <w:numFmt w:val="decimal"/>
+      <w:lvlText w:val="%8."/>
+      <w:lvlJc w:val="left"/>
+      <w:pPr>
+        <w:tabs>
+          <w:tab w:val="num" w:pos="5760"/>
+        </w:tabs>
+        <w:ind w:left="5760" w:hanging="360"/>
+      </w:pPr>
+    </w:lvl>
+    <w:lvl w:ilvl="8">
+      <w:start w:val="1"/>
+      <w:numFmt w:val="decimal"/>
+      <w:lvlText w:val="%9."/>
+      <w:lvlJc w:val="left"/>
+      <w:pPr>
+        <w:tabs>
+          <w:tab w:val="num" w:pos="6480"/>
+        </w:tabs>
+        <w:ind w:left="6480" w:hanging="360"/>
+      </w:pPr>
+    </w:lvl>
+  </w:abstractNum>
+  <w:abstractNum w:abstractNumId="14" w15:restartNumberingAfterBreak="0">
     <w:nsid w:val="4E706531"/>
     <w:multiLevelType w:val="multilevel"/>
     <w:tmpl w:val="969EB716"/>
@@ -4289,7 +6488,237 @@
       </w:rPr>
     </w:lvl>
   </w:abstractNum>
-  <w:abstractNum w:abstractNumId="11" w15:restartNumberingAfterBreak="0">
+  <w:abstractNum w:abstractNumId="15" w15:restartNumberingAfterBreak="0">
+    <w:nsid w:val="50494123"/>
+    <w:multiLevelType w:val="multilevel"/>
+    <w:tmpl w:val="AB2AE9A4"/>
+    <w:lvl w:ilvl="0">
+      <w:start w:val="1"/>
+      <w:numFmt w:val="decimal"/>
+      <w:lvlText w:val="%1."/>
+      <w:lvlJc w:val="left"/>
+      <w:pPr>
+        <w:tabs>
+          <w:tab w:val="num" w:pos="720"/>
+        </w:tabs>
+        <w:ind w:left="720" w:hanging="360"/>
+      </w:pPr>
+    </w:lvl>
+    <w:lvl w:ilvl="1">
+      <w:start w:val="1"/>
+      <w:numFmt w:val="bullet"/>
+      <w:lvlText w:val="o"/>
+      <w:lvlJc w:val="left"/>
+      <w:pPr>
+        <w:tabs>
+          <w:tab w:val="num" w:pos="1440"/>
+        </w:tabs>
+        <w:ind w:left="1440" w:hanging="360"/>
+      </w:pPr>
+      <w:rPr>
+        <w:rFonts w:ascii="Courier New" w:hAnsi="Courier New" w:cs="Courier New" w:hint="default"/>
+        <w:sz w:val="20"/>
+      </w:rPr>
+    </w:lvl>
+    <w:lvl w:ilvl="2">
+      <w:start w:val="1"/>
+      <w:numFmt w:val="decimal"/>
+      <w:lvlText w:val="%3."/>
+      <w:lvlJc w:val="left"/>
+      <w:pPr>
+        <w:tabs>
+          <w:tab w:val="num" w:pos="2160"/>
+        </w:tabs>
+        <w:ind w:left="2160" w:hanging="360"/>
+      </w:pPr>
+    </w:lvl>
+    <w:lvl w:ilvl="3">
+      <w:start w:val="1"/>
+      <w:numFmt w:val="decimal"/>
+      <w:lvlText w:val="%4."/>
+      <w:lvlJc w:val="left"/>
+      <w:pPr>
+        <w:tabs>
+          <w:tab w:val="num" w:pos="2880"/>
+        </w:tabs>
+        <w:ind w:left="2880" w:hanging="360"/>
+      </w:pPr>
+    </w:lvl>
+    <w:lvl w:ilvl="4">
+      <w:start w:val="1"/>
+      <w:numFmt w:val="decimal"/>
+      <w:lvlText w:val="%5."/>
+      <w:lvlJc w:val="left"/>
+      <w:pPr>
+        <w:tabs>
+          <w:tab w:val="num" w:pos="3600"/>
+        </w:tabs>
+        <w:ind w:left="3600" w:hanging="360"/>
+      </w:pPr>
+    </w:lvl>
+    <w:lvl w:ilvl="5">
+      <w:start w:val="1"/>
+      <w:numFmt w:val="decimal"/>
+      <w:lvlText w:val="%6."/>
+      <w:lvlJc w:val="left"/>
+      <w:pPr>
+        <w:tabs>
+          <w:tab w:val="num" w:pos="4320"/>
+        </w:tabs>
+        <w:ind w:left="4320" w:hanging="360"/>
+      </w:pPr>
+    </w:lvl>
+    <w:lvl w:ilvl="6">
+      <w:start w:val="1"/>
+      <w:numFmt w:val="decimal"/>
+      <w:lvlText w:val="%7."/>
+      <w:lvlJc w:val="left"/>
+      <w:pPr>
+        <w:tabs>
+          <w:tab w:val="num" w:pos="5040"/>
+        </w:tabs>
+        <w:ind w:left="5040" w:hanging="360"/>
+      </w:pPr>
+    </w:lvl>
+    <w:lvl w:ilvl="7">
+      <w:start w:val="1"/>
+      <w:numFmt w:val="decimal"/>
+      <w:lvlText w:val="%8."/>
+      <w:lvlJc w:val="left"/>
+      <w:pPr>
+        <w:tabs>
+          <w:tab w:val="num" w:pos="5760"/>
+        </w:tabs>
+        <w:ind w:left="5760" w:hanging="360"/>
+      </w:pPr>
+    </w:lvl>
+    <w:lvl w:ilvl="8">
+      <w:start w:val="1"/>
+      <w:numFmt w:val="decimal"/>
+      <w:lvlText w:val="%9."/>
+      <w:lvlJc w:val="left"/>
+      <w:pPr>
+        <w:tabs>
+          <w:tab w:val="num" w:pos="6480"/>
+        </w:tabs>
+        <w:ind w:left="6480" w:hanging="360"/>
+      </w:pPr>
+    </w:lvl>
+  </w:abstractNum>
+  <w:abstractNum w:abstractNumId="16" w15:restartNumberingAfterBreak="0">
+    <w:nsid w:val="5A635E6A"/>
+    <w:multiLevelType w:val="hybridMultilevel"/>
+    <w:tmpl w:val="89445CE6"/>
+    <w:lvl w:ilvl="0" w:tplc="100C0003">
+      <w:start w:val="1"/>
+      <w:numFmt w:val="bullet"/>
+      <w:lvlText w:val="o"/>
+      <w:lvlJc w:val="left"/>
+      <w:pPr>
+        <w:ind w:left="1776" w:hanging="360"/>
+      </w:pPr>
+      <w:rPr>
+        <w:rFonts w:ascii="Courier New" w:hAnsi="Courier New" w:cs="Courier New" w:hint="default"/>
+      </w:rPr>
+    </w:lvl>
+    <w:lvl w:ilvl="1" w:tplc="100C0003" w:tentative="1">
+      <w:start w:val="1"/>
+      <w:numFmt w:val="bullet"/>
+      <w:lvlText w:val="o"/>
+      <w:lvlJc w:val="left"/>
+      <w:pPr>
+        <w:ind w:left="2496" w:hanging="360"/>
+      </w:pPr>
+      <w:rPr>
+        <w:rFonts w:ascii="Courier New" w:hAnsi="Courier New" w:cs="Courier New" w:hint="default"/>
+      </w:rPr>
+    </w:lvl>
+    <w:lvl w:ilvl="2" w:tplc="100C0005" w:tentative="1">
+      <w:start w:val="1"/>
+      <w:numFmt w:val="bullet"/>
+      <w:lvlText w:val=""/>
+      <w:lvlJc w:val="left"/>
+      <w:pPr>
+        <w:ind w:left="3216" w:hanging="360"/>
+      </w:pPr>
+      <w:rPr>
+        <w:rFonts w:ascii="Wingdings" w:hAnsi="Wingdings" w:hint="default"/>
+      </w:rPr>
+    </w:lvl>
+    <w:lvl w:ilvl="3" w:tplc="100C0001" w:tentative="1">
+      <w:start w:val="1"/>
+      <w:numFmt w:val="bullet"/>
+      <w:lvlText w:val=""/>
+      <w:lvlJc w:val="left"/>
+      <w:pPr>
+        <w:ind w:left="3936" w:hanging="360"/>
+      </w:pPr>
+      <w:rPr>
+        <w:rFonts w:ascii="Symbol" w:hAnsi="Symbol" w:hint="default"/>
+      </w:rPr>
+    </w:lvl>
+    <w:lvl w:ilvl="4" w:tplc="100C0003" w:tentative="1">
+      <w:start w:val="1"/>
+      <w:numFmt w:val="bullet"/>
+      <w:lvlText w:val="o"/>
+      <w:lvlJc w:val="left"/>
+      <w:pPr>
+        <w:ind w:left="4656" w:hanging="360"/>
+      </w:pPr>
+      <w:rPr>
+        <w:rFonts w:ascii="Courier New" w:hAnsi="Courier New" w:cs="Courier New" w:hint="default"/>
+      </w:rPr>
+    </w:lvl>
+    <w:lvl w:ilvl="5" w:tplc="100C0005" w:tentative="1">
+      <w:start w:val="1"/>
+      <w:numFmt w:val="bullet"/>
+      <w:lvlText w:val=""/>
+      <w:lvlJc w:val="left"/>
+      <w:pPr>
+        <w:ind w:left="5376" w:hanging="360"/>
+      </w:pPr>
+      <w:rPr>
+        <w:rFonts w:ascii="Wingdings" w:hAnsi="Wingdings" w:hint="default"/>
+      </w:rPr>
+    </w:lvl>
+    <w:lvl w:ilvl="6" w:tplc="100C0001" w:tentative="1">
+      <w:start w:val="1"/>
+      <w:numFmt w:val="bullet"/>
+      <w:lvlText w:val=""/>
+      <w:lvlJc w:val="left"/>
+      <w:pPr>
+        <w:ind w:left="6096" w:hanging="360"/>
+      </w:pPr>
+      <w:rPr>
+        <w:rFonts w:ascii="Symbol" w:hAnsi="Symbol" w:hint="default"/>
+      </w:rPr>
+    </w:lvl>
+    <w:lvl w:ilvl="7" w:tplc="100C0003" w:tentative="1">
+      <w:start w:val="1"/>
+      <w:numFmt w:val="bullet"/>
+      <w:lvlText w:val="o"/>
+      <w:lvlJc w:val="left"/>
+      <w:pPr>
+        <w:ind w:left="6816" w:hanging="360"/>
+      </w:pPr>
+      <w:rPr>
+        <w:rFonts w:ascii="Courier New" w:hAnsi="Courier New" w:cs="Courier New" w:hint="default"/>
+      </w:rPr>
+    </w:lvl>
+    <w:lvl w:ilvl="8" w:tplc="100C0005" w:tentative="1">
+      <w:start w:val="1"/>
+      <w:numFmt w:val="bullet"/>
+      <w:lvlText w:val=""/>
+      <w:lvlJc w:val="left"/>
+      <w:pPr>
+        <w:ind w:left="7536" w:hanging="360"/>
+      </w:pPr>
+      <w:rPr>
+        <w:rFonts w:ascii="Wingdings" w:hAnsi="Wingdings" w:hint="default"/>
+      </w:rPr>
+    </w:lvl>
+  </w:abstractNum>
+  <w:abstractNum w:abstractNumId="17" w15:restartNumberingAfterBreak="0">
     <w:nsid w:val="5D100143"/>
     <w:multiLevelType w:val="multilevel"/>
     <w:tmpl w:val="4E28B2A6"/>
@@ -4438,7 +6867,7 @@
       </w:rPr>
     </w:lvl>
   </w:abstractNum>
-  <w:abstractNum w:abstractNumId="12" w15:restartNumberingAfterBreak="0">
+  <w:abstractNum w:abstractNumId="18" w15:restartNumberingAfterBreak="0">
     <w:nsid w:val="61401219"/>
     <w:multiLevelType w:val="multilevel"/>
     <w:tmpl w:val="1F7A0360"/>
@@ -4587,7 +7016,124 @@
       </w:rPr>
     </w:lvl>
   </w:abstractNum>
-  <w:abstractNum w:abstractNumId="13" w15:restartNumberingAfterBreak="0">
+  <w:abstractNum w:abstractNumId="19" w15:restartNumberingAfterBreak="0">
+    <w:nsid w:val="62243FDD"/>
+    <w:multiLevelType w:val="multilevel"/>
+    <w:tmpl w:val="AB2AE9A4"/>
+    <w:lvl w:ilvl="0">
+      <w:start w:val="1"/>
+      <w:numFmt w:val="decimal"/>
+      <w:lvlText w:val="%1."/>
+      <w:lvlJc w:val="left"/>
+      <w:pPr>
+        <w:tabs>
+          <w:tab w:val="num" w:pos="720"/>
+        </w:tabs>
+        <w:ind w:left="720" w:hanging="360"/>
+      </w:pPr>
+    </w:lvl>
+    <w:lvl w:ilvl="1">
+      <w:start w:val="1"/>
+      <w:numFmt w:val="bullet"/>
+      <w:lvlText w:val="o"/>
+      <w:lvlJc w:val="left"/>
+      <w:pPr>
+        <w:tabs>
+          <w:tab w:val="num" w:pos="1440"/>
+        </w:tabs>
+        <w:ind w:left="1440" w:hanging="360"/>
+      </w:pPr>
+      <w:rPr>
+        <w:rFonts w:ascii="Courier New" w:hAnsi="Courier New" w:cs="Courier New" w:hint="default"/>
+        <w:sz w:val="20"/>
+      </w:rPr>
+    </w:lvl>
+    <w:lvl w:ilvl="2">
+      <w:start w:val="1"/>
+      <w:numFmt w:val="decimal"/>
+      <w:lvlText w:val="%3."/>
+      <w:lvlJc w:val="left"/>
+      <w:pPr>
+        <w:tabs>
+          <w:tab w:val="num" w:pos="2160"/>
+        </w:tabs>
+        <w:ind w:left="2160" w:hanging="360"/>
+      </w:pPr>
+    </w:lvl>
+    <w:lvl w:ilvl="3">
+      <w:start w:val="1"/>
+      <w:numFmt w:val="decimal"/>
+      <w:lvlText w:val="%4."/>
+      <w:lvlJc w:val="left"/>
+      <w:pPr>
+        <w:tabs>
+          <w:tab w:val="num" w:pos="2880"/>
+        </w:tabs>
+        <w:ind w:left="2880" w:hanging="360"/>
+      </w:pPr>
+    </w:lvl>
+    <w:lvl w:ilvl="4">
+      <w:start w:val="1"/>
+      <w:numFmt w:val="decimal"/>
+      <w:lvlText w:val="%5."/>
+      <w:lvlJc w:val="left"/>
+      <w:pPr>
+        <w:tabs>
+          <w:tab w:val="num" w:pos="3600"/>
+        </w:tabs>
+        <w:ind w:left="3600" w:hanging="360"/>
+      </w:pPr>
+    </w:lvl>
+    <w:lvl w:ilvl="5">
+      <w:start w:val="1"/>
+      <w:numFmt w:val="decimal"/>
+      <w:lvlText w:val="%6."/>
+      <w:lvlJc w:val="left"/>
+      <w:pPr>
+        <w:tabs>
+          <w:tab w:val="num" w:pos="4320"/>
+        </w:tabs>
+        <w:ind w:left="4320" w:hanging="360"/>
+      </w:pPr>
+    </w:lvl>
+    <w:lvl w:ilvl="6">
+      <w:start w:val="1"/>
+      <w:numFmt w:val="decimal"/>
+      <w:lvlText w:val="%7."/>
+      <w:lvlJc w:val="left"/>
+      <w:pPr>
+        <w:tabs>
+          <w:tab w:val="num" w:pos="5040"/>
+        </w:tabs>
+        <w:ind w:left="5040" w:hanging="360"/>
+      </w:pPr>
+    </w:lvl>
+    <w:lvl w:ilvl="7">
+      <w:start w:val="1"/>
+      <w:numFmt w:val="decimal"/>
+      <w:lvlText w:val="%8."/>
+      <w:lvlJc w:val="left"/>
+      <w:pPr>
+        <w:tabs>
+          <w:tab w:val="num" w:pos="5760"/>
+        </w:tabs>
+        <w:ind w:left="5760" w:hanging="360"/>
+      </w:pPr>
+    </w:lvl>
+    <w:lvl w:ilvl="8">
+      <w:start w:val="1"/>
+      <w:numFmt w:val="decimal"/>
+      <w:lvlText w:val="%9."/>
+      <w:lvlJc w:val="left"/>
+      <w:pPr>
+        <w:tabs>
+          <w:tab w:val="num" w:pos="6480"/>
+        </w:tabs>
+        <w:ind w:left="6480" w:hanging="360"/>
+      </w:pPr>
+    </w:lvl>
+  </w:abstractNum>
+  <w:abstractNum w:abstractNumId="20" w15:restartNumberingAfterBreak="0">
     <w:nsid w:val="71B920CA"/>
     <w:multiLevelType w:val="multilevel"/>
     <w:tmpl w:val="3190CB90"/>
@@ -4736,7 +7282,7 @@
       </w:rPr>
     </w:lvl>
   </w:abstractNum>
-  <w:abstractNum w:abstractNumId="14" w15:restartNumberingAfterBreak="0">
+  <w:abstractNum w:abstractNumId="21" w15:restartNumberingAfterBreak="0">
     <w:nsid w:val="768B7242"/>
     <w:multiLevelType w:val="multilevel"/>
     <w:tmpl w:val="5E60E95C"/>
@@ -4885,7 +7431,7 @@
       </w:rPr>
     </w:lvl>
   </w:abstractNum>
-  <w:abstractNum w:abstractNumId="15" w15:restartNumberingAfterBreak="0">
+  <w:abstractNum w:abstractNumId="22" w15:restartNumberingAfterBreak="0">
     <w:nsid w:val="778E4A8F"/>
     <w:multiLevelType w:val="hybridMultilevel"/>
     <w:tmpl w:val="D80491D4"/>
@@ -4998,7 +7544,7 @@
       </w:rPr>
     </w:lvl>
   </w:abstractNum>
-  <w:abstractNum w:abstractNumId="16" w15:restartNumberingAfterBreak="0">
+  <w:abstractNum w:abstractNumId="23" w15:restartNumberingAfterBreak="0">
     <w:nsid w:val="792A058B"/>
     <w:multiLevelType w:val="multilevel"/>
     <w:tmpl w:val="AB2AE9A4"/>
@@ -5115,7 +7661,7 @@
       </w:pPr>
     </w:lvl>
   </w:abstractNum>
-  <w:abstractNum w:abstractNumId="17" w15:restartNumberingAfterBreak="0">
+  <w:abstractNum w:abstractNumId="24" w15:restartNumberingAfterBreak="0">
     <w:nsid w:val="7AD06120"/>
     <w:multiLevelType w:val="multilevel"/>
     <w:tmpl w:val="9D86858E"/>
@@ -5265,64 +7811,85 @@
     </w:lvl>
   </w:abstractNum>
   <w:num w:numId="1" w16cid:durableId="126512474">
-    <w:abstractNumId w:val="9"/>
+    <w:abstractNumId w:val="10"/>
   </w:num>
   <w:num w:numId="2" w16cid:durableId="7342639">
-    <w:abstractNumId w:val="11"/>
+    <w:abstractNumId w:val="17"/>
   </w:num>
   <w:num w:numId="3" w16cid:durableId="420371465">
-    <w:abstractNumId w:val="3"/>
+    <w:abstractNumId w:val="4"/>
   </w:num>
   <w:num w:numId="4" w16cid:durableId="994071115">
-    <w:abstractNumId w:val="17"/>
+    <w:abstractNumId w:val="24"/>
   </w:num>
   <w:num w:numId="5" w16cid:durableId="1255898902">
-    <w:abstractNumId w:val="4"/>
+    <w:abstractNumId w:val="5"/>
   </w:num>
   <w:num w:numId="6" w16cid:durableId="1520849537">
-    <w:abstractNumId w:val="16"/>
+    <w:abstractNumId w:val="23"/>
   </w:num>
   <w:num w:numId="7" w16cid:durableId="617224285">
     <w:abstractNumId w:val="0"/>
   </w:num>
   <w:num w:numId="8" w16cid:durableId="39399917">
-    <w:abstractNumId w:val="8"/>
+    <w:abstractNumId w:val="9"/>
   </w:num>
   <w:num w:numId="9" w16cid:durableId="1907059725">
     <w:abstractNumId w:val="1"/>
   </w:num>
   <w:num w:numId="10" w16cid:durableId="235166167">
+    <w:abstractNumId w:val="21"/>
+  </w:num>
+  <w:num w:numId="11" w16cid:durableId="801775192">
     <w:abstractNumId w:val="14"/>
   </w:num>
-  <w:num w:numId="11" w16cid:durableId="801775192">
-    <w:abstractNumId w:val="10"/>
+  <w:num w:numId="12" w16cid:durableId="753207539">
+    <w:abstractNumId w:val="8"/>
   </w:num>
-  <w:num w:numId="12" w16cid:durableId="753207539">
+  <w:num w:numId="13" w16cid:durableId="9725583">
+    <w:abstractNumId w:val="20"/>
+  </w:num>
+  <w:num w:numId="14" w16cid:durableId="1206524266">
     <w:abstractNumId w:val="7"/>
   </w:num>
-  <w:num w:numId="13" w16cid:durableId="9725583">
+  <w:num w:numId="15" w16cid:durableId="1111167985">
+    <w:abstractNumId w:val="6"/>
+  </w:num>
+  <w:num w:numId="16" w16cid:durableId="596520254">
+    <w:abstractNumId w:val="3"/>
+  </w:num>
+  <w:num w:numId="17" w16cid:durableId="1697194632">
+    <w:abstractNumId w:val="18"/>
+  </w:num>
+  <w:num w:numId="18" w16cid:durableId="360933916">
+    <w:abstractNumId w:val="22"/>
+  </w:num>
+  <w:num w:numId="19" w16cid:durableId="848058326">
+    <w:abstractNumId w:val="19"/>
+  </w:num>
+  <w:num w:numId="20" w16cid:durableId="61418309">
+    <w:abstractNumId w:val="12"/>
+  </w:num>
+  <w:num w:numId="21" w16cid:durableId="120999078">
+    <w:abstractNumId w:val="2"/>
+  </w:num>
+  <w:num w:numId="22" w16cid:durableId="252857686">
     <w:abstractNumId w:val="13"/>
   </w:num>
-  <w:num w:numId="14" w16cid:durableId="1206524266">
-    <w:abstractNumId w:val="6"/>
+  <w:num w:numId="23" w16cid:durableId="2125883493">
+    <w:abstractNumId w:val="11"/>
   </w:num>
-  <w:num w:numId="15" w16cid:durableId="1111167985">
-    <w:abstractNumId w:val="5"/>
+  <w:num w:numId="24" w16cid:durableId="1479374567">
+    <w:abstractNumId w:val="16"/>
   </w:num>
-  <w:num w:numId="16" w16cid:durableId="596520254">
-    <w:abstractNumId w:val="2"/>
-  </w:num>
-  <w:num w:numId="17" w16cid:durableId="1697194632">
-    <w:abstractNumId w:val="12"/>
-  </w:num>
-  <w:num w:numId="18" w16cid:durableId="360933916">
+  <w:num w:numId="25" w16cid:durableId="500241911">
     <w:abstractNumId w:val="15"/>
   </w:num>
 </w:numbering>
 </file>
 
 <file path=word/styles.xml><?xml version="1.0" encoding="utf-8"?>
-<w:styles xmlns:mc="http://schemas.openxmlformats.org/markup-compatibility/2006" xmlns:r="http://schemas.openxmlformats.org/officeDocument/2006/relationships" xmlns:w="http://schemas.openxmlformats.org/wordprocessingml/2006/main" xmlns:w14="http://schemas.microsoft.com/office/word/2010/wordml" xmlns:w15="http://schemas.microsoft.com/office/word/2012/wordml" xmlns:w16cex="http://schemas.microsoft.com/office/word/2018/wordml/cex" xmlns:w16cid="http://schemas.microsoft.com/office/word/2016/wordml/cid" xmlns:w16="http://schemas.microsoft.com/office/word/2018/wordml" xmlns:w16du="http://schemas.microsoft.com/office/word/2023/wordml/word16du" xmlns:w16sdtdh="http://schemas.microsoft.com/office/word/2020/wordml/sdtdatahash" xmlns:w16sdtfl="http://schemas.microsoft.com/office/word/2024/wordml/sdtformatlock" xmlns:w16se="http://schemas.microsoft.com/office/word/2015/wordml/symex" mc:Ignorable="w14 w15 w16se w16cid w16 w16cex w16sdtdh w16sdtfl w16du">
+<w:styles xmlns:mc="http://schemas.openxmlformats.org/markup-compatibility/2006" xmlns:r="http://schemas.openxmlformats.org/officeDocument/2006/relationships" xmlns:w="http://schemas.openxmlformats.org/wordprocessingml/2006/main" xmlns:w14="http://schemas.microsoft.com/office/word/2010/wordml" xmlns:w15="http://schemas.microsoft.com/office/word/2012/wordml" xmlns:w16cex="http://schemas.microsoft.com/office/word/2018/wordml/cex" xmlns:w16cid="http://schemas.microsoft.com/office/word/2016/wordml/cid" xmlns:w16="http://schemas.microsoft.com/office/word/2018/wordml" xmlns:w16sdtdh="http://schemas.microsoft.com/office/word/2020/wordml/sdtdatahash" xmlns:w16se="http://schemas.microsoft.com/office/word/2015/wordml/symex" mc:Ignorable="w14 w15 w16se w16cid w16 w16cex w16sdtdh">
   <w:docDefaults>
     <w:rPrDefault>
       <w:rPr>
@@ -6161,4 +8728,16 @@
   <a:objectDefaults/>
   <a:extraClrSchemeLst/>
 </a:theme>
+</file>
+
+<file path=customXml/item1.xml><?xml version="1.0" encoding="utf-8"?>
+<b:Sources xmlns:b="http://schemas.openxmlformats.org/officeDocument/2006/bibliography" xmlns="http://schemas.openxmlformats.org/officeDocument/2006/bibliography" SelectedStyle="\APASixthEditionOfficeOnline.xsl" StyleName="APA" Version="6"/>
+</file>
+
+<file path=customXml/itemProps1.xml><?xml version="1.0" encoding="utf-8"?>
+<ds:datastoreItem xmlns:ds="http://schemas.openxmlformats.org/officeDocument/2006/customXml" ds:itemID="{1EF6831D-0419-430C-93E7-5B7683A1EA7C}">
+  <ds:schemaRefs>
+    <ds:schemaRef ds:uri="http://schemas.openxmlformats.org/officeDocument/2006/bibliography"/>
+  </ds:schemaRefs>
+</ds:datastoreItem>
 </file>
</xml_diff>

<commit_message>
feat(PEC) : dernier modif de PEC
</commit_message>
<xml_diff>
--- a/Moreira_Thomas_PEC.docx
+++ b/Moreira_Thomas_PEC.docx
@@ -200,7 +200,7 @@
       </w:pPr>
       <w:r>
         <w:pict w14:anchorId="09A5C860">
-          <v:rect id="Rectangle 1" o:spid="_x0000_s1033" style="width:453.6pt;height:1.5pt;visibility:visible;mso-wrap-style:square;mso-left-percent:-10001;mso-top-percent:-10001;mso-position-horizontal:absolute;mso-position-horizontal-relative:char;mso-position-vertical:absolute;mso-position-vertical-relative:line;mso-left-percent:-10001;mso-top-percent:-10001;v-text-anchor:top" fillcolor="#a0a0a0" stroked="f" strokeweight="0">
+          <v:rect id="Rectangle 1" o:spid="_x0000_s1037" style="width:453.6pt;height:1.5pt;visibility:visible;mso-wrap-style:square;mso-left-percent:-10001;mso-top-percent:-10001;mso-position-horizontal:absolute;mso-position-horizontal-relative:char;mso-position-vertical:absolute;mso-position-vertical-relative:line;mso-left-percent:-10001;mso-top-percent:-10001;v-text-anchor:top" fillcolor="#a0a0a0" stroked="f" strokeweight="0">
             <w10:anchorlock/>
           </v:rect>
         </w:pict>
@@ -237,25 +237,49 @@
     </w:p>
     <w:p>
       <w:pPr>
-        <w:rPr>
-          <w:rFonts w:ascii="Times New Roman" w:eastAsia="Times New Roman" w:hAnsi="Times New Roman" w:cs="Times New Roman"/>
-          <w:kern w:val="0"/>
-          <w:sz w:val="24"/>
-          <w:szCs w:val="24"/>
-          <w:lang w:eastAsia="fr-CH"/>
-          <w14:ligatures w14:val="none"/>
-        </w:rPr>
-      </w:pPr>
-      <w:r>
-        <w:rPr>
-          <w:rFonts w:ascii="Times New Roman" w:eastAsia="Times New Roman" w:hAnsi="Times New Roman" w:cs="Times New Roman"/>
-          <w:kern w:val="0"/>
-          <w:sz w:val="24"/>
-          <w:szCs w:val="24"/>
-          <w:lang w:eastAsia="fr-CH"/>
-          <w14:ligatures w14:val="none"/>
-        </w:rPr>
-        <w:t>J'ai suivi une formation technique et j'ai acquis plusieurs expériences pratiques. Je veux utiliser mes compétences en programmation, gestion de projet et dans l’innovation informatique dans la future entreprise que je travaillerai. Je suis passionné par la création d’application, le design UX/UI et enfin, le développement mobile.</w:t>
+        <w:spacing w:beforeAutospacing="1" w:afterAutospacing="1" w:line="240" w:lineRule="auto"/>
+        <w:outlineLvl w:val="2"/>
+        <w:rPr>
+          <w:rFonts w:ascii="Times New Roman" w:eastAsia="Times New Roman" w:hAnsi="Times New Roman" w:cs="Times New Roman"/>
+          <w:kern w:val="0"/>
+          <w:sz w:val="24"/>
+          <w:szCs w:val="24"/>
+          <w:lang w:eastAsia="fr-CH"/>
+          <w14:ligatures w14:val="none"/>
+        </w:rPr>
+      </w:pPr>
+      <w:r>
+        <w:rPr>
+          <w:rFonts w:ascii="Times New Roman" w:eastAsia="Times New Roman" w:hAnsi="Times New Roman" w:cs="Times New Roman"/>
+          <w:kern w:val="0"/>
+          <w:sz w:val="24"/>
+          <w:szCs w:val="24"/>
+          <w:lang w:eastAsia="fr-CH"/>
+          <w14:ligatures w14:val="none"/>
+        </w:rPr>
+        <w:t>J'ai suivi une formation technique et j'ai acquis plusieurs expériences pratiques enrichissantes et diversifiées. Je veux utiliser mes compétences en programmation, gestion de projet et dans l’innovation informatique dans la future entreprise que je travaillerai. Je suis passionné par la création d’application, le design UX/UI créatif e</w:t>
+      </w:r>
+      <w:r>
+        <w:rPr>
+          <w:rFonts w:ascii="Times New Roman" w:eastAsia="Times New Roman" w:hAnsi="Times New Roman" w:cs="Times New Roman"/>
+          <w:kern w:val="0"/>
+          <w:sz w:val="24"/>
+          <w:szCs w:val="24"/>
+          <w:lang w:eastAsia="fr-CH"/>
+          <w14:ligatures w14:val="none"/>
+        </w:rPr>
+        <w:t>t</w:t>
+      </w:r>
+      <w:r>
+        <w:rPr>
+          <w:rFonts w:ascii="Times New Roman" w:eastAsia="Times New Roman" w:hAnsi="Times New Roman" w:cs="Times New Roman"/>
+          <w:kern w:val="0"/>
+          <w:sz w:val="24"/>
+          <w:szCs w:val="24"/>
+          <w:lang w:eastAsia="fr-CH"/>
+          <w14:ligatures w14:val="none"/>
+        </w:rPr>
+        <w:t>, le développement mobile performant.</w:t>
       </w:r>
     </w:p>
     <w:p>
@@ -272,7 +296,7 @@
       </w:pPr>
       <w:r>
         <w:pict w14:anchorId="24275706">
-          <v:rect id="Rectangle 3" o:spid="_x0000_s1032" style="width:453.6pt;height:1.5pt;visibility:visible;mso-wrap-style:square;mso-left-percent:-10001;mso-top-percent:-10001;mso-position-horizontal:absolute;mso-position-horizontal-relative:char;mso-position-vertical:absolute;mso-position-vertical-relative:line;mso-left-percent:-10001;mso-top-percent:-10001;v-text-anchor:top" fillcolor="#a0a0a0" stroked="f" strokeweight="0">
+          <v:rect id="Rectangle 3" o:spid="_x0000_s1036" style="width:453.6pt;height:1.5pt;visibility:visible;mso-wrap-style:square;mso-left-percent:-10001;mso-top-percent:-10001;mso-position-horizontal:absolute;mso-position-horizontal-relative:char;mso-position-vertical:absolute;mso-position-vertical-relative:line;mso-left-percent:-10001;mso-top-percent:-10001;v-text-anchor:top" fillcolor="#a0a0a0" stroked="f" strokeweight="0">
             <w10:anchorlock/>
           </v:rect>
         </w:pict>
@@ -1134,7 +1158,7 @@
       </w:pPr>
       <w:r>
         <w:pict w14:anchorId="31CFE3A5">
-          <v:rect id="Rectangle 5" o:spid="_x0000_s1031" style="width:453.6pt;height:1.5pt;visibility:visible;mso-wrap-style:square;mso-left-percent:-10001;mso-top-percent:-10001;mso-position-horizontal:absolute;mso-position-horizontal-relative:char;mso-position-vertical:absolute;mso-position-vertical-relative:line;mso-left-percent:-10001;mso-top-percent:-10001;v-text-anchor:top" fillcolor="#a0a0a0" stroked="f" strokeweight="0">
+          <v:rect id="Rectangle 5" o:spid="_x0000_s1035" style="width:453.6pt;height:1.5pt;visibility:visible;mso-wrap-style:square;mso-left-percent:-10001;mso-top-percent:-10001;mso-position-horizontal:absolute;mso-position-horizontal-relative:char;mso-position-vertical:absolute;mso-position-vertical-relative:line;mso-left-percent:-10001;mso-top-percent:-10001;v-text-anchor:top" fillcolor="#a0a0a0" stroked="f" strokeweight="0">
             <w10:anchorlock/>
           </v:rect>
         </w:pict>
@@ -1915,7 +1939,7 @@
       </w:pPr>
       <w:r>
         <w:pict w14:anchorId="084AEAAD">
-          <v:rect id="Rectangle 7" o:spid="_x0000_s1030" style="width:453.6pt;height:1.5pt;visibility:visible;mso-wrap-style:square;mso-left-percent:-10001;mso-top-percent:-10001;mso-position-horizontal:absolute;mso-position-horizontal-relative:char;mso-position-vertical:absolute;mso-position-vertical-relative:line;mso-left-percent:-10001;mso-top-percent:-10001;v-text-anchor:top" fillcolor="#a0a0a0" stroked="f" strokeweight="0">
+          <v:rect id="Rectangle 7" o:spid="_x0000_s1034" style="width:453.6pt;height:1.5pt;visibility:visible;mso-wrap-style:square;mso-left-percent:-10001;mso-top-percent:-10001;mso-position-horizontal:absolute;mso-position-horizontal-relative:char;mso-position-vertical:absolute;mso-position-vertical-relative:line;mso-left-percent:-10001;mso-top-percent:-10001;v-text-anchor:top" fillcolor="#a0a0a0" stroked="f" strokeweight="0">
             <w10:anchorlock/>
           </v:rect>
         </w:pict>
@@ -1947,20 +1971,7 @@
           <w:lang w:eastAsia="fr-CH"/>
           <w14:ligatures w14:val="none"/>
         </w:rPr>
-        <w:t xml:space="preserve">Compétences </w:t>
-      </w:r>
-      <w:r>
-        <w:rPr>
-          <w:rFonts w:ascii="Arial Black" w:eastAsia="Times New Roman" w:hAnsi="Arial Black" w:cs="Times New Roman"/>
-          <w:b/>
-          <w:bCs/>
-          <w:kern w:val="0"/>
-          <w:sz w:val="27"/>
-          <w:szCs w:val="27"/>
-          <w:lang w:eastAsia="fr-CH"/>
-          <w14:ligatures w14:val="none"/>
-        </w:rPr>
-        <w:t>Transversales</w:t>
+        <w:t>Compétences Transversales</w:t>
       </w:r>
     </w:p>
     <w:p>
@@ -1990,20 +2001,7 @@
           <w:lang w:eastAsia="fr-CH"/>
           <w14:ligatures w14:val="none"/>
         </w:rPr>
-        <w:t>Communication</w:t>
-      </w:r>
-      <w:r>
-        <w:rPr>
-          <w:rFonts w:ascii="Times New Roman" w:eastAsia="Times New Roman" w:hAnsi="Times New Roman" w:cs="Times New Roman"/>
-          <w:b/>
-          <w:bCs/>
-          <w:kern w:val="0"/>
-          <w:sz w:val="24"/>
-          <w:szCs w:val="24"/>
-          <w:lang w:eastAsia="fr-CH"/>
-          <w14:ligatures w14:val="none"/>
-        </w:rPr>
-        <w:t xml:space="preserve"> :</w:t>
+        <w:t>Communication :</w:t>
       </w:r>
     </w:p>
     <w:p>
@@ -2319,20 +2317,7 @@
           <w:lang w:eastAsia="fr-CH"/>
           <w14:ligatures w14:val="none"/>
         </w:rPr>
-        <w:t xml:space="preserve">Adaptabilité </w:t>
-      </w:r>
-      <w:r>
-        <w:rPr>
-          <w:rFonts w:ascii="Times New Roman" w:eastAsia="Times New Roman" w:hAnsi="Times New Roman" w:cs="Times New Roman"/>
-          <w:b/>
-          <w:bCs/>
-          <w:kern w:val="0"/>
-          <w:sz w:val="24"/>
-          <w:szCs w:val="24"/>
-          <w:lang w:eastAsia="fr-CH"/>
-          <w14:ligatures w14:val="none"/>
-        </w:rPr>
-        <w:t>:</w:t>
+        <w:t>Adaptabilité :</w:t>
       </w:r>
     </w:p>
     <w:p>
@@ -2509,7 +2494,7 @@
       </w:pPr>
       <w:r>
         <w:pict w14:anchorId="15FDE26D">
-          <v:rect id="_x0000_s1035" style="width:453.6pt;height:1.5pt;visibility:visible;mso-wrap-style:square;mso-left-percent:-10001;mso-top-percent:-10001;mso-position-horizontal:absolute;mso-position-horizontal-relative:char;mso-position-vertical:absolute;mso-position-vertical-relative:line;mso-left-percent:-10001;mso-top-percent:-10001;v-text-anchor:top" fillcolor="#a0a0a0" stroked="f" strokeweight="0">
+          <v:rect id="_x0000_s1033" style="width:453.6pt;height:1.5pt;visibility:visible;mso-wrap-style:square;mso-left-percent:-10001;mso-top-percent:-10001;mso-position-horizontal:absolute;mso-position-horizontal-relative:char;mso-position-vertical:absolute;mso-position-vertical-relative:line;mso-left-percent:-10001;mso-top-percent:-10001;v-text-anchor:top" fillcolor="#a0a0a0" stroked="f" strokeweight="0">
             <w10:anchorlock/>
           </v:rect>
         </w:pict>
@@ -2575,20 +2560,7 @@
           <w:lang w:eastAsia="fr-CH"/>
           <w14:ligatures w14:val="none"/>
         </w:rPr>
-        <w:t>Court terme (1-2 ans)</w:t>
-      </w:r>
-      <w:r>
-        <w:rPr>
-          <w:rFonts w:ascii="Times New Roman" w:eastAsia="Times New Roman" w:hAnsi="Times New Roman" w:cs="Times New Roman"/>
-          <w:b/>
-          <w:bCs/>
-          <w:kern w:val="0"/>
-          <w:sz w:val="24"/>
-          <w:szCs w:val="24"/>
-          <w:lang w:eastAsia="fr-CH"/>
-          <w14:ligatures w14:val="none"/>
-        </w:rPr>
-        <w:t xml:space="preserve"> :</w:t>
+        <w:t>Court terme (1-2 ans) :</w:t>
       </w:r>
     </w:p>
     <w:p>
@@ -2657,20 +2629,7 @@
           <w:lang w:eastAsia="fr-CH"/>
           <w14:ligatures w14:val="none"/>
         </w:rPr>
-        <w:t>Moyen terme (3-5 ans)</w:t>
-      </w:r>
-      <w:r>
-        <w:rPr>
-          <w:rFonts w:ascii="Times New Roman" w:eastAsia="Times New Roman" w:hAnsi="Times New Roman" w:cs="Times New Roman"/>
-          <w:b/>
-          <w:bCs/>
-          <w:kern w:val="0"/>
-          <w:sz w:val="24"/>
-          <w:szCs w:val="24"/>
-          <w:lang w:eastAsia="fr-CH"/>
-          <w14:ligatures w14:val="none"/>
-        </w:rPr>
-        <w:t xml:space="preserve"> :</w:t>
+        <w:t>Moyen terme (3-5 ans) :</w:t>
       </w:r>
     </w:p>
     <w:p>
@@ -2794,46 +2753,7 @@
           <w:lang w:eastAsia="fr-CH"/>
           <w14:ligatures w14:val="none"/>
         </w:rPr>
-        <w:t xml:space="preserve">Long </w:t>
-      </w:r>
-      <w:r>
-        <w:rPr>
-          <w:rFonts w:ascii="Times New Roman" w:eastAsia="Times New Roman" w:hAnsi="Times New Roman" w:cs="Times New Roman"/>
-          <w:b/>
-          <w:bCs/>
-          <w:kern w:val="0"/>
-          <w:sz w:val="24"/>
-          <w:szCs w:val="24"/>
-          <w:lang w:eastAsia="fr-CH"/>
-          <w14:ligatures w14:val="none"/>
-        </w:rPr>
-        <w:t>terme (5</w:t>
-      </w:r>
-      <w:r>
-        <w:rPr>
-          <w:rFonts w:ascii="Times New Roman" w:eastAsia="Times New Roman" w:hAnsi="Times New Roman" w:cs="Times New Roman"/>
-          <w:b/>
-          <w:bCs/>
-          <w:kern w:val="0"/>
-          <w:sz w:val="24"/>
-          <w:szCs w:val="24"/>
-          <w:lang w:eastAsia="fr-CH"/>
-          <w14:ligatures w14:val="none"/>
-        </w:rPr>
-        <w:t>-10</w:t>
-      </w:r>
-      <w:r>
-        <w:rPr>
-          <w:rFonts w:ascii="Times New Roman" w:eastAsia="Times New Roman" w:hAnsi="Times New Roman" w:cs="Times New Roman"/>
-          <w:b/>
-          <w:bCs/>
-          <w:kern w:val="0"/>
-          <w:sz w:val="24"/>
-          <w:szCs w:val="24"/>
-          <w:lang w:eastAsia="fr-CH"/>
-          <w14:ligatures w14:val="none"/>
-        </w:rPr>
-        <w:t xml:space="preserve"> ans) :</w:t>
+        <w:t>Long terme (5-10 ans) :</w:t>
       </w:r>
     </w:p>
     <w:p>
@@ -2881,7 +2801,7 @@
       </w:pPr>
       <w:r>
         <w:pict w14:anchorId="1E2FF6E7">
-          <v:rect id="_x0000_s1036" style="width:453.6pt;height:1.5pt;visibility:visible;mso-wrap-style:square;mso-left-percent:-10001;mso-top-percent:-10001;mso-position-horizontal:absolute;mso-position-horizontal-relative:char;mso-position-vertical:absolute;mso-position-vertical-relative:line;mso-left-percent:-10001;mso-top-percent:-10001;v-text-anchor:top" fillcolor="#a0a0a0" stroked="f" strokeweight="0">
+          <v:rect id="_x0000_s1032" style="width:453.6pt;height:1.5pt;visibility:visible;mso-wrap-style:square;mso-left-percent:-10001;mso-top-percent:-10001;mso-position-horizontal:absolute;mso-position-horizontal-relative:char;mso-position-vertical:absolute;mso-position-vertical-relative:line;mso-left-percent:-10001;mso-top-percent:-10001;v-text-anchor:top" fillcolor="#a0a0a0" stroked="f" strokeweight="0">
             <w10:anchorlock/>
           </v:rect>
         </w:pict>
@@ -2917,20 +2837,7 @@
           <w:lang w:eastAsia="fr-CH"/>
           <w14:ligatures w14:val="none"/>
         </w:rPr>
-        <w:t xml:space="preserve">Projet </w:t>
-      </w:r>
-      <w:r>
-        <w:rPr>
-          <w:rFonts w:ascii="Arial Black" w:eastAsia="Times New Roman" w:hAnsi="Arial Black" w:cs="Times New Roman"/>
-          <w:b/>
-          <w:bCs/>
-          <w:kern w:val="0"/>
-          <w:sz w:val="27"/>
-          <w:szCs w:val="27"/>
-          <w:lang w:eastAsia="fr-CH"/>
-          <w14:ligatures w14:val="none"/>
-        </w:rPr>
-        <w:t>Académiques</w:t>
+        <w:t>Projet Académiques</w:t>
       </w:r>
     </w:p>
     <w:p>
@@ -2960,20 +2867,7 @@
           <w:lang w:eastAsia="fr-CH"/>
           <w14:ligatures w14:val="none"/>
         </w:rPr>
-        <w:t>Projet programmation Mobile</w:t>
-      </w:r>
-      <w:r>
-        <w:rPr>
-          <w:rFonts w:ascii="Times New Roman" w:eastAsia="Times New Roman" w:hAnsi="Times New Roman" w:cs="Times New Roman"/>
-          <w:b/>
-          <w:bCs/>
-          <w:kern w:val="0"/>
-          <w:sz w:val="24"/>
-          <w:szCs w:val="24"/>
-          <w:lang w:eastAsia="fr-CH"/>
-          <w14:ligatures w14:val="none"/>
-        </w:rPr>
-        <w:t xml:space="preserve"> :</w:t>
+        <w:t>Projet programmation Mobile :</w:t>
       </w:r>
     </w:p>
     <w:p>
@@ -3020,6 +2914,7 @@
       <w:r>
         <w:rPr>
           <w:rFonts w:ascii="Times New Roman" w:eastAsia="Times New Roman" w:hAnsi="Times New Roman" w:cs="Times New Roman"/>
+          <w:noProof/>
           <w:kern w:val="0"/>
           <w:sz w:val="24"/>
           <w:szCs w:val="24"/>
@@ -3076,6 +2971,7 @@
       <w:r>
         <w:rPr>
           <w:rFonts w:ascii="Times New Roman" w:eastAsia="Times New Roman" w:hAnsi="Times New Roman" w:cs="Times New Roman"/>
+          <w:noProof/>
           <w:kern w:val="0"/>
           <w:sz w:val="24"/>
           <w:szCs w:val="24"/>
@@ -3198,20 +3094,7 @@
           <w14:ligatures w14:val="none"/>
         </w:rPr>
         <w:lastRenderedPageBreak/>
-        <w:t>Projet Sécurité</w:t>
-      </w:r>
-      <w:r>
-        <w:rPr>
-          <w:rFonts w:ascii="Times New Roman" w:eastAsia="Times New Roman" w:hAnsi="Times New Roman" w:cs="Times New Roman"/>
-          <w:b/>
-          <w:bCs/>
-          <w:kern w:val="0"/>
-          <w:sz w:val="24"/>
-          <w:szCs w:val="24"/>
-          <w:lang w:eastAsia="fr-CH"/>
-          <w14:ligatures w14:val="none"/>
-        </w:rPr>
-        <w:t xml:space="preserve"> :</w:t>
+        <w:t>Projet Sécurité :</w:t>
       </w:r>
     </w:p>
     <w:p>
@@ -3506,7 +3389,7 @@
       </w:r>
       <w:r>
         <w:pict w14:anchorId="20AAF51F">
-          <v:rect id="Rectangle 9" o:spid="_x0000_s1039" style="width:453.6pt;height:1.5pt;visibility:visible;mso-wrap-style:square;mso-left-percent:-10001;mso-top-percent:-10001;mso-position-horizontal:absolute;mso-position-horizontal-relative:char;mso-position-vertical:absolute;mso-position-vertical-relative:line;mso-left-percent:-10001;mso-top-percent:-10001;v-text-anchor:top" fillcolor="#a0a0a0" stroked="f" strokeweight="0">
+          <v:rect id="Rectangle 9" o:spid="_x0000_s1031" style="width:453.6pt;height:1.5pt;visibility:visible;mso-wrap-style:square;mso-left-percent:-10001;mso-top-percent:-10001;mso-position-horizontal:absolute;mso-position-horizontal-relative:char;mso-position-vertical:absolute;mso-position-vertical-relative:line;mso-left-percent:-10001;mso-top-percent:-10001;v-text-anchor:top" fillcolor="#a0a0a0" stroked="f" strokeweight="0">
             <w10:anchorlock/>
           </v:rect>
         </w:pict>
@@ -3718,7 +3601,7 @@
       </w:pPr>
       <w:r>
         <w:pict w14:anchorId="50FC8C9D">
-          <v:rect id="_x0000_s1029" style="width:453.6pt;height:1.5pt;visibility:visible;mso-wrap-style:square;mso-left-percent:-10001;mso-top-percent:-10001;mso-position-horizontal:absolute;mso-position-horizontal-relative:char;mso-position-vertical:absolute;mso-position-vertical-relative:line;mso-left-percent:-10001;mso-top-percent:-10001;v-text-anchor:top" fillcolor="#a0a0a0" stroked="f" strokeweight="0">
+          <v:rect id="_x0000_s1030" style="width:453.6pt;height:1.5pt;visibility:visible;mso-wrap-style:square;mso-left-percent:-10001;mso-top-percent:-10001;mso-position-horizontal:absolute;mso-position-horizontal-relative:char;mso-position-vertical:absolute;mso-position-vertical-relative:line;mso-left-percent:-10001;mso-top-percent:-10001;v-text-anchor:top" fillcolor="#a0a0a0" stroked="f" strokeweight="0">
             <w10:anchorlock/>
           </v:rect>
         </w:pict>
@@ -3936,18 +3819,7 @@
           <w:lang w:eastAsia="fr-CH"/>
           <w14:ligatures w14:val="none"/>
         </w:rPr>
-        <w:t xml:space="preserve"> : </w:t>
-      </w:r>
-      <w:r>
-        <w:rPr>
-          <w:rFonts w:ascii="Times New Roman" w:eastAsia="Times New Roman" w:hAnsi="Times New Roman" w:cs="Times New Roman"/>
-          <w:kern w:val="0"/>
-          <w:sz w:val="24"/>
-          <w:szCs w:val="24"/>
-          <w:lang w:eastAsia="fr-CH"/>
-          <w14:ligatures w14:val="none"/>
-        </w:rPr>
-        <w:t>Niveau A2</w:t>
+        <w:t xml:space="preserve"> : Niveau A2</w:t>
       </w:r>
     </w:p>
     <w:p>
@@ -3964,7 +3836,7 @@
       </w:pPr>
       <w:r>
         <w:pict w14:anchorId="6B4BB506">
-          <v:rect id="Rectangle 11" o:spid="_x0000_s1028" style="width:453.6pt;height:1.5pt;visibility:visible;mso-wrap-style:square;mso-left-percent:-10001;mso-top-percent:-10001;mso-position-horizontal:absolute;mso-position-horizontal-relative:char;mso-position-vertical:absolute;mso-position-vertical-relative:line;mso-left-percent:-10001;mso-top-percent:-10001;v-text-anchor:top" fillcolor="#a0a0a0" stroked="f" strokeweight="0">
+          <v:rect id="Rectangle 11" o:spid="_x0000_s1029" style="width:453.6pt;height:1.5pt;visibility:visible;mso-wrap-style:square;mso-left-percent:-10001;mso-top-percent:-10001;mso-position-horizontal:absolute;mso-position-horizontal-relative:char;mso-position-vertical:absolute;mso-position-vertical-relative:line;mso-left-percent:-10001;mso-top-percent:-10001;v-text-anchor:top" fillcolor="#a0a0a0" stroked="f" strokeweight="0">
             <w10:anchorlock/>
           </v:rect>
         </w:pict>
@@ -4065,22 +3937,11 @@
           <w:lang w:eastAsia="fr-CH"/>
           <w14:ligatures w14:val="none"/>
         </w:rPr>
-        <w:t>laisir à travailler en équipe</w:t>
-      </w:r>
-      <w:r>
-        <w:rPr>
-          <w:rFonts w:ascii="Times New Roman" w:eastAsia="Times New Roman" w:hAnsi="Times New Roman" w:cs="Times New Roman"/>
-          <w:kern w:val="0"/>
-          <w:sz w:val="24"/>
-          <w:szCs w:val="24"/>
-          <w:lang w:eastAsia="fr-CH"/>
-          <w14:ligatures w14:val="none"/>
-        </w:rPr>
-        <w:t xml:space="preserve"> </w:t>
+        <w:t xml:space="preserve">laisir à travailler en équipe </w:t>
       </w:r>
       <w:r>
         <w:pict w14:anchorId="57C00420">
-          <v:rect id="Rectangle 13" o:spid="_x0000_s1027" style="width:453.6pt;height:1.5pt;visibility:visible;mso-wrap-style:square;mso-left-percent:-10001;mso-top-percent:-10001;mso-position-horizontal:absolute;mso-position-horizontal-relative:char;mso-position-vertical:absolute;mso-position-vertical-relative:line;mso-left-percent:-10001;mso-top-percent:-10001;v-text-anchor:top" fillcolor="#a0a0a0" stroked="f" strokeweight="0">
+          <v:rect id="Rectangle 13" o:spid="_x0000_s1028" style="width:453.6pt;height:1.5pt;visibility:visible;mso-wrap-style:square;mso-left-percent:-10001;mso-top-percent:-10001;mso-position-horizontal:absolute;mso-position-horizontal-relative:char;mso-position-vertical:absolute;mso-position-vertical-relative:line;mso-left-percent:-10001;mso-top-percent:-10001;v-text-anchor:top" fillcolor="#a0a0a0" stroked="f" strokeweight="0">
             <w10:anchorlock/>
           </v:rect>
         </w:pict>
@@ -4142,6 +4003,17 @@
         </w:rPr>
         <w:t>MMA, musculation, moto</w:t>
       </w:r>
+      <w:r>
+        <w:rPr>
+          <w:rFonts w:ascii="Times New Roman" w:eastAsia="Times New Roman" w:hAnsi="Times New Roman" w:cs="Times New Roman"/>
+          <w:kern w:val="0"/>
+          <w:sz w:val="24"/>
+          <w:szCs w:val="24"/>
+          <w:lang w:eastAsia="fr-CH"/>
+          <w14:ligatures w14:val="none"/>
+        </w:rPr>
+        <w:t> :</w:t>
+      </w:r>
     </w:p>
     <w:p>
       <w:pPr>
@@ -4232,7 +4104,7 @@
       </w:pPr>
       <w:r>
         <w:pict w14:anchorId="7C37DD29">
-          <v:rect id="Rectangle 15" o:spid="_x0000_s1038" style="width:453.6pt;height:1.5pt;visibility:visible;mso-wrap-style:square;mso-left-percent:-10001;mso-top-percent:-10001;mso-position-horizontal:absolute;mso-position-horizontal-relative:char;mso-position-vertical:absolute;mso-position-vertical-relative:line;mso-left-percent:-10001;mso-top-percent:-10001;v-text-anchor:top" fillcolor="#a0a0a0" stroked="f" strokeweight="0">
+          <v:rect id="Rectangle 15" o:spid="_x0000_s1027" style="width:453.6pt;height:1.5pt;visibility:visible;mso-wrap-style:square;mso-left-percent:-10001;mso-top-percent:-10001;mso-position-horizontal:absolute;mso-position-horizontal-relative:char;mso-position-vertical:absolute;mso-position-vertical-relative:line;mso-left-percent:-10001;mso-top-percent:-10001;v-text-anchor:top" fillcolor="#a0a0a0" stroked="f" strokeweight="0">
             <w10:anchorlock/>
           </v:rect>
         </w:pict>
@@ -4363,7 +4235,33 @@
           <w:lang w:eastAsia="fr-CH"/>
           <w14:ligatures w14:val="none"/>
         </w:rPr>
-        <w:t>Madame Sheyla Oliveira Kobi</w:t>
+        <w:t>Monsieur</w:t>
+      </w:r>
+      <w:r>
+        <w:rPr>
+          <w:rFonts w:ascii="Times New Roman" w:eastAsia="Times New Roman" w:hAnsi="Times New Roman" w:cs="Times New Roman"/>
+          <w:b/>
+          <w:bCs/>
+          <w:kern w:val="0"/>
+          <w:sz w:val="24"/>
+          <w:szCs w:val="24"/>
+          <w:lang w:eastAsia="fr-CH"/>
+          <w14:ligatures w14:val="none"/>
+        </w:rPr>
+        <w:t xml:space="preserve"> </w:t>
+      </w:r>
+      <w:r>
+        <w:rPr>
+          <w:rFonts w:ascii="Times New Roman" w:eastAsia="Times New Roman" w:hAnsi="Times New Roman" w:cs="Times New Roman"/>
+          <w:b/>
+          <w:bCs/>
+          <w:kern w:val="0"/>
+          <w:sz w:val="24"/>
+          <w:szCs w:val="24"/>
+          <w:lang w:eastAsia="fr-CH"/>
+          <w14:ligatures w14:val="none"/>
+        </w:rPr>
+        <w:t>Xavier Carrel</w:t>
       </w:r>
       <w:r>
         <w:rPr>
@@ -4375,7 +4273,7 @@
           <w14:ligatures w14:val="none"/>
         </w:rPr>
         <w:br/>
-        <w:t>Maîtresse de classe</w:t>
+        <w:t>Maître de classe</w:t>
       </w:r>
       <w:r>
         <w:rPr>
@@ -4387,13 +4285,23 @@
           <w14:ligatures w14:val="none"/>
         </w:rPr>
         <w:br/>
-        <w:t>+41 78 911 48 71</w:t>
+      </w:r>
+      <w:r>
+        <w:rPr>
+          <w:rFonts w:ascii="Times New Roman" w:eastAsia="Times New Roman" w:hAnsi="Times New Roman" w:cs="Times New Roman"/>
+          <w:kern w:val="0"/>
+          <w:sz w:val="24"/>
+          <w:szCs w:val="24"/>
+          <w:lang w:eastAsia="fr-CH"/>
+          <w14:ligatures w14:val="none"/>
+        </w:rPr>
+        <w:t>xavier.carrel@eduvaud.ch</w:t>
       </w:r>
     </w:p>
     <w:p>
       <w:r>
         <w:pict w14:anchorId="353EDA2A">
-          <v:rect id="_x0000_s1037" style="width:453.6pt;height:1.5pt;visibility:visible;mso-wrap-style:square;mso-left-percent:-10001;mso-top-percent:-10001;mso-position-horizontal:absolute;mso-position-horizontal-relative:char;mso-position-vertical:absolute;mso-position-vertical-relative:line;mso-left-percent:-10001;mso-top-percent:-10001;v-text-anchor:top" fillcolor="#a0a0a0" stroked="f" strokeweight="0">
+          <v:rect id="_x0000_s1026" style="width:453.6pt;height:1.5pt;visibility:visible;mso-wrap-style:square;mso-left-percent:-10001;mso-top-percent:-10001;mso-position-horizontal:absolute;mso-position-horizontal-relative:char;mso-position-vertical:absolute;mso-position-vertical-relative:line;mso-left-percent:-10001;mso-top-percent:-10001;v-text-anchor:top" fillcolor="#a0a0a0" stroked="f" strokeweight="0">
             <w10:anchorlock/>
           </v:rect>
         </w:pict>

</xml_diff>